<commit_message>
Retos: soluciones reto 2 (30-32)
</commit_message>
<xml_diff>
--- a/Retos/Reto 3/Enunciados/Reto30.docx
+++ b/Retos/Reto 3/Enunciados/Reto30.docx
@@ -311,7 +311,23 @@
                 <w:rFonts w:ascii="Arial" w:eastAsia="Arial" w:hAnsi="Arial" w:cs="Arial"/>
                 <w:color w:val="000000"/>
               </w:rPr>
-              <w:t xml:space="preserve"> Actualmente se cuenta con la información de las calificaciones de los exámenes para cada uno de los estudiantes de la clase F, el sistema debe generar los datos estadísticos a partir de los siguiente información:</w:t>
+              <w:t xml:space="preserve"> Actualmente se cuenta con la información de las calificaciones de los exámenes para cada uno de los estudiantes de la clase F, el sistema debe generar los datos estadísticos a partir de </w:t>
+            </w:r>
+            <w:proofErr w:type="gramStart"/>
+            <w:r>
+              <w:rPr>
+                <w:rFonts w:ascii="Arial" w:eastAsia="Arial" w:hAnsi="Arial" w:cs="Arial"/>
+                <w:color w:val="000000"/>
+              </w:rPr>
+              <w:t>los siguiente información</w:t>
+            </w:r>
+            <w:proofErr w:type="gramEnd"/>
+            <w:r>
+              <w:rPr>
+                <w:rFonts w:ascii="Arial" w:eastAsia="Arial" w:hAnsi="Arial" w:cs="Arial"/>
+                <w:color w:val="000000"/>
+              </w:rPr>
+              <w:t>:</w:t>
             </w:r>
           </w:p>
           <w:p>
@@ -3710,13 +3726,6 @@
                     <w:br/>
                     <w:t>marcela</w:t>
                   </w:r>
-                  <w:r>
-                    <w:rPr>
-                      <w:rFonts w:ascii="Arial" w:eastAsia="Arial" w:hAnsi="Arial" w:cs="Arial"/>
-                      <w:color w:val="000000"/>
-                    </w:rPr>
-                    <w:br/>
-                  </w:r>
                 </w:p>
               </w:tc>
             </w:tr>
@@ -3862,7 +3871,14 @@
                 <w:rFonts w:ascii="Arial" w:eastAsia="Arial" w:hAnsi="Arial" w:cs="Arial"/>
                 <w:b/>
               </w:rPr>
-              <w:t>FASE 2</w:t>
+              <w:t xml:space="preserve">FASE </w:t>
+            </w:r>
+            <w:r>
+              <w:rPr>
+                <w:rFonts w:ascii="Arial" w:eastAsia="Arial" w:hAnsi="Arial" w:cs="Arial"/>
+                <w:b/>
+              </w:rPr>
+              <w:t>3</w:t>
             </w:r>
           </w:p>
           <w:p>
@@ -3881,9 +3897,9 @@
               <w:spacing w:after="0" w:line="240" w:lineRule="auto"/>
               <w:jc w:val="both"/>
               <w:rPr>
-                <w:rFonts w:ascii="Times New Roman" w:eastAsia="Times New Roman" w:hAnsi="Times New Roman" w:cs="Times New Roman"/>
-                <w:sz w:val="24"/>
-                <w:szCs w:val="24"/>
+                <w:rFonts w:ascii="Arial" w:eastAsia="Times New Roman" w:hAnsi="Arial" w:cs="Arial"/>
+                <w:color w:val="000000"/>
+                <w:shd w:val="clear" w:color="auto" w:fill="FFFFFF"/>
                 <w:lang w:eastAsia="es-CO" w:bidi="ar-SA"/>
               </w:rPr>
             </w:pPr>
@@ -3909,17 +3925,27 @@
               <w:rPr>
                 <w:rFonts w:ascii="Arial" w:eastAsia="Times New Roman" w:hAnsi="Arial" w:cs="Arial"/>
                 <w:color w:val="000000"/>
-                <w:lang w:eastAsia="es-CO" w:bidi="ar-SA"/>
-              </w:rPr>
-            </w:pPr>
-            <w:r>
-              <w:rPr>
-                <w:rFonts w:ascii="Arial" w:eastAsia="Times New Roman" w:hAnsi="Arial" w:cs="Arial"/>
-                <w:color w:val="000000"/>
                 <w:shd w:val="clear" w:color="auto" w:fill="FFFFFF"/>
                 <w:lang w:eastAsia="es-CO" w:bidi="ar-SA"/>
               </w:rPr>
-              <w:t xml:space="preserve">Implementar POO creando una clase llamada </w:t>
+            </w:pPr>
+            <w:r>
+              <w:rPr>
+                <w:rFonts w:ascii="Arial" w:eastAsia="Times New Roman" w:hAnsi="Arial" w:cs="Arial"/>
+                <w:color w:val="000000"/>
+                <w:shd w:val="clear" w:color="auto" w:fill="FFFFFF"/>
+                <w:lang w:bidi="ar-SA"/>
+              </w:rPr>
+              <w:t xml:space="preserve">Implementar </w:t>
+            </w:r>
+            <w:r>
+              <w:rPr>
+                <w:rFonts w:ascii="Arial" w:eastAsia="Times New Roman" w:hAnsi="Arial" w:cs="Arial"/>
+                <w:color w:val="000000"/>
+                <w:shd w:val="clear" w:color="auto" w:fill="FFFFFF"/>
+                <w:lang w:bidi="ar-SA"/>
+              </w:rPr>
+              <w:t xml:space="preserve">POO creando una super clase llamada </w:t>
             </w:r>
             <w:r>
               <w:rPr>
@@ -3928,7 +3954,7 @@
                 <w:bCs/>
                 <w:color w:val="000000"/>
                 <w:shd w:val="clear" w:color="auto" w:fill="FFFFFF"/>
-                <w:lang w:eastAsia="es-CO" w:bidi="ar-SA"/>
+                <w:lang w:bidi="ar-SA"/>
               </w:rPr>
               <w:t>Persona</w:t>
             </w:r>
@@ -3937,7 +3963,7 @@
                 <w:rFonts w:ascii="Arial" w:eastAsia="Times New Roman" w:hAnsi="Arial" w:cs="Arial"/>
                 <w:color w:val="000000"/>
                 <w:shd w:val="clear" w:color="auto" w:fill="FFFFFF"/>
-                <w:lang w:eastAsia="es-CO" w:bidi="ar-SA"/>
+                <w:lang w:bidi="ar-SA"/>
               </w:rPr>
               <w:t>.</w:t>
             </w:r>
@@ -3964,7 +3990,25 @@
                 <w:shd w:val="clear" w:color="auto" w:fill="FFFFFF"/>
                 <w:lang w:eastAsia="es-CO" w:bidi="ar-SA"/>
               </w:rPr>
-              <w:t xml:space="preserve">Implementar un método dentro de clase </w:t>
+              <w:t>Implementar POO creando una</w:t>
+            </w:r>
+            <w:r>
+              <w:rPr>
+                <w:rFonts w:ascii="Arial" w:eastAsia="Times New Roman" w:hAnsi="Arial" w:cs="Arial"/>
+                <w:color w:val="000000"/>
+                <w:shd w:val="clear" w:color="auto" w:fill="FFFFFF"/>
+                <w:lang w:eastAsia="es-CO" w:bidi="ar-SA"/>
+              </w:rPr>
+              <w:t xml:space="preserve"> sub</w:t>
+            </w:r>
+            <w:r>
+              <w:rPr>
+                <w:rFonts w:ascii="Arial" w:eastAsia="Times New Roman" w:hAnsi="Arial" w:cs="Arial"/>
+                <w:color w:val="000000"/>
+                <w:shd w:val="clear" w:color="auto" w:fill="FFFFFF"/>
+                <w:lang w:eastAsia="es-CO" w:bidi="ar-SA"/>
+              </w:rPr>
+              <w:t xml:space="preserve">clase llamada </w:t>
             </w:r>
             <w:r>
               <w:rPr>
@@ -3975,91 +4019,16 @@
                 <w:shd w:val="clear" w:color="auto" w:fill="FFFFFF"/>
                 <w:lang w:eastAsia="es-CO" w:bidi="ar-SA"/>
               </w:rPr>
-              <w:t>Persona</w:t>
+              <w:t>Estudiante</w:t>
             </w:r>
             <w:r>
               <w:rPr>
                 <w:rFonts w:ascii="Arial" w:eastAsia="Times New Roman" w:hAnsi="Arial" w:cs="Arial"/>
-                <w:b/>
-                <w:bCs/>
                 <w:color w:val="000000"/>
                 <w:shd w:val="clear" w:color="auto" w:fill="FFFFFF"/>
                 <w:lang w:eastAsia="es-CO" w:bidi="ar-SA"/>
               </w:rPr>
-              <w:t xml:space="preserve"> </w:t>
-            </w:r>
-            <w:r>
-              <w:rPr>
-                <w:rFonts w:ascii="Arial" w:eastAsia="Times New Roman" w:hAnsi="Arial" w:cs="Arial"/>
-                <w:color w:val="000000"/>
-                <w:shd w:val="clear" w:color="auto" w:fill="FFFFFF"/>
-                <w:lang w:eastAsia="es-CO" w:bidi="ar-SA"/>
-              </w:rPr>
-              <w:t xml:space="preserve">llamado </w:t>
-            </w:r>
-            <w:proofErr w:type="spellStart"/>
-            <w:r>
-              <w:rPr>
-                <w:rFonts w:ascii="Arial" w:eastAsia="Times New Roman" w:hAnsi="Arial" w:cs="Arial"/>
-                <w:b/>
-                <w:bCs/>
-                <w:color w:val="000000"/>
-                <w:shd w:val="clear" w:color="auto" w:fill="FFFFFF"/>
-                <w:lang w:eastAsia="es-CO" w:bidi="ar-SA"/>
-              </w:rPr>
-              <w:t>contarSobresalientes</w:t>
-            </w:r>
-            <w:proofErr w:type="spellEnd"/>
-            <w:r>
-              <w:rPr>
-                <w:rFonts w:ascii="Arial" w:eastAsia="Times New Roman" w:hAnsi="Arial" w:cs="Arial"/>
-                <w:b/>
-                <w:bCs/>
-                <w:color w:val="000000"/>
-                <w:shd w:val="clear" w:color="auto" w:fill="FFFFFF"/>
-                <w:lang w:eastAsia="es-CO" w:bidi="ar-SA"/>
-              </w:rPr>
-              <w:t xml:space="preserve"> </w:t>
-            </w:r>
-            <w:r>
-              <w:rPr>
-                <w:rFonts w:ascii="Arial" w:eastAsia="Times New Roman" w:hAnsi="Arial" w:cs="Arial"/>
-                <w:color w:val="000000"/>
-                <w:shd w:val="clear" w:color="auto" w:fill="FFFFFF"/>
-                <w:lang w:eastAsia="es-CO" w:bidi="ar-SA"/>
-              </w:rPr>
-              <w:t xml:space="preserve">que devuelva un entero con </w:t>
-            </w:r>
-            <w:r>
-              <w:rPr>
-                <w:rFonts w:ascii="Arial" w:eastAsia="Times New Roman" w:hAnsi="Arial" w:cs="Arial"/>
-                <w:color w:val="000000"/>
-                <w:shd w:val="clear" w:color="auto" w:fill="FFFFFF"/>
-                <w:lang w:eastAsia="es-CO" w:bidi="ar-SA"/>
-              </w:rPr>
-              <w:t xml:space="preserve">la cantidad de </w:t>
-            </w:r>
-            <w:r>
-              <w:rPr>
-                <w:rFonts w:ascii="Arial" w:eastAsia="Arial" w:hAnsi="Arial" w:cs="Arial"/>
-              </w:rPr>
-              <w:t>exámenes</w:t>
-            </w:r>
-            <w:r>
-              <w:rPr>
-                <w:rFonts w:ascii="Arial" w:eastAsia="Arial" w:hAnsi="Arial" w:cs="Arial"/>
-                <w:color w:val="000000"/>
-              </w:rPr>
-              <w:t xml:space="preserve"> que tienen una calificación Sobresaliente</w:t>
-            </w:r>
-            <w:r>
-              <w:rPr>
-                <w:rFonts w:ascii="Arial" w:eastAsia="Times New Roman" w:hAnsi="Arial" w:cs="Arial"/>
-                <w:color w:val="000000"/>
-                <w:shd w:val="clear" w:color="auto" w:fill="FFFFFF"/>
-                <w:lang w:eastAsia="es-CO" w:bidi="ar-SA"/>
-              </w:rPr>
-              <w:t xml:space="preserve"> (no recibir datos por parámetro)</w:t>
+              <w:t>.</w:t>
             </w:r>
           </w:p>
           <w:p>
@@ -4084,79 +4053,7 @@
                 <w:shd w:val="clear" w:color="auto" w:fill="FFFFFF"/>
                 <w:lang w:eastAsia="es-CO" w:bidi="ar-SA"/>
               </w:rPr>
-              <w:t xml:space="preserve">Implementar una clase llamada </w:t>
-            </w:r>
-            <w:r>
-              <w:rPr>
-                <w:rFonts w:ascii="Arial" w:eastAsia="Times New Roman" w:hAnsi="Arial" w:cs="Arial"/>
-                <w:color w:val="000000"/>
-                <w:shd w:val="clear" w:color="auto" w:fill="FFFFFF"/>
-                <w:lang w:eastAsia="es-CO" w:bidi="ar-SA"/>
-              </w:rPr>
-              <w:t>reto2</w:t>
-            </w:r>
-            <w:r>
-              <w:rPr>
-                <w:rFonts w:ascii="Arial" w:eastAsia="Times New Roman" w:hAnsi="Arial" w:cs="Arial"/>
-                <w:color w:val="000000"/>
-                <w:shd w:val="clear" w:color="auto" w:fill="FFFFFF"/>
-                <w:lang w:eastAsia="es-CO" w:bidi="ar-SA"/>
-              </w:rPr>
-              <w:t xml:space="preserve"> en donde se encuentre el método principal de ejecución del programa, y en la cual se instancie</w:t>
-            </w:r>
-            <w:r>
-              <w:rPr>
-                <w:rFonts w:ascii="Arial" w:eastAsia="Times New Roman" w:hAnsi="Arial" w:cs="Arial"/>
-                <w:color w:val="000000"/>
-                <w:shd w:val="clear" w:color="auto" w:fill="FFFFFF"/>
-                <w:lang w:eastAsia="es-CO" w:bidi="ar-SA"/>
-              </w:rPr>
-              <w:t>n</w:t>
-            </w:r>
-            <w:r>
-              <w:rPr>
-                <w:rFonts w:ascii="Arial" w:eastAsia="Times New Roman" w:hAnsi="Arial" w:cs="Arial"/>
-                <w:color w:val="000000"/>
-                <w:shd w:val="clear" w:color="auto" w:fill="FFFFFF"/>
-                <w:lang w:eastAsia="es-CO" w:bidi="ar-SA"/>
-              </w:rPr>
-              <w:t xml:space="preserve"> </w:t>
-            </w:r>
-            <w:r>
-              <w:rPr>
-                <w:rFonts w:ascii="Arial" w:eastAsia="Times New Roman" w:hAnsi="Arial" w:cs="Arial"/>
-                <w:color w:val="000000"/>
-                <w:shd w:val="clear" w:color="auto" w:fill="FFFFFF"/>
-                <w:lang w:eastAsia="es-CO" w:bidi="ar-SA"/>
-              </w:rPr>
-              <w:t>los</w:t>
-            </w:r>
-            <w:r>
-              <w:rPr>
-                <w:rFonts w:ascii="Arial" w:eastAsia="Times New Roman" w:hAnsi="Arial" w:cs="Arial"/>
-                <w:color w:val="000000"/>
-                <w:shd w:val="clear" w:color="auto" w:fill="FFFFFF"/>
-                <w:lang w:eastAsia="es-CO" w:bidi="ar-SA"/>
-              </w:rPr>
-              <w:t xml:space="preserve"> objeto</w:t>
-            </w:r>
-            <w:r>
-              <w:rPr>
-                <w:rFonts w:ascii="Arial" w:eastAsia="Times New Roman" w:hAnsi="Arial" w:cs="Arial"/>
-                <w:color w:val="000000"/>
-                <w:shd w:val="clear" w:color="auto" w:fill="FFFFFF"/>
-                <w:lang w:eastAsia="es-CO" w:bidi="ar-SA"/>
-              </w:rPr>
-              <w:t>s</w:t>
-            </w:r>
-            <w:r>
-              <w:rPr>
-                <w:rFonts w:ascii="Arial" w:eastAsia="Times New Roman" w:hAnsi="Arial" w:cs="Arial"/>
-                <w:color w:val="000000"/>
-                <w:shd w:val="clear" w:color="auto" w:fill="FFFFFF"/>
-                <w:lang w:eastAsia="es-CO" w:bidi="ar-SA"/>
-              </w:rPr>
-              <w:t xml:space="preserve"> de tipo </w:t>
+              <w:t xml:space="preserve">Implementar un método dentro de clase </w:t>
             </w:r>
             <w:r>
               <w:rPr>
@@ -4167,7 +4064,91 @@
                 <w:shd w:val="clear" w:color="auto" w:fill="FFFFFF"/>
                 <w:lang w:eastAsia="es-CO" w:bidi="ar-SA"/>
               </w:rPr>
-              <w:t>Persona</w:t>
+              <w:t>Estudiante</w:t>
+            </w:r>
+            <w:r>
+              <w:rPr>
+                <w:rFonts w:ascii="Arial" w:eastAsia="Times New Roman" w:hAnsi="Arial" w:cs="Arial"/>
+                <w:b/>
+                <w:bCs/>
+                <w:color w:val="000000"/>
+                <w:shd w:val="clear" w:color="auto" w:fill="FFFFFF"/>
+                <w:lang w:eastAsia="es-CO" w:bidi="ar-SA"/>
+              </w:rPr>
+              <w:t xml:space="preserve"> </w:t>
+            </w:r>
+            <w:r>
+              <w:rPr>
+                <w:rFonts w:ascii="Arial" w:eastAsia="Times New Roman" w:hAnsi="Arial" w:cs="Arial"/>
+                <w:color w:val="000000"/>
+                <w:shd w:val="clear" w:color="auto" w:fill="FFFFFF"/>
+                <w:lang w:eastAsia="es-CO" w:bidi="ar-SA"/>
+              </w:rPr>
+              <w:t xml:space="preserve">llamado </w:t>
+            </w:r>
+            <w:proofErr w:type="spellStart"/>
+            <w:r>
+              <w:rPr>
+                <w:rFonts w:ascii="Arial" w:eastAsia="Times New Roman" w:hAnsi="Arial" w:cs="Arial"/>
+                <w:b/>
+                <w:bCs/>
+                <w:color w:val="000000"/>
+                <w:shd w:val="clear" w:color="auto" w:fill="FFFFFF"/>
+                <w:lang w:eastAsia="es-CO" w:bidi="ar-SA"/>
+              </w:rPr>
+              <w:t>contarSobresalientes</w:t>
+            </w:r>
+            <w:proofErr w:type="spellEnd"/>
+            <w:r>
+              <w:rPr>
+                <w:rFonts w:ascii="Arial" w:eastAsia="Times New Roman" w:hAnsi="Arial" w:cs="Arial"/>
+                <w:b/>
+                <w:bCs/>
+                <w:color w:val="000000"/>
+                <w:shd w:val="clear" w:color="auto" w:fill="FFFFFF"/>
+                <w:lang w:eastAsia="es-CO" w:bidi="ar-SA"/>
+              </w:rPr>
+              <w:t xml:space="preserve"> </w:t>
+            </w:r>
+            <w:r>
+              <w:rPr>
+                <w:rFonts w:ascii="Arial" w:eastAsia="Times New Roman" w:hAnsi="Arial" w:cs="Arial"/>
+                <w:color w:val="000000"/>
+                <w:shd w:val="clear" w:color="auto" w:fill="FFFFFF"/>
+                <w:lang w:eastAsia="es-CO" w:bidi="ar-SA"/>
+              </w:rPr>
+              <w:t xml:space="preserve">que devuelva un entero con </w:t>
+            </w:r>
+            <w:r>
+              <w:rPr>
+                <w:rFonts w:ascii="Arial" w:eastAsia="Times New Roman" w:hAnsi="Arial" w:cs="Arial"/>
+                <w:color w:val="000000"/>
+                <w:shd w:val="clear" w:color="auto" w:fill="FFFFFF"/>
+                <w:lang w:eastAsia="es-CO" w:bidi="ar-SA"/>
+              </w:rPr>
+              <w:t xml:space="preserve">la cantidad de </w:t>
+            </w:r>
+            <w:r>
+              <w:rPr>
+                <w:rFonts w:ascii="Arial" w:eastAsia="Arial" w:hAnsi="Arial" w:cs="Arial"/>
+              </w:rPr>
+              <w:t>exámenes</w:t>
+            </w:r>
+            <w:r>
+              <w:rPr>
+                <w:rFonts w:ascii="Arial" w:eastAsia="Arial" w:hAnsi="Arial" w:cs="Arial"/>
+                <w:color w:val="000000"/>
+              </w:rPr>
+              <w:t xml:space="preserve"> que tienen una calificación Sobresaliente</w:t>
+            </w:r>
+            <w:r>
+              <w:rPr>
+                <w:rFonts w:ascii="Arial" w:eastAsia="Times New Roman" w:hAnsi="Arial" w:cs="Arial"/>
+                <w:color w:val="000000"/>
+                <w:shd w:val="clear" w:color="auto" w:fill="FFFFFF"/>
+                <w:lang w:eastAsia="es-CO" w:bidi="ar-SA"/>
+              </w:rPr>
+              <w:t xml:space="preserve"> (no recibir datos por parámetro)</w:t>
             </w:r>
             <w:r>
               <w:rPr>
@@ -4196,16 +4177,142 @@
             </w:pPr>
             <w:r>
               <w:rPr>
-                <w:rFonts w:ascii="Arial" w:eastAsia="Arial" w:hAnsi="Arial" w:cs="Arial"/>
-              </w:rPr>
-              <w:t>Utilizar las buenas prácticas de programación.</w:t>
+                <w:rFonts w:ascii="Arial" w:eastAsia="Times New Roman" w:hAnsi="Arial" w:cs="Arial"/>
+                <w:color w:val="000000"/>
+                <w:shd w:val="clear" w:color="auto" w:fill="FFFFFF"/>
+                <w:lang w:eastAsia="es-CO" w:bidi="ar-SA"/>
+              </w:rPr>
+              <w:t xml:space="preserve">Implementar una clase llamada </w:t>
+            </w:r>
+            <w:r>
+              <w:rPr>
+                <w:rFonts w:ascii="Arial" w:eastAsia="Times New Roman" w:hAnsi="Arial" w:cs="Arial"/>
+                <w:color w:val="000000"/>
+                <w:shd w:val="clear" w:color="auto" w:fill="FFFFFF"/>
+                <w:lang w:eastAsia="es-CO" w:bidi="ar-SA"/>
+              </w:rPr>
+              <w:t>reto</w:t>
+            </w:r>
+            <w:r>
+              <w:rPr>
+                <w:rFonts w:ascii="Arial" w:eastAsia="Times New Roman" w:hAnsi="Arial" w:cs="Arial"/>
+                <w:color w:val="000000"/>
+                <w:shd w:val="clear" w:color="auto" w:fill="FFFFFF"/>
+                <w:lang w:eastAsia="es-CO" w:bidi="ar-SA"/>
+              </w:rPr>
+              <w:t>3</w:t>
+            </w:r>
+            <w:r>
+              <w:rPr>
+                <w:rFonts w:ascii="Arial" w:eastAsia="Times New Roman" w:hAnsi="Arial" w:cs="Arial"/>
+                <w:color w:val="000000"/>
+                <w:shd w:val="clear" w:color="auto" w:fill="FFFFFF"/>
+                <w:lang w:eastAsia="es-CO" w:bidi="ar-SA"/>
+              </w:rPr>
+              <w:t xml:space="preserve"> en donde se encuentre el método principal de ejecución del programa, y en la cual se instancie</w:t>
+            </w:r>
+            <w:r>
+              <w:rPr>
+                <w:rFonts w:ascii="Arial" w:eastAsia="Times New Roman" w:hAnsi="Arial" w:cs="Arial"/>
+                <w:color w:val="000000"/>
+                <w:shd w:val="clear" w:color="auto" w:fill="FFFFFF"/>
+                <w:lang w:eastAsia="es-CO" w:bidi="ar-SA"/>
+              </w:rPr>
+              <w:t>n</w:t>
+            </w:r>
+            <w:r>
+              <w:rPr>
+                <w:rFonts w:ascii="Arial" w:eastAsia="Times New Roman" w:hAnsi="Arial" w:cs="Arial"/>
+                <w:color w:val="000000"/>
+                <w:shd w:val="clear" w:color="auto" w:fill="FFFFFF"/>
+                <w:lang w:eastAsia="es-CO" w:bidi="ar-SA"/>
+              </w:rPr>
+              <w:t xml:space="preserve"> </w:t>
+            </w:r>
+            <w:r>
+              <w:rPr>
+                <w:rFonts w:ascii="Arial" w:eastAsia="Times New Roman" w:hAnsi="Arial" w:cs="Arial"/>
+                <w:color w:val="000000"/>
+                <w:shd w:val="clear" w:color="auto" w:fill="FFFFFF"/>
+                <w:lang w:eastAsia="es-CO" w:bidi="ar-SA"/>
+              </w:rPr>
+              <w:t>los</w:t>
+            </w:r>
+            <w:r>
+              <w:rPr>
+                <w:rFonts w:ascii="Arial" w:eastAsia="Times New Roman" w:hAnsi="Arial" w:cs="Arial"/>
+                <w:color w:val="000000"/>
+                <w:shd w:val="clear" w:color="auto" w:fill="FFFFFF"/>
+                <w:lang w:eastAsia="es-CO" w:bidi="ar-SA"/>
+              </w:rPr>
+              <w:t xml:space="preserve"> objeto</w:t>
+            </w:r>
+            <w:r>
+              <w:rPr>
+                <w:rFonts w:ascii="Arial" w:eastAsia="Times New Roman" w:hAnsi="Arial" w:cs="Arial"/>
+                <w:color w:val="000000"/>
+                <w:shd w:val="clear" w:color="auto" w:fill="FFFFFF"/>
+                <w:lang w:eastAsia="es-CO" w:bidi="ar-SA"/>
+              </w:rPr>
+              <w:t>s</w:t>
+            </w:r>
+            <w:r>
+              <w:rPr>
+                <w:rFonts w:ascii="Arial" w:eastAsia="Times New Roman" w:hAnsi="Arial" w:cs="Arial"/>
+                <w:color w:val="000000"/>
+                <w:shd w:val="clear" w:color="auto" w:fill="FFFFFF"/>
+                <w:lang w:eastAsia="es-CO" w:bidi="ar-SA"/>
+              </w:rPr>
+              <w:t xml:space="preserve"> de tipo </w:t>
+            </w:r>
+            <w:r>
+              <w:rPr>
+                <w:rFonts w:ascii="Arial" w:eastAsia="Times New Roman" w:hAnsi="Arial" w:cs="Arial"/>
+                <w:b/>
+                <w:bCs/>
+                <w:color w:val="000000"/>
+                <w:shd w:val="clear" w:color="auto" w:fill="FFFFFF"/>
+                <w:lang w:eastAsia="es-CO" w:bidi="ar-SA"/>
+              </w:rPr>
+              <w:t>Estudiante</w:t>
+            </w:r>
+            <w:r>
+              <w:rPr>
+                <w:rFonts w:ascii="Arial" w:eastAsia="Times New Roman" w:hAnsi="Arial" w:cs="Arial"/>
+                <w:color w:val="000000"/>
+                <w:shd w:val="clear" w:color="auto" w:fill="FFFFFF"/>
+                <w:lang w:eastAsia="es-CO" w:bidi="ar-SA"/>
+              </w:rPr>
+              <w:t>.</w:t>
             </w:r>
           </w:p>
           <w:p>
             <w:pPr>
-              <w:pStyle w:val="LO-normal"/>
-              <w:widowControl w:val="0"/>
+              <w:numPr>
+                <w:ilvl w:val="0"/>
+                <w:numId w:val="3"/>
+              </w:numPr>
+              <w:spacing w:after="0" w:line="240" w:lineRule="auto"/>
               <w:jc w:val="both"/>
+              <w:textAlignment w:val="baseline"/>
+              <w:rPr>
+                <w:rFonts w:ascii="Arial" w:eastAsia="Times New Roman" w:hAnsi="Arial" w:cs="Arial"/>
+                <w:color w:val="000000"/>
+                <w:lang w:eastAsia="es-CO" w:bidi="ar-SA"/>
+              </w:rPr>
+            </w:pPr>
+            <w:r>
+              <w:rPr>
+                <w:rFonts w:ascii="Arial" w:eastAsia="Arial" w:hAnsi="Arial" w:cs="Arial"/>
+              </w:rPr>
+              <w:t>Utilizar las buenas prácticas de programación.</w:t>
+            </w:r>
+          </w:p>
+          <w:p>
+            <w:pPr>
+              <w:spacing w:after="0" w:line="240" w:lineRule="auto"/>
+              <w:jc w:val="both"/>
+              <w:textAlignment w:val="baseline"/>
               <w:rPr>
                 <w:rFonts w:ascii="Arial" w:eastAsia="Arial" w:hAnsi="Arial" w:cs="Arial"/>
               </w:rPr>
@@ -4213,14 +4320,503 @@
           </w:p>
           <w:p>
             <w:pPr>
-              <w:pStyle w:val="LO-normal"/>
-              <w:widowControl w:val="0"/>
-              <w:ind w:left="720"/>
+              <w:spacing w:after="0" w:line="240" w:lineRule="auto"/>
               <w:jc w:val="both"/>
+              <w:textAlignment w:val="baseline"/>
               <w:rPr>
                 <w:rFonts w:ascii="Arial" w:eastAsia="Arial" w:hAnsi="Arial" w:cs="Arial"/>
               </w:rPr>
             </w:pPr>
+            <w:r>
+              <w:rPr>
+                <w:rFonts w:ascii="Arial" w:eastAsia="Arial" w:hAnsi="Arial" w:cs="Arial"/>
+              </w:rPr>
+              <w:t>Adicionalmente deberá diseñar una interfaz de usuario por medio de la cual se ingresen los datos al programa</w:t>
+            </w:r>
+            <w:r>
+              <w:rPr>
+                <w:rFonts w:ascii="Arial" w:eastAsia="Arial" w:hAnsi="Arial" w:cs="Arial"/>
+              </w:rPr>
+              <w:t xml:space="preserve"> cuyos requerimientos mínimos son:</w:t>
+            </w:r>
+          </w:p>
+          <w:p>
+            <w:pPr>
+              <w:pStyle w:val="Prrafodelista"/>
+              <w:numPr>
+                <w:ilvl w:val="0"/>
+                <w:numId w:val="7"/>
+              </w:numPr>
+              <w:spacing w:line="240" w:lineRule="auto"/>
+              <w:jc w:val="both"/>
+              <w:textAlignment w:val="baseline"/>
+              <w:rPr>
+                <w:rFonts w:eastAsia="Times New Roman"/>
+                <w:color w:val="000000"/>
+                <w:lang w:val="pt-BR" w:bidi="ar-SA"/>
+              </w:rPr>
+            </w:pPr>
+            <w:r>
+              <w:rPr>
+                <w:rFonts w:eastAsia="Times New Roman"/>
+                <w:color w:val="000000"/>
+                <w:lang w:val="pt-BR" w:bidi="ar-SA"/>
+              </w:rPr>
+              <w:t xml:space="preserve">Utilizar campos de texto para </w:t>
+            </w:r>
+            <w:r>
+              <w:rPr>
+                <w:rFonts w:eastAsia="Times New Roman"/>
+                <w:color w:val="000000"/>
+                <w:lang w:val="pt-BR" w:bidi="ar-SA"/>
+              </w:rPr>
+              <w:t xml:space="preserve">ingressar </w:t>
+            </w:r>
+            <w:proofErr w:type="spellStart"/>
+            <w:r>
+              <w:rPr>
+                <w:rFonts w:eastAsia="Times New Roman"/>
+                <w:color w:val="000000"/>
+                <w:lang w:val="pt-BR" w:bidi="ar-SA"/>
+              </w:rPr>
+              <w:t>los</w:t>
+            </w:r>
+            <w:proofErr w:type="spellEnd"/>
+            <w:r>
+              <w:rPr>
+                <w:rFonts w:eastAsia="Times New Roman"/>
+                <w:color w:val="000000"/>
+                <w:lang w:val="pt-BR" w:bidi="ar-SA"/>
+              </w:rPr>
+              <w:t xml:space="preserve"> </w:t>
+            </w:r>
+            <w:proofErr w:type="spellStart"/>
+            <w:r>
+              <w:rPr>
+                <w:rFonts w:eastAsia="Times New Roman"/>
+                <w:color w:val="000000"/>
+                <w:lang w:val="pt-BR" w:bidi="ar-SA"/>
+              </w:rPr>
+              <w:t>datos</w:t>
+            </w:r>
+            <w:proofErr w:type="spellEnd"/>
+            <w:r>
+              <w:rPr>
+                <w:rFonts w:eastAsia="Times New Roman"/>
+                <w:color w:val="000000"/>
+                <w:lang w:val="pt-BR" w:bidi="ar-SA"/>
+              </w:rPr>
+              <w:t>.</w:t>
+            </w:r>
+          </w:p>
+          <w:p>
+            <w:pPr>
+              <w:pStyle w:val="Prrafodelista"/>
+              <w:numPr>
+                <w:ilvl w:val="0"/>
+                <w:numId w:val="7"/>
+              </w:numPr>
+              <w:spacing w:line="240" w:lineRule="auto"/>
+              <w:jc w:val="both"/>
+              <w:textAlignment w:val="baseline"/>
+              <w:rPr>
+                <w:rFonts w:eastAsia="Times New Roman"/>
+                <w:color w:val="000000"/>
+                <w:lang w:val="es-CO" w:bidi="ar-SA"/>
+              </w:rPr>
+            </w:pPr>
+            <w:r>
+              <w:rPr>
+                <w:rFonts w:eastAsia="Times New Roman"/>
+                <w:color w:val="000000"/>
+                <w:lang w:val="es-CO" w:bidi="ar-SA"/>
+              </w:rPr>
+              <w:t xml:space="preserve">Utilizar </w:t>
+            </w:r>
+            <w:proofErr w:type="spellStart"/>
+            <w:r>
+              <w:rPr>
+                <w:rFonts w:eastAsia="Times New Roman"/>
+                <w:color w:val="000000"/>
+                <w:lang w:val="es-CO" w:bidi="ar-SA"/>
+              </w:rPr>
+              <w:t>labels</w:t>
+            </w:r>
+            <w:proofErr w:type="spellEnd"/>
+            <w:r>
+              <w:rPr>
+                <w:rFonts w:eastAsia="Times New Roman"/>
+                <w:color w:val="000000"/>
+                <w:lang w:val="es-CO" w:bidi="ar-SA"/>
+              </w:rPr>
+              <w:t xml:space="preserve"> para identificar correctamente las en</w:t>
+            </w:r>
+            <w:r>
+              <w:rPr>
+                <w:rFonts w:eastAsia="Times New Roman"/>
+                <w:color w:val="000000"/>
+                <w:lang w:val="es-CO" w:bidi="ar-SA"/>
+              </w:rPr>
+              <w:t>tradas o cualquier información que se desee brindar.</w:t>
+            </w:r>
+          </w:p>
+          <w:p>
+            <w:pPr>
+              <w:pStyle w:val="Prrafodelista"/>
+              <w:numPr>
+                <w:ilvl w:val="0"/>
+                <w:numId w:val="7"/>
+              </w:numPr>
+              <w:spacing w:line="240" w:lineRule="auto"/>
+              <w:jc w:val="both"/>
+              <w:textAlignment w:val="baseline"/>
+              <w:rPr>
+                <w:rFonts w:eastAsia="Times New Roman"/>
+                <w:color w:val="000000"/>
+                <w:lang w:val="es-CO" w:bidi="ar-SA"/>
+              </w:rPr>
+            </w:pPr>
+            <w:r>
+              <w:rPr>
+                <w:rFonts w:eastAsia="Times New Roman"/>
+                <w:color w:val="000000"/>
+                <w:lang w:val="es-CO" w:bidi="ar-SA"/>
+              </w:rPr>
+              <w:lastRenderedPageBreak/>
+              <w:t>Utilizar botones para procesar los datos ingresados.</w:t>
+            </w:r>
+          </w:p>
+          <w:p>
+            <w:pPr>
+              <w:spacing w:line="240" w:lineRule="auto"/>
+              <w:jc w:val="both"/>
+              <w:textAlignment w:val="baseline"/>
+              <w:rPr>
+                <w:rFonts w:eastAsia="Times New Roman"/>
+                <w:color w:val="000000"/>
+                <w:lang w:bidi="ar-SA"/>
+              </w:rPr>
+            </w:pPr>
+          </w:p>
+          <w:p>
+            <w:pPr>
+              <w:spacing w:line="240" w:lineRule="auto"/>
+              <w:jc w:val="both"/>
+              <w:textAlignment w:val="baseline"/>
+              <w:rPr>
+                <w:rFonts w:ascii="Arial" w:eastAsia="Times New Roman" w:hAnsi="Arial" w:cs="Arial"/>
+                <w:color w:val="000000"/>
+                <w:lang w:eastAsia="es-CO" w:bidi="ar-SA"/>
+              </w:rPr>
+            </w:pPr>
+            <w:r>
+              <w:rPr>
+                <w:rFonts w:ascii="Arial" w:eastAsia="Times New Roman" w:hAnsi="Arial" w:cs="Arial"/>
+                <w:color w:val="000000"/>
+                <w:lang w:eastAsia="es-CO" w:bidi="ar-SA"/>
+              </w:rPr>
+              <w:drawing>
+                <wp:anchor distT="0" distB="0" distL="114300" distR="114300" simplePos="0" relativeHeight="251658240" behindDoc="0" locked="0" layoutInCell="1" allowOverlap="1" wp14:anchorId="2A1969BE" wp14:editId="6F9D70CF">
+                  <wp:simplePos x="0" y="0"/>
+                  <wp:positionH relativeFrom="column">
+                    <wp:posOffset>139065</wp:posOffset>
+                  </wp:positionH>
+                  <wp:positionV relativeFrom="paragraph">
+                    <wp:posOffset>248920</wp:posOffset>
+                  </wp:positionV>
+                  <wp:extent cx="4905375" cy="4210050"/>
+                  <wp:effectExtent l="0" t="0" r="9525" b="0"/>
+                  <wp:wrapSquare wrapText="bothSides"/>
+                  <wp:docPr id="1" name="Imagen 1"/>
+                  <wp:cNvGraphicFramePr>
+                    <a:graphicFrameLocks xmlns:a="http://schemas.openxmlformats.org/drawingml/2006/main" noChangeAspect="1"/>
+                  </wp:cNvGraphicFramePr>
+                  <a:graphic xmlns:a="http://schemas.openxmlformats.org/drawingml/2006/main">
+                    <a:graphicData uri="http://schemas.openxmlformats.org/drawingml/2006/picture">
+                      <pic:pic xmlns:pic="http://schemas.openxmlformats.org/drawingml/2006/picture">
+                        <pic:nvPicPr>
+                          <pic:cNvPr id="1" name=""/>
+                          <pic:cNvPicPr/>
+                        </pic:nvPicPr>
+                        <pic:blipFill>
+                          <a:blip r:embed="rId8">
+                            <a:extLst>
+                              <a:ext uri="{28A0092B-C50C-407E-A947-70E740481C1C}">
+                                <a14:useLocalDpi xmlns:a14="http://schemas.microsoft.com/office/drawing/2010/main" val="0"/>
+                              </a:ext>
+                            </a:extLst>
+                          </a:blip>
+                          <a:stretch>
+                            <a:fillRect/>
+                          </a:stretch>
+                        </pic:blipFill>
+                        <pic:spPr>
+                          <a:xfrm>
+                            <a:off x="0" y="0"/>
+                            <a:ext cx="4905375" cy="4210050"/>
+                          </a:xfrm>
+                          <a:prstGeom prst="rect">
+                            <a:avLst/>
+                          </a:prstGeom>
+                        </pic:spPr>
+                      </pic:pic>
+                    </a:graphicData>
+                  </a:graphic>
+                  <wp14:sizeRelH relativeFrom="page">
+                    <wp14:pctWidth>0</wp14:pctWidth>
+                  </wp14:sizeRelH>
+                  <wp14:sizeRelV relativeFrom="page">
+                    <wp14:pctHeight>0</wp14:pctHeight>
+                  </wp14:sizeRelV>
+                </wp:anchor>
+              </w:drawing>
+            </w:r>
+            <w:r>
+              <w:rPr>
+                <w:rFonts w:ascii="Arial" w:eastAsia="Times New Roman" w:hAnsi="Arial" w:cs="Arial"/>
+                <w:color w:val="000000"/>
+                <w:lang w:eastAsia="es-CO" w:bidi="ar-SA"/>
+              </w:rPr>
+              <w:t>Ejemplo de interfaz de usuario</w:t>
+            </w:r>
+          </w:p>
+          <w:p>
+            <w:pPr>
+              <w:spacing w:line="240" w:lineRule="auto"/>
+              <w:jc w:val="both"/>
+              <w:textAlignment w:val="baseline"/>
+              <w:rPr>
+                <w:rFonts w:ascii="Arial" w:eastAsia="Times New Roman" w:hAnsi="Arial" w:cs="Arial"/>
+                <w:color w:val="000000"/>
+                <w:lang w:eastAsia="es-CO" w:bidi="ar-SA"/>
+              </w:rPr>
+            </w:pPr>
+          </w:p>
+          <w:p>
+            <w:pPr>
+              <w:spacing w:line="240" w:lineRule="auto"/>
+              <w:jc w:val="both"/>
+              <w:textAlignment w:val="baseline"/>
+              <w:rPr>
+                <w:rFonts w:ascii="Arial" w:eastAsia="Times New Roman" w:hAnsi="Arial" w:cs="Arial"/>
+                <w:color w:val="000000"/>
+                <w:lang w:eastAsia="es-CO" w:bidi="ar-SA"/>
+              </w:rPr>
+            </w:pPr>
+          </w:p>
+          <w:p>
+            <w:pPr>
+              <w:spacing w:line="240" w:lineRule="auto"/>
+              <w:jc w:val="both"/>
+              <w:textAlignment w:val="baseline"/>
+              <w:rPr>
+                <w:rFonts w:ascii="Arial" w:eastAsia="Times New Roman" w:hAnsi="Arial" w:cs="Arial"/>
+                <w:color w:val="000000"/>
+                <w:lang w:eastAsia="es-CO" w:bidi="ar-SA"/>
+              </w:rPr>
+            </w:pPr>
+          </w:p>
+          <w:p>
+            <w:pPr>
+              <w:spacing w:line="240" w:lineRule="auto"/>
+              <w:jc w:val="both"/>
+              <w:textAlignment w:val="baseline"/>
+              <w:rPr>
+                <w:rFonts w:ascii="Arial" w:eastAsia="Times New Roman" w:hAnsi="Arial" w:cs="Arial"/>
+                <w:color w:val="000000"/>
+                <w:lang w:eastAsia="es-CO" w:bidi="ar-SA"/>
+              </w:rPr>
+            </w:pPr>
+          </w:p>
+          <w:p>
+            <w:pPr>
+              <w:spacing w:line="240" w:lineRule="auto"/>
+              <w:jc w:val="both"/>
+              <w:textAlignment w:val="baseline"/>
+              <w:rPr>
+                <w:rFonts w:ascii="Arial" w:eastAsia="Times New Roman" w:hAnsi="Arial" w:cs="Arial"/>
+                <w:color w:val="000000"/>
+                <w:lang w:eastAsia="es-CO" w:bidi="ar-SA"/>
+              </w:rPr>
+            </w:pPr>
+          </w:p>
+          <w:p>
+            <w:pPr>
+              <w:spacing w:line="240" w:lineRule="auto"/>
+              <w:jc w:val="both"/>
+              <w:textAlignment w:val="baseline"/>
+              <w:rPr>
+                <w:rFonts w:ascii="Arial" w:eastAsia="Times New Roman" w:hAnsi="Arial" w:cs="Arial"/>
+                <w:color w:val="000000"/>
+                <w:lang w:eastAsia="es-CO" w:bidi="ar-SA"/>
+              </w:rPr>
+            </w:pPr>
+          </w:p>
+          <w:p>
+            <w:pPr>
+              <w:spacing w:line="240" w:lineRule="auto"/>
+              <w:jc w:val="both"/>
+              <w:textAlignment w:val="baseline"/>
+              <w:rPr>
+                <w:rFonts w:ascii="Arial" w:eastAsia="Times New Roman" w:hAnsi="Arial" w:cs="Arial"/>
+                <w:color w:val="000000"/>
+                <w:lang w:eastAsia="es-CO" w:bidi="ar-SA"/>
+              </w:rPr>
+            </w:pPr>
+          </w:p>
+          <w:p>
+            <w:pPr>
+              <w:spacing w:line="240" w:lineRule="auto"/>
+              <w:jc w:val="both"/>
+              <w:textAlignment w:val="baseline"/>
+              <w:rPr>
+                <w:rFonts w:ascii="Arial" w:eastAsia="Times New Roman" w:hAnsi="Arial" w:cs="Arial"/>
+                <w:color w:val="000000"/>
+                <w:lang w:eastAsia="es-CO" w:bidi="ar-SA"/>
+              </w:rPr>
+            </w:pPr>
+          </w:p>
+          <w:p>
+            <w:pPr>
+              <w:spacing w:line="240" w:lineRule="auto"/>
+              <w:jc w:val="both"/>
+              <w:textAlignment w:val="baseline"/>
+              <w:rPr>
+                <w:rFonts w:ascii="Arial" w:eastAsia="Times New Roman" w:hAnsi="Arial" w:cs="Arial"/>
+                <w:color w:val="000000"/>
+                <w:lang w:eastAsia="es-CO" w:bidi="ar-SA"/>
+              </w:rPr>
+            </w:pPr>
+          </w:p>
+          <w:p>
+            <w:pPr>
+              <w:spacing w:line="240" w:lineRule="auto"/>
+              <w:jc w:val="both"/>
+              <w:textAlignment w:val="baseline"/>
+              <w:rPr>
+                <w:rFonts w:ascii="Arial" w:eastAsia="Times New Roman" w:hAnsi="Arial" w:cs="Arial"/>
+                <w:color w:val="000000"/>
+                <w:lang w:eastAsia="es-CO" w:bidi="ar-SA"/>
+              </w:rPr>
+            </w:pPr>
+          </w:p>
+          <w:p>
+            <w:pPr>
+              <w:spacing w:line="240" w:lineRule="auto"/>
+              <w:jc w:val="both"/>
+              <w:textAlignment w:val="baseline"/>
+              <w:rPr>
+                <w:rFonts w:ascii="Arial" w:eastAsia="Times New Roman" w:hAnsi="Arial" w:cs="Arial"/>
+                <w:color w:val="000000"/>
+                <w:lang w:eastAsia="es-CO" w:bidi="ar-SA"/>
+              </w:rPr>
+            </w:pPr>
+          </w:p>
+          <w:p>
+            <w:pPr>
+              <w:spacing w:line="240" w:lineRule="auto"/>
+              <w:jc w:val="both"/>
+              <w:textAlignment w:val="baseline"/>
+              <w:rPr>
+                <w:rFonts w:ascii="Arial" w:eastAsia="Times New Roman" w:hAnsi="Arial" w:cs="Arial"/>
+                <w:color w:val="000000"/>
+                <w:lang w:eastAsia="es-CO" w:bidi="ar-SA"/>
+              </w:rPr>
+            </w:pPr>
+          </w:p>
+          <w:p>
+            <w:pPr>
+              <w:spacing w:line="240" w:lineRule="auto"/>
+              <w:jc w:val="both"/>
+              <w:textAlignment w:val="baseline"/>
+              <w:rPr>
+                <w:rFonts w:ascii="Arial" w:eastAsia="Times New Roman" w:hAnsi="Arial" w:cs="Arial"/>
+                <w:color w:val="000000"/>
+                <w:lang w:eastAsia="es-CO" w:bidi="ar-SA"/>
+              </w:rPr>
+            </w:pPr>
+          </w:p>
+          <w:p>
+            <w:pPr>
+              <w:spacing w:line="240" w:lineRule="auto"/>
+              <w:jc w:val="both"/>
+              <w:textAlignment w:val="baseline"/>
+              <w:rPr>
+                <w:rFonts w:ascii="Arial" w:eastAsia="Times New Roman" w:hAnsi="Arial" w:cs="Arial"/>
+                <w:color w:val="000000"/>
+                <w:lang w:eastAsia="es-CO" w:bidi="ar-SA"/>
+              </w:rPr>
+            </w:pPr>
+          </w:p>
+          <w:p>
+            <w:pPr>
+              <w:spacing w:line="240" w:lineRule="auto"/>
+              <w:jc w:val="both"/>
+              <w:textAlignment w:val="baseline"/>
+              <w:rPr>
+                <w:rFonts w:ascii="Arial" w:eastAsia="Times New Roman" w:hAnsi="Arial" w:cs="Arial"/>
+                <w:color w:val="000000"/>
+                <w:lang w:eastAsia="es-CO" w:bidi="ar-SA"/>
+              </w:rPr>
+            </w:pPr>
+          </w:p>
+          <w:p>
+            <w:pPr>
+              <w:spacing w:line="240" w:lineRule="auto"/>
+              <w:jc w:val="both"/>
+              <w:textAlignment w:val="baseline"/>
+              <w:rPr>
+                <w:rFonts w:ascii="Arial" w:eastAsia="Times New Roman" w:hAnsi="Arial" w:cs="Arial"/>
+                <w:color w:val="000000"/>
+                <w:lang w:eastAsia="es-CO" w:bidi="ar-SA"/>
+              </w:rPr>
+            </w:pPr>
+          </w:p>
+          <w:p>
+            <w:pPr>
+              <w:spacing w:line="240" w:lineRule="auto"/>
+              <w:jc w:val="both"/>
+              <w:textAlignment w:val="baseline"/>
+              <w:rPr>
+                <w:rFonts w:ascii="Arial" w:eastAsia="Times New Roman" w:hAnsi="Arial" w:cs="Arial"/>
+                <w:color w:val="000000"/>
+                <w:lang w:eastAsia="es-CO" w:bidi="ar-SA"/>
+              </w:rPr>
+            </w:pPr>
+          </w:p>
+          <w:p>
+            <w:pPr>
+              <w:spacing w:line="240" w:lineRule="auto"/>
+              <w:jc w:val="both"/>
+              <w:textAlignment w:val="baseline"/>
+              <w:rPr>
+                <w:rFonts w:ascii="Arial" w:eastAsia="Arial" w:hAnsi="Arial" w:cs="Arial"/>
+              </w:rPr>
+            </w:pPr>
+            <w:r>
+              <w:rPr>
+                <w:rFonts w:ascii="Arial" w:eastAsia="Times New Roman" w:hAnsi="Arial" w:cs="Arial"/>
+                <w:color w:val="000000"/>
+                <w:lang w:eastAsia="es-CO" w:bidi="ar-SA"/>
+              </w:rPr>
+              <w:t xml:space="preserve">En la interfaz anterior el botón </w:t>
+            </w:r>
+            <w:r>
+              <w:rPr>
+                <w:rFonts w:ascii="Arial" w:eastAsia="Times New Roman" w:hAnsi="Arial" w:cs="Arial"/>
+                <w:color w:val="000000"/>
+                <w:lang w:eastAsia="es-CO" w:bidi="ar-SA"/>
+              </w:rPr>
+              <w:t>Ingresar</w:t>
+            </w:r>
+            <w:r>
+              <w:rPr>
+                <w:rFonts w:ascii="Arial" w:eastAsia="Times New Roman" w:hAnsi="Arial" w:cs="Arial"/>
+                <w:color w:val="000000"/>
+                <w:lang w:eastAsia="es-CO" w:bidi="ar-SA"/>
+              </w:rPr>
+              <w:t xml:space="preserve"> incluye los datos en el campo de datos de entrada, y el botón procesar calcula la salida deseada y la muestra en el campo de datos de salida.</w:t>
+            </w:r>
           </w:p>
           <w:p>
             <w:pPr>
@@ -4293,7 +4889,6 @@
               <w:rPr>
                 <w:rFonts w:ascii="Arial" w:eastAsia="Arial" w:hAnsi="Arial" w:cs="Arial"/>
               </w:rPr>
-              <w:lastRenderedPageBreak/>
               <w:t>Se considera aprobado a una calificación igual o mayor a Regular.</w:t>
             </w:r>
           </w:p>
@@ -4316,6 +4911,53 @@
                 <w:rFonts w:ascii="Arial" w:eastAsia="Arial" w:hAnsi="Arial" w:cs="Arial"/>
               </w:rPr>
               <w:t>Los elementos con un identificador menor tienen prioridad, al ejecutar un proceso y este arroja varios posibles resultados, se debe imprimir el que tenga menor identificador.</w:t>
+            </w:r>
+          </w:p>
+          <w:p>
+            <w:pPr>
+              <w:pStyle w:val="LO-normal"/>
+              <w:widowControl w:val="0"/>
+              <w:numPr>
+                <w:ilvl w:val="0"/>
+                <w:numId w:val="3"/>
+              </w:numPr>
+              <w:spacing w:after="160" w:line="259" w:lineRule="auto"/>
+              <w:jc w:val="both"/>
+              <w:rPr>
+                <w:rFonts w:ascii="Arial" w:eastAsia="Arial" w:hAnsi="Arial" w:cs="Arial"/>
+              </w:rPr>
+            </w:pPr>
+            <w:r>
+              <w:rPr>
+                <w:rFonts w:ascii="Arial" w:eastAsia="Arial" w:hAnsi="Arial" w:cs="Arial"/>
+              </w:rPr>
+              <w:t>No es necesario replicar con exactitud l</w:t>
+            </w:r>
+            <w:r>
+              <w:rPr>
+                <w:rFonts w:ascii="Arial" w:eastAsia="Arial" w:hAnsi="Arial" w:cs="Arial"/>
+              </w:rPr>
+              <w:t>a interfaz de usuario mostrada de ejemplo</w:t>
+            </w:r>
+            <w:r>
+              <w:rPr>
+                <w:rFonts w:ascii="Arial" w:eastAsia="Arial" w:hAnsi="Arial" w:cs="Arial"/>
+              </w:rPr>
+              <w:t xml:space="preserve">, usted puede presentar un diseño propio que cumpla con los requerimientos </w:t>
+            </w:r>
+            <w:proofErr w:type="spellStart"/>
+            <w:r>
+              <w:rPr>
+                <w:rFonts w:ascii="Arial" w:eastAsia="Arial" w:hAnsi="Arial" w:cs="Arial"/>
+              </w:rPr>
+              <w:t>minimos</w:t>
+            </w:r>
+            <w:proofErr w:type="spellEnd"/>
+            <w:r>
+              <w:rPr>
+                <w:rFonts w:ascii="Arial" w:eastAsia="Arial" w:hAnsi="Arial" w:cs="Arial"/>
+              </w:rPr>
+              <w:t xml:space="preserve"> solicitados para la GUI.</w:t>
             </w:r>
           </w:p>
         </w:tc>
@@ -4338,7 +4980,7 @@
       </w:pPr>
     </w:p>
     <w:sectPr>
-      <w:headerReference w:type="default" r:id="rId8"/>
+      <w:headerReference w:type="default" r:id="rId9"/>
       <w:pgSz w:w="12240" w:h="15840"/>
       <w:pgMar w:top="1417" w:right="1701" w:bottom="1417" w:left="1701" w:header="708" w:footer="0" w:gutter="0"/>
       <w:pgNumType w:start="1"/>
@@ -4895,6 +5537,234 @@
     </w:lvl>
   </w:abstractNum>
   <w:abstractNum w:abstractNumId="4" w15:restartNumberingAfterBreak="0">
+    <w:nsid w:val="33E04AA0"/>
+    <w:multiLevelType w:val="hybridMultilevel"/>
+    <w:tmpl w:val="D7CC45C6"/>
+    <w:lvl w:ilvl="0" w:tplc="BA68A90C">
+      <w:start w:val="81"/>
+      <w:numFmt w:val="bullet"/>
+      <w:lvlText w:val=""/>
+      <w:lvlJc w:val="left"/>
+      <w:pPr>
+        <w:ind w:left="720" w:hanging="360"/>
+      </w:pPr>
+      <w:rPr>
+        <w:rFonts w:ascii="Symbol" w:eastAsia="Arial" w:hAnsi="Symbol" w:cs="Arial" w:hint="default"/>
+        <w:color w:val="auto"/>
+      </w:rPr>
+    </w:lvl>
+    <w:lvl w:ilvl="1" w:tplc="240A0003" w:tentative="1">
+      <w:start w:val="1"/>
+      <w:numFmt w:val="bullet"/>
+      <w:lvlText w:val="o"/>
+      <w:lvlJc w:val="left"/>
+      <w:pPr>
+        <w:ind w:left="1440" w:hanging="360"/>
+      </w:pPr>
+      <w:rPr>
+        <w:rFonts w:ascii="Courier New" w:hAnsi="Courier New" w:cs="Courier New" w:hint="default"/>
+      </w:rPr>
+    </w:lvl>
+    <w:lvl w:ilvl="2" w:tplc="240A0005" w:tentative="1">
+      <w:start w:val="1"/>
+      <w:numFmt w:val="bullet"/>
+      <w:lvlText w:val=""/>
+      <w:lvlJc w:val="left"/>
+      <w:pPr>
+        <w:ind w:left="2160" w:hanging="360"/>
+      </w:pPr>
+      <w:rPr>
+        <w:rFonts w:ascii="Wingdings" w:hAnsi="Wingdings" w:hint="default"/>
+      </w:rPr>
+    </w:lvl>
+    <w:lvl w:ilvl="3" w:tplc="240A0001" w:tentative="1">
+      <w:start w:val="1"/>
+      <w:numFmt w:val="bullet"/>
+      <w:lvlText w:val=""/>
+      <w:lvlJc w:val="left"/>
+      <w:pPr>
+        <w:ind w:left="2880" w:hanging="360"/>
+      </w:pPr>
+      <w:rPr>
+        <w:rFonts w:ascii="Symbol" w:hAnsi="Symbol" w:hint="default"/>
+      </w:rPr>
+    </w:lvl>
+    <w:lvl w:ilvl="4" w:tplc="240A0003" w:tentative="1">
+      <w:start w:val="1"/>
+      <w:numFmt w:val="bullet"/>
+      <w:lvlText w:val="o"/>
+      <w:lvlJc w:val="left"/>
+      <w:pPr>
+        <w:ind w:left="3600" w:hanging="360"/>
+      </w:pPr>
+      <w:rPr>
+        <w:rFonts w:ascii="Courier New" w:hAnsi="Courier New" w:cs="Courier New" w:hint="default"/>
+      </w:rPr>
+    </w:lvl>
+    <w:lvl w:ilvl="5" w:tplc="240A0005" w:tentative="1">
+      <w:start w:val="1"/>
+      <w:numFmt w:val="bullet"/>
+      <w:lvlText w:val=""/>
+      <w:lvlJc w:val="left"/>
+      <w:pPr>
+        <w:ind w:left="4320" w:hanging="360"/>
+      </w:pPr>
+      <w:rPr>
+        <w:rFonts w:ascii="Wingdings" w:hAnsi="Wingdings" w:hint="default"/>
+      </w:rPr>
+    </w:lvl>
+    <w:lvl w:ilvl="6" w:tplc="240A0001" w:tentative="1">
+      <w:start w:val="1"/>
+      <w:numFmt w:val="bullet"/>
+      <w:lvlText w:val=""/>
+      <w:lvlJc w:val="left"/>
+      <w:pPr>
+        <w:ind w:left="5040" w:hanging="360"/>
+      </w:pPr>
+      <w:rPr>
+        <w:rFonts w:ascii="Symbol" w:hAnsi="Symbol" w:hint="default"/>
+      </w:rPr>
+    </w:lvl>
+    <w:lvl w:ilvl="7" w:tplc="240A0003" w:tentative="1">
+      <w:start w:val="1"/>
+      <w:numFmt w:val="bullet"/>
+      <w:lvlText w:val="o"/>
+      <w:lvlJc w:val="left"/>
+      <w:pPr>
+        <w:ind w:left="5760" w:hanging="360"/>
+      </w:pPr>
+      <w:rPr>
+        <w:rFonts w:ascii="Courier New" w:hAnsi="Courier New" w:cs="Courier New" w:hint="default"/>
+      </w:rPr>
+    </w:lvl>
+    <w:lvl w:ilvl="8" w:tplc="240A0005" w:tentative="1">
+      <w:start w:val="1"/>
+      <w:numFmt w:val="bullet"/>
+      <w:lvlText w:val=""/>
+      <w:lvlJc w:val="left"/>
+      <w:pPr>
+        <w:ind w:left="6480" w:hanging="360"/>
+      </w:pPr>
+      <w:rPr>
+        <w:rFonts w:ascii="Wingdings" w:hAnsi="Wingdings" w:hint="default"/>
+      </w:rPr>
+    </w:lvl>
+  </w:abstractNum>
+  <w:abstractNum w:abstractNumId="5" w15:restartNumberingAfterBreak="0">
+    <w:nsid w:val="482577F3"/>
+    <w:multiLevelType w:val="hybridMultilevel"/>
+    <w:tmpl w:val="76FAC854"/>
+    <w:lvl w:ilvl="0" w:tplc="ED881A26">
+      <w:numFmt w:val="bullet"/>
+      <w:lvlText w:val=""/>
+      <w:lvlJc w:val="left"/>
+      <w:pPr>
+        <w:ind w:left="720" w:hanging="360"/>
+      </w:pPr>
+      <w:rPr>
+        <w:rFonts w:ascii="Symbol" w:eastAsia="Times New Roman" w:hAnsi="Symbol" w:cs="Arial" w:hint="default"/>
+        <w:color w:val="000000"/>
+        <w:sz w:val="22"/>
+      </w:rPr>
+    </w:lvl>
+    <w:lvl w:ilvl="1" w:tplc="240A0003" w:tentative="1">
+      <w:start w:val="1"/>
+      <w:numFmt w:val="bullet"/>
+      <w:lvlText w:val="o"/>
+      <w:lvlJc w:val="left"/>
+      <w:pPr>
+        <w:ind w:left="1440" w:hanging="360"/>
+      </w:pPr>
+      <w:rPr>
+        <w:rFonts w:ascii="Courier New" w:hAnsi="Courier New" w:cs="Courier New" w:hint="default"/>
+      </w:rPr>
+    </w:lvl>
+    <w:lvl w:ilvl="2" w:tplc="240A0005" w:tentative="1">
+      <w:start w:val="1"/>
+      <w:numFmt w:val="bullet"/>
+      <w:lvlText w:val=""/>
+      <w:lvlJc w:val="left"/>
+      <w:pPr>
+        <w:ind w:left="2160" w:hanging="360"/>
+      </w:pPr>
+      <w:rPr>
+        <w:rFonts w:ascii="Wingdings" w:hAnsi="Wingdings" w:hint="default"/>
+      </w:rPr>
+    </w:lvl>
+    <w:lvl w:ilvl="3" w:tplc="240A0001" w:tentative="1">
+      <w:start w:val="1"/>
+      <w:numFmt w:val="bullet"/>
+      <w:lvlText w:val=""/>
+      <w:lvlJc w:val="left"/>
+      <w:pPr>
+        <w:ind w:left="2880" w:hanging="360"/>
+      </w:pPr>
+      <w:rPr>
+        <w:rFonts w:ascii="Symbol" w:hAnsi="Symbol" w:hint="default"/>
+      </w:rPr>
+    </w:lvl>
+    <w:lvl w:ilvl="4" w:tplc="240A0003" w:tentative="1">
+      <w:start w:val="1"/>
+      <w:numFmt w:val="bullet"/>
+      <w:lvlText w:val="o"/>
+      <w:lvlJc w:val="left"/>
+      <w:pPr>
+        <w:ind w:left="3600" w:hanging="360"/>
+      </w:pPr>
+      <w:rPr>
+        <w:rFonts w:ascii="Courier New" w:hAnsi="Courier New" w:cs="Courier New" w:hint="default"/>
+      </w:rPr>
+    </w:lvl>
+    <w:lvl w:ilvl="5" w:tplc="240A0005" w:tentative="1">
+      <w:start w:val="1"/>
+      <w:numFmt w:val="bullet"/>
+      <w:lvlText w:val=""/>
+      <w:lvlJc w:val="left"/>
+      <w:pPr>
+        <w:ind w:left="4320" w:hanging="360"/>
+      </w:pPr>
+      <w:rPr>
+        <w:rFonts w:ascii="Wingdings" w:hAnsi="Wingdings" w:hint="default"/>
+      </w:rPr>
+    </w:lvl>
+    <w:lvl w:ilvl="6" w:tplc="240A0001" w:tentative="1">
+      <w:start w:val="1"/>
+      <w:numFmt w:val="bullet"/>
+      <w:lvlText w:val=""/>
+      <w:lvlJc w:val="left"/>
+      <w:pPr>
+        <w:ind w:left="5040" w:hanging="360"/>
+      </w:pPr>
+      <w:rPr>
+        <w:rFonts w:ascii="Symbol" w:hAnsi="Symbol" w:hint="default"/>
+      </w:rPr>
+    </w:lvl>
+    <w:lvl w:ilvl="7" w:tplc="240A0003" w:tentative="1">
+      <w:start w:val="1"/>
+      <w:numFmt w:val="bullet"/>
+      <w:lvlText w:val="o"/>
+      <w:lvlJc w:val="left"/>
+      <w:pPr>
+        <w:ind w:left="5760" w:hanging="360"/>
+      </w:pPr>
+      <w:rPr>
+        <w:rFonts w:ascii="Courier New" w:hAnsi="Courier New" w:cs="Courier New" w:hint="default"/>
+      </w:rPr>
+    </w:lvl>
+    <w:lvl w:ilvl="8" w:tplc="240A0005" w:tentative="1">
+      <w:start w:val="1"/>
+      <w:numFmt w:val="bullet"/>
+      <w:lvlText w:val=""/>
+      <w:lvlJc w:val="left"/>
+      <w:pPr>
+        <w:ind w:left="6480" w:hanging="360"/>
+      </w:pPr>
+      <w:rPr>
+        <w:rFonts w:ascii="Wingdings" w:hAnsi="Wingdings" w:hint="default"/>
+      </w:rPr>
+    </w:lvl>
+  </w:abstractNum>
+  <w:abstractNum w:abstractNumId="6" w15:restartNumberingAfterBreak="0">
     <w:nsid w:val="7EE56AF0"/>
     <w:multiLevelType w:val="multilevel"/>
     <w:tmpl w:val="9F74921E"/>
@@ -5026,13 +5896,19 @@
     <w:abstractNumId w:val="3"/>
   </w:num>
   <w:num w:numId="3">
-    <w:abstractNumId w:val="4"/>
+    <w:abstractNumId w:val="6"/>
   </w:num>
   <w:num w:numId="4">
     <w:abstractNumId w:val="0"/>
   </w:num>
   <w:num w:numId="5">
     <w:abstractNumId w:val="1"/>
+  </w:num>
+  <w:num w:numId="6">
+    <w:abstractNumId w:val="5"/>
+  </w:num>
+  <w:num w:numId="7">
+    <w:abstractNumId w:val="4"/>
   </w:num>
 </w:numbering>
 </file>

</xml_diff>

<commit_message>
Retos: modificación enunciados  retos 30-39
</commit_message>
<xml_diff>
--- a/Retos/Reto 3/Enunciados/Reto30.docx
+++ b/Retos/Reto 3/Enunciados/Reto30.docx
@@ -3361,13 +3361,2864 @@
                 <w:color w:val="000000"/>
               </w:rPr>
             </w:pPr>
+            <w:r>
+              <w:rPr>
+                <w:rFonts w:ascii="Arial" w:eastAsia="Arial" w:hAnsi="Arial" w:cs="Arial"/>
+                <w:color w:val="000000"/>
+              </w:rPr>
+              <w:t>En la siguiente tabla se muestran posibles datos a suministrar:</w:t>
+            </w:r>
+          </w:p>
+          <w:p>
+            <w:pPr>
+              <w:pStyle w:val="LO-normal"/>
+              <w:widowControl w:val="0"/>
+              <w:pBdr>
+                <w:top w:val="nil"/>
+                <w:left w:val="nil"/>
+                <w:bottom w:val="nil"/>
+                <w:right w:val="nil"/>
+                <w:between w:val="nil"/>
+              </w:pBdr>
+              <w:jc w:val="both"/>
+              <w:rPr>
+                <w:rFonts w:ascii="Arial" w:eastAsia="Arial" w:hAnsi="Arial" w:cs="Arial"/>
+                <w:color w:val="000000"/>
+              </w:rPr>
+            </w:pPr>
           </w:p>
           <w:tbl>
             <w:tblPr>
-              <w:tblStyle w:val="ac"/>
+              <w:tblW w:w="7920" w:type="dxa"/>
+              <w:tblLayout w:type="fixed"/>
+              <w:tblCellMar>
+                <w:left w:w="70" w:type="dxa"/>
+                <w:right w:w="70" w:type="dxa"/>
+              </w:tblCellMar>
+              <w:tblLook w:val="04A0" w:firstRow="1" w:lastRow="0" w:firstColumn="1" w:lastColumn="0" w:noHBand="0" w:noVBand="1"/>
+            </w:tblPr>
+            <w:tblGrid>
+              <w:gridCol w:w="1890"/>
+              <w:gridCol w:w="2410"/>
+              <w:gridCol w:w="2268"/>
+              <w:gridCol w:w="1352"/>
+            </w:tblGrid>
+            <w:tr>
+              <w:trPr>
+                <w:trHeight w:val="570"/>
+              </w:trPr>
+              <w:tc>
+                <w:tcPr>
+                  <w:tcW w:w="1890" w:type="dxa"/>
+                  <w:tcBorders>
+                    <w:top w:val="single" w:sz="4" w:space="0" w:color="auto"/>
+                    <w:left w:val="single" w:sz="4" w:space="0" w:color="auto"/>
+                    <w:bottom w:val="single" w:sz="4" w:space="0" w:color="auto"/>
+                    <w:right w:val="single" w:sz="4" w:space="0" w:color="auto"/>
+                  </w:tcBorders>
+                  <w:shd w:val="clear" w:color="auto" w:fill="auto"/>
+                  <w:vAlign w:val="center"/>
+                  <w:hideMark/>
+                </w:tcPr>
+                <w:p>
+                  <w:pPr>
+                    <w:spacing w:after="0" w:line="240" w:lineRule="auto"/>
+                    <w:jc w:val="center"/>
+                    <w:rPr>
+                      <w:rFonts w:ascii="Arial" w:eastAsia="Times New Roman" w:hAnsi="Arial" w:cs="Arial"/>
+                      <w:color w:val="000000"/>
+                      <w:lang w:eastAsia="es-CO" w:bidi="ar-SA"/>
+                    </w:rPr>
+                  </w:pPr>
+                  <w:r>
+                    <w:rPr>
+                      <w:rFonts w:ascii="Arial" w:eastAsia="Times New Roman" w:hAnsi="Arial" w:cs="Arial"/>
+                      <w:color w:val="000000"/>
+                      <w:lang w:eastAsia="es-CO" w:bidi="ar-SA"/>
+                    </w:rPr>
+                    <w:t>Identificador de estudiante</w:t>
+                  </w:r>
+                </w:p>
+              </w:tc>
+              <w:tc>
+                <w:tcPr>
+                  <w:tcW w:w="2410" w:type="dxa"/>
+                  <w:tcBorders>
+                    <w:top w:val="single" w:sz="4" w:space="0" w:color="auto"/>
+                    <w:left w:val="nil"/>
+                    <w:bottom w:val="single" w:sz="4" w:space="0" w:color="auto"/>
+                    <w:right w:val="single" w:sz="4" w:space="0" w:color="auto"/>
+                  </w:tcBorders>
+                  <w:shd w:val="clear" w:color="auto" w:fill="auto"/>
+                  <w:vAlign w:val="center"/>
+                  <w:hideMark/>
+                </w:tcPr>
+                <w:p>
+                  <w:pPr>
+                    <w:spacing w:after="0" w:line="240" w:lineRule="auto"/>
+                    <w:jc w:val="center"/>
+                    <w:rPr>
+                      <w:rFonts w:ascii="Arial" w:eastAsia="Times New Roman" w:hAnsi="Arial" w:cs="Arial"/>
+                      <w:color w:val="000000"/>
+                      <w:lang w:eastAsia="es-CO" w:bidi="ar-SA"/>
+                    </w:rPr>
+                  </w:pPr>
+                  <w:r>
+                    <w:rPr>
+                      <w:rFonts w:ascii="Arial" w:eastAsia="Times New Roman" w:hAnsi="Arial" w:cs="Arial"/>
+                      <w:color w:val="000000"/>
+                      <w:lang w:eastAsia="es-CO" w:bidi="ar-SA"/>
+                    </w:rPr>
+                    <w:t>Identificador de Género</w:t>
+                  </w:r>
+                </w:p>
+              </w:tc>
+              <w:tc>
+                <w:tcPr>
+                  <w:tcW w:w="2268" w:type="dxa"/>
+                  <w:tcBorders>
+                    <w:top w:val="single" w:sz="4" w:space="0" w:color="auto"/>
+                    <w:left w:val="nil"/>
+                    <w:bottom w:val="single" w:sz="4" w:space="0" w:color="auto"/>
+                    <w:right w:val="single" w:sz="4" w:space="0" w:color="auto"/>
+                  </w:tcBorders>
+                  <w:shd w:val="clear" w:color="auto" w:fill="auto"/>
+                  <w:vAlign w:val="center"/>
+                  <w:hideMark/>
+                </w:tcPr>
+                <w:p>
+                  <w:pPr>
+                    <w:spacing w:after="0" w:line="240" w:lineRule="auto"/>
+                    <w:jc w:val="center"/>
+                    <w:rPr>
+                      <w:rFonts w:ascii="Arial" w:eastAsia="Times New Roman" w:hAnsi="Arial" w:cs="Arial"/>
+                      <w:color w:val="000000"/>
+                      <w:lang w:eastAsia="es-CO" w:bidi="ar-SA"/>
+                    </w:rPr>
+                  </w:pPr>
+                  <w:r>
+                    <w:rPr>
+                      <w:rFonts w:ascii="Arial" w:eastAsia="Times New Roman" w:hAnsi="Arial" w:cs="Arial"/>
+                      <w:color w:val="000000"/>
+                      <w:lang w:eastAsia="es-CO" w:bidi="ar-SA"/>
+                    </w:rPr>
+                    <w:t>Identificador de materia</w:t>
+                  </w:r>
+                </w:p>
+              </w:tc>
+              <w:tc>
+                <w:tcPr>
+                  <w:tcW w:w="1352" w:type="dxa"/>
+                  <w:tcBorders>
+                    <w:top w:val="single" w:sz="4" w:space="0" w:color="auto"/>
+                    <w:left w:val="nil"/>
+                    <w:bottom w:val="single" w:sz="4" w:space="0" w:color="auto"/>
+                    <w:right w:val="single" w:sz="4" w:space="0" w:color="auto"/>
+                  </w:tcBorders>
+                  <w:shd w:val="clear" w:color="auto" w:fill="auto"/>
+                  <w:vAlign w:val="center"/>
+                  <w:hideMark/>
+                </w:tcPr>
+                <w:p>
+                  <w:pPr>
+                    <w:spacing w:after="0" w:line="240" w:lineRule="auto"/>
+                    <w:jc w:val="center"/>
+                    <w:rPr>
+                      <w:rFonts w:ascii="Arial" w:eastAsia="Times New Roman" w:hAnsi="Arial" w:cs="Arial"/>
+                      <w:color w:val="000000"/>
+                      <w:lang w:eastAsia="es-CO" w:bidi="ar-SA"/>
+                    </w:rPr>
+                  </w:pPr>
+                  <w:r>
+                    <w:rPr>
+                      <w:rFonts w:ascii="Arial" w:eastAsia="Times New Roman" w:hAnsi="Arial" w:cs="Arial"/>
+                      <w:color w:val="000000"/>
+                      <w:lang w:eastAsia="es-CO" w:bidi="ar-SA"/>
+                    </w:rPr>
+                    <w:t>Nota</w:t>
+                  </w:r>
+                </w:p>
+              </w:tc>
+            </w:tr>
+            <w:tr>
+              <w:trPr>
+                <w:trHeight w:val="300"/>
+              </w:trPr>
+              <w:tc>
+                <w:tcPr>
+                  <w:tcW w:w="1890" w:type="dxa"/>
+                  <w:tcBorders>
+                    <w:top w:val="nil"/>
+                    <w:left w:val="single" w:sz="4" w:space="0" w:color="auto"/>
+                    <w:bottom w:val="single" w:sz="4" w:space="0" w:color="auto"/>
+                    <w:right w:val="single" w:sz="4" w:space="0" w:color="auto"/>
+                  </w:tcBorders>
+                  <w:shd w:val="clear" w:color="auto" w:fill="auto"/>
+                  <w:vAlign w:val="center"/>
+                  <w:hideMark/>
+                </w:tcPr>
+                <w:p>
+                  <w:pPr>
+                    <w:spacing w:after="0" w:line="240" w:lineRule="auto"/>
+                    <w:jc w:val="center"/>
+                    <w:rPr>
+                      <w:rFonts w:ascii="Arial" w:eastAsia="Times New Roman" w:hAnsi="Arial" w:cs="Arial"/>
+                      <w:color w:val="000000"/>
+                      <w:lang w:eastAsia="es-CO" w:bidi="ar-SA"/>
+                    </w:rPr>
+                  </w:pPr>
+                  <w:r>
+                    <w:rPr>
+                      <w:rFonts w:ascii="Arial" w:eastAsia="Times New Roman" w:hAnsi="Arial" w:cs="Arial"/>
+                      <w:color w:val="000000"/>
+                      <w:lang w:eastAsia="es-CO" w:bidi="ar-SA"/>
+                    </w:rPr>
+                    <w:t>1.0</w:t>
+                  </w:r>
+                </w:p>
+              </w:tc>
+              <w:tc>
+                <w:tcPr>
+                  <w:tcW w:w="2410" w:type="dxa"/>
+                  <w:tcBorders>
+                    <w:top w:val="nil"/>
+                    <w:left w:val="nil"/>
+                    <w:bottom w:val="single" w:sz="4" w:space="0" w:color="auto"/>
+                    <w:right w:val="single" w:sz="4" w:space="0" w:color="auto"/>
+                  </w:tcBorders>
+                  <w:shd w:val="clear" w:color="auto" w:fill="auto"/>
+                  <w:noWrap/>
+                  <w:vAlign w:val="bottom"/>
+                  <w:hideMark/>
+                </w:tcPr>
+                <w:p>
+                  <w:pPr>
+                    <w:spacing w:after="0" w:line="240" w:lineRule="auto"/>
+                    <w:jc w:val="center"/>
+                    <w:rPr>
+                      <w:rFonts w:eastAsia="Times New Roman"/>
+                      <w:color w:val="000000"/>
+                      <w:lang w:eastAsia="es-CO" w:bidi="ar-SA"/>
+                    </w:rPr>
+                  </w:pPr>
+                  <w:r>
+                    <w:rPr>
+                      <w:rFonts w:eastAsia="Times New Roman"/>
+                      <w:color w:val="000000"/>
+                      <w:lang w:eastAsia="es-CO" w:bidi="ar-SA"/>
+                    </w:rPr>
+                    <w:t>0.0</w:t>
+                  </w:r>
+                </w:p>
+              </w:tc>
+              <w:tc>
+                <w:tcPr>
+                  <w:tcW w:w="2268" w:type="dxa"/>
+                  <w:tcBorders>
+                    <w:top w:val="nil"/>
+                    <w:left w:val="nil"/>
+                    <w:bottom w:val="single" w:sz="4" w:space="0" w:color="auto"/>
+                    <w:right w:val="single" w:sz="4" w:space="0" w:color="auto"/>
+                  </w:tcBorders>
+                  <w:shd w:val="clear" w:color="auto" w:fill="auto"/>
+                  <w:noWrap/>
+                  <w:vAlign w:val="bottom"/>
+                  <w:hideMark/>
+                </w:tcPr>
+                <w:p>
+                  <w:pPr>
+                    <w:spacing w:after="0" w:line="240" w:lineRule="auto"/>
+                    <w:jc w:val="center"/>
+                    <w:rPr>
+                      <w:rFonts w:eastAsia="Times New Roman"/>
+                      <w:color w:val="000000"/>
+                      <w:lang w:eastAsia="es-CO" w:bidi="ar-SA"/>
+                    </w:rPr>
+                  </w:pPr>
+                  <w:r>
+                    <w:rPr>
+                      <w:rFonts w:eastAsia="Times New Roman"/>
+                      <w:color w:val="000000"/>
+                      <w:lang w:eastAsia="es-CO" w:bidi="ar-SA"/>
+                    </w:rPr>
+                    <w:t>1.0</w:t>
+                  </w:r>
+                </w:p>
+              </w:tc>
+              <w:tc>
+                <w:tcPr>
+                  <w:tcW w:w="1352" w:type="dxa"/>
+                  <w:tcBorders>
+                    <w:top w:val="nil"/>
+                    <w:left w:val="nil"/>
+                    <w:bottom w:val="single" w:sz="4" w:space="0" w:color="auto"/>
+                    <w:right w:val="single" w:sz="4" w:space="0" w:color="auto"/>
+                  </w:tcBorders>
+                  <w:shd w:val="clear" w:color="auto" w:fill="auto"/>
+                  <w:noWrap/>
+                  <w:vAlign w:val="bottom"/>
+                  <w:hideMark/>
+                </w:tcPr>
+                <w:p>
+                  <w:pPr>
+                    <w:spacing w:after="0" w:line="240" w:lineRule="auto"/>
+                    <w:jc w:val="center"/>
+                    <w:rPr>
+                      <w:rFonts w:eastAsia="Times New Roman"/>
+                      <w:color w:val="000000"/>
+                      <w:lang w:eastAsia="es-CO" w:bidi="ar-SA"/>
+                    </w:rPr>
+                  </w:pPr>
+                  <w:r>
+                    <w:rPr>
+                      <w:rFonts w:eastAsia="Times New Roman"/>
+                      <w:color w:val="000000"/>
+                      <w:lang w:eastAsia="es-CO" w:bidi="ar-SA"/>
+                    </w:rPr>
+                    <w:t>29.1</w:t>
+                  </w:r>
+                </w:p>
+              </w:tc>
+            </w:tr>
+            <w:tr>
+              <w:trPr>
+                <w:trHeight w:val="300"/>
+              </w:trPr>
+              <w:tc>
+                <w:tcPr>
+                  <w:tcW w:w="1890" w:type="dxa"/>
+                  <w:tcBorders>
+                    <w:top w:val="nil"/>
+                    <w:left w:val="single" w:sz="4" w:space="0" w:color="auto"/>
+                    <w:bottom w:val="single" w:sz="4" w:space="0" w:color="auto"/>
+                    <w:right w:val="single" w:sz="4" w:space="0" w:color="auto"/>
+                  </w:tcBorders>
+                  <w:shd w:val="clear" w:color="auto" w:fill="auto"/>
+                  <w:vAlign w:val="center"/>
+                  <w:hideMark/>
+                </w:tcPr>
+                <w:p>
+                  <w:pPr>
+                    <w:spacing w:after="0" w:line="240" w:lineRule="auto"/>
+                    <w:jc w:val="center"/>
+                    <w:rPr>
+                      <w:rFonts w:ascii="Arial" w:eastAsia="Times New Roman" w:hAnsi="Arial" w:cs="Arial"/>
+                      <w:color w:val="000000"/>
+                      <w:lang w:eastAsia="es-CO" w:bidi="ar-SA"/>
+                    </w:rPr>
+                  </w:pPr>
+                  <w:r>
+                    <w:rPr>
+                      <w:rFonts w:ascii="Arial" w:eastAsia="Times New Roman" w:hAnsi="Arial" w:cs="Arial"/>
+                      <w:color w:val="000000"/>
+                      <w:lang w:eastAsia="es-CO" w:bidi="ar-SA"/>
+                    </w:rPr>
+                    <w:t>1.0</w:t>
+                  </w:r>
+                </w:p>
+              </w:tc>
+              <w:tc>
+                <w:tcPr>
+                  <w:tcW w:w="2410" w:type="dxa"/>
+                  <w:tcBorders>
+                    <w:top w:val="nil"/>
+                    <w:left w:val="nil"/>
+                    <w:bottom w:val="single" w:sz="4" w:space="0" w:color="auto"/>
+                    <w:right w:val="single" w:sz="4" w:space="0" w:color="auto"/>
+                  </w:tcBorders>
+                  <w:shd w:val="clear" w:color="auto" w:fill="auto"/>
+                  <w:noWrap/>
+                  <w:vAlign w:val="bottom"/>
+                  <w:hideMark/>
+                </w:tcPr>
+                <w:p>
+                  <w:pPr>
+                    <w:spacing w:after="0" w:line="240" w:lineRule="auto"/>
+                    <w:jc w:val="center"/>
+                    <w:rPr>
+                      <w:rFonts w:eastAsia="Times New Roman"/>
+                      <w:color w:val="000000"/>
+                      <w:lang w:eastAsia="es-CO" w:bidi="ar-SA"/>
+                    </w:rPr>
+                  </w:pPr>
+                  <w:r>
+                    <w:rPr>
+                      <w:rFonts w:eastAsia="Times New Roman"/>
+                      <w:color w:val="000000"/>
+                      <w:lang w:eastAsia="es-CO" w:bidi="ar-SA"/>
+                    </w:rPr>
+                    <w:t>0.0</w:t>
+                  </w:r>
+                </w:p>
+              </w:tc>
+              <w:tc>
+                <w:tcPr>
+                  <w:tcW w:w="2268" w:type="dxa"/>
+                  <w:tcBorders>
+                    <w:top w:val="nil"/>
+                    <w:left w:val="nil"/>
+                    <w:bottom w:val="single" w:sz="4" w:space="0" w:color="auto"/>
+                    <w:right w:val="single" w:sz="4" w:space="0" w:color="auto"/>
+                  </w:tcBorders>
+                  <w:shd w:val="clear" w:color="auto" w:fill="auto"/>
+                  <w:noWrap/>
+                  <w:vAlign w:val="bottom"/>
+                  <w:hideMark/>
+                </w:tcPr>
+                <w:p>
+                  <w:pPr>
+                    <w:spacing w:after="0" w:line="240" w:lineRule="auto"/>
+                    <w:jc w:val="center"/>
+                    <w:rPr>
+                      <w:rFonts w:eastAsia="Times New Roman"/>
+                      <w:color w:val="000000"/>
+                      <w:lang w:eastAsia="es-CO" w:bidi="ar-SA"/>
+                    </w:rPr>
+                  </w:pPr>
+                  <w:r>
+                    <w:rPr>
+                      <w:rFonts w:eastAsia="Times New Roman"/>
+                      <w:color w:val="000000"/>
+                      <w:lang w:eastAsia="es-CO" w:bidi="ar-SA"/>
+                    </w:rPr>
+                    <w:t>2.0</w:t>
+                  </w:r>
+                </w:p>
+              </w:tc>
+              <w:tc>
+                <w:tcPr>
+                  <w:tcW w:w="1352" w:type="dxa"/>
+                  <w:tcBorders>
+                    <w:top w:val="nil"/>
+                    <w:left w:val="nil"/>
+                    <w:bottom w:val="single" w:sz="4" w:space="0" w:color="auto"/>
+                    <w:right w:val="single" w:sz="4" w:space="0" w:color="auto"/>
+                  </w:tcBorders>
+                  <w:shd w:val="clear" w:color="auto" w:fill="auto"/>
+                  <w:noWrap/>
+                  <w:vAlign w:val="bottom"/>
+                  <w:hideMark/>
+                </w:tcPr>
+                <w:p>
+                  <w:pPr>
+                    <w:spacing w:after="0" w:line="240" w:lineRule="auto"/>
+                    <w:jc w:val="center"/>
+                    <w:rPr>
+                      <w:rFonts w:eastAsia="Times New Roman"/>
+                      <w:color w:val="000000"/>
+                      <w:lang w:eastAsia="es-CO" w:bidi="ar-SA"/>
+                    </w:rPr>
+                  </w:pPr>
+                  <w:r>
+                    <w:rPr>
+                      <w:rFonts w:eastAsia="Times New Roman"/>
+                      <w:color w:val="000000"/>
+                      <w:lang w:eastAsia="es-CO" w:bidi="ar-SA"/>
+                    </w:rPr>
+                    <w:t>92.0</w:t>
+                  </w:r>
+                </w:p>
+              </w:tc>
+            </w:tr>
+            <w:tr>
+              <w:trPr>
+                <w:trHeight w:val="300"/>
+              </w:trPr>
+              <w:tc>
+                <w:tcPr>
+                  <w:tcW w:w="1890" w:type="dxa"/>
+                  <w:tcBorders>
+                    <w:top w:val="nil"/>
+                    <w:left w:val="single" w:sz="4" w:space="0" w:color="auto"/>
+                    <w:bottom w:val="single" w:sz="4" w:space="0" w:color="auto"/>
+                    <w:right w:val="single" w:sz="4" w:space="0" w:color="auto"/>
+                  </w:tcBorders>
+                  <w:shd w:val="clear" w:color="auto" w:fill="auto"/>
+                  <w:vAlign w:val="center"/>
+                  <w:hideMark/>
+                </w:tcPr>
+                <w:p>
+                  <w:pPr>
+                    <w:spacing w:after="0" w:line="240" w:lineRule="auto"/>
+                    <w:jc w:val="center"/>
+                    <w:rPr>
+                      <w:rFonts w:ascii="Arial" w:eastAsia="Times New Roman" w:hAnsi="Arial" w:cs="Arial"/>
+                      <w:color w:val="000000"/>
+                      <w:lang w:eastAsia="es-CO" w:bidi="ar-SA"/>
+                    </w:rPr>
+                  </w:pPr>
+                  <w:r>
+                    <w:rPr>
+                      <w:rFonts w:ascii="Arial" w:eastAsia="Times New Roman" w:hAnsi="Arial" w:cs="Arial"/>
+                      <w:color w:val="000000"/>
+                      <w:lang w:eastAsia="es-CO" w:bidi="ar-SA"/>
+                    </w:rPr>
+                    <w:t>1.0</w:t>
+                  </w:r>
+                </w:p>
+              </w:tc>
+              <w:tc>
+                <w:tcPr>
+                  <w:tcW w:w="2410" w:type="dxa"/>
+                  <w:tcBorders>
+                    <w:top w:val="nil"/>
+                    <w:left w:val="nil"/>
+                    <w:bottom w:val="single" w:sz="4" w:space="0" w:color="auto"/>
+                    <w:right w:val="single" w:sz="4" w:space="0" w:color="auto"/>
+                  </w:tcBorders>
+                  <w:shd w:val="clear" w:color="auto" w:fill="auto"/>
+                  <w:noWrap/>
+                  <w:vAlign w:val="bottom"/>
+                  <w:hideMark/>
+                </w:tcPr>
+                <w:p>
+                  <w:pPr>
+                    <w:spacing w:after="0" w:line="240" w:lineRule="auto"/>
+                    <w:jc w:val="center"/>
+                    <w:rPr>
+                      <w:rFonts w:eastAsia="Times New Roman"/>
+                      <w:color w:val="000000"/>
+                      <w:lang w:eastAsia="es-CO" w:bidi="ar-SA"/>
+                    </w:rPr>
+                  </w:pPr>
+                  <w:r>
+                    <w:rPr>
+                      <w:rFonts w:eastAsia="Times New Roman"/>
+                      <w:color w:val="000000"/>
+                      <w:lang w:eastAsia="es-CO" w:bidi="ar-SA"/>
+                    </w:rPr>
+                    <w:t>0.0</w:t>
+                  </w:r>
+                </w:p>
+              </w:tc>
+              <w:tc>
+                <w:tcPr>
+                  <w:tcW w:w="2268" w:type="dxa"/>
+                  <w:tcBorders>
+                    <w:top w:val="nil"/>
+                    <w:left w:val="nil"/>
+                    <w:bottom w:val="single" w:sz="4" w:space="0" w:color="auto"/>
+                    <w:right w:val="single" w:sz="4" w:space="0" w:color="auto"/>
+                  </w:tcBorders>
+                  <w:shd w:val="clear" w:color="auto" w:fill="auto"/>
+                  <w:noWrap/>
+                  <w:vAlign w:val="bottom"/>
+                  <w:hideMark/>
+                </w:tcPr>
+                <w:p>
+                  <w:pPr>
+                    <w:spacing w:after="0" w:line="240" w:lineRule="auto"/>
+                    <w:jc w:val="center"/>
+                    <w:rPr>
+                      <w:rFonts w:eastAsia="Times New Roman"/>
+                      <w:color w:val="000000"/>
+                      <w:lang w:eastAsia="es-CO" w:bidi="ar-SA"/>
+                    </w:rPr>
+                  </w:pPr>
+                  <w:r>
+                    <w:rPr>
+                      <w:rFonts w:eastAsia="Times New Roman"/>
+                      <w:color w:val="000000"/>
+                      <w:lang w:eastAsia="es-CO" w:bidi="ar-SA"/>
+                    </w:rPr>
+                    <w:t>3.0</w:t>
+                  </w:r>
+                </w:p>
+              </w:tc>
+              <w:tc>
+                <w:tcPr>
+                  <w:tcW w:w="1352" w:type="dxa"/>
+                  <w:tcBorders>
+                    <w:top w:val="nil"/>
+                    <w:left w:val="nil"/>
+                    <w:bottom w:val="single" w:sz="4" w:space="0" w:color="auto"/>
+                    <w:right w:val="single" w:sz="4" w:space="0" w:color="auto"/>
+                  </w:tcBorders>
+                  <w:shd w:val="clear" w:color="auto" w:fill="auto"/>
+                  <w:noWrap/>
+                  <w:vAlign w:val="bottom"/>
+                  <w:hideMark/>
+                </w:tcPr>
+                <w:p>
+                  <w:pPr>
+                    <w:spacing w:after="0" w:line="240" w:lineRule="auto"/>
+                    <w:jc w:val="center"/>
+                    <w:rPr>
+                      <w:rFonts w:eastAsia="Times New Roman"/>
+                      <w:color w:val="000000"/>
+                      <w:lang w:eastAsia="es-CO" w:bidi="ar-SA"/>
+                    </w:rPr>
+                  </w:pPr>
+                  <w:r>
+                    <w:rPr>
+                      <w:rFonts w:eastAsia="Times New Roman"/>
+                      <w:color w:val="000000"/>
+                      <w:lang w:eastAsia="es-CO" w:bidi="ar-SA"/>
+                    </w:rPr>
+                    <w:t>31.5</w:t>
+                  </w:r>
+                </w:p>
+              </w:tc>
+            </w:tr>
+            <w:tr>
+              <w:trPr>
+                <w:trHeight w:val="300"/>
+              </w:trPr>
+              <w:tc>
+                <w:tcPr>
+                  <w:tcW w:w="1890" w:type="dxa"/>
+                  <w:tcBorders>
+                    <w:top w:val="nil"/>
+                    <w:left w:val="single" w:sz="4" w:space="0" w:color="auto"/>
+                    <w:bottom w:val="single" w:sz="4" w:space="0" w:color="auto"/>
+                    <w:right w:val="single" w:sz="4" w:space="0" w:color="auto"/>
+                  </w:tcBorders>
+                  <w:shd w:val="clear" w:color="auto" w:fill="auto"/>
+                  <w:vAlign w:val="center"/>
+                  <w:hideMark/>
+                </w:tcPr>
+                <w:p>
+                  <w:pPr>
+                    <w:spacing w:after="0" w:line="240" w:lineRule="auto"/>
+                    <w:jc w:val="center"/>
+                    <w:rPr>
+                      <w:rFonts w:ascii="Arial" w:eastAsia="Times New Roman" w:hAnsi="Arial" w:cs="Arial"/>
+                      <w:color w:val="000000"/>
+                      <w:lang w:eastAsia="es-CO" w:bidi="ar-SA"/>
+                    </w:rPr>
+                  </w:pPr>
+                  <w:r>
+                    <w:rPr>
+                      <w:rFonts w:ascii="Arial" w:eastAsia="Times New Roman" w:hAnsi="Arial" w:cs="Arial"/>
+                      <w:color w:val="000000"/>
+                      <w:lang w:eastAsia="es-CO" w:bidi="ar-SA"/>
+                    </w:rPr>
+                    <w:lastRenderedPageBreak/>
+                    <w:t>2.0</w:t>
+                  </w:r>
+                </w:p>
+              </w:tc>
+              <w:tc>
+                <w:tcPr>
+                  <w:tcW w:w="2410" w:type="dxa"/>
+                  <w:tcBorders>
+                    <w:top w:val="nil"/>
+                    <w:left w:val="nil"/>
+                    <w:bottom w:val="single" w:sz="4" w:space="0" w:color="auto"/>
+                    <w:right w:val="single" w:sz="4" w:space="0" w:color="auto"/>
+                  </w:tcBorders>
+                  <w:shd w:val="clear" w:color="auto" w:fill="auto"/>
+                  <w:noWrap/>
+                  <w:vAlign w:val="bottom"/>
+                  <w:hideMark/>
+                </w:tcPr>
+                <w:p>
+                  <w:pPr>
+                    <w:spacing w:after="0" w:line="240" w:lineRule="auto"/>
+                    <w:jc w:val="center"/>
+                    <w:rPr>
+                      <w:rFonts w:eastAsia="Times New Roman"/>
+                      <w:color w:val="000000"/>
+                      <w:lang w:eastAsia="es-CO" w:bidi="ar-SA"/>
+                    </w:rPr>
+                  </w:pPr>
+                  <w:r>
+                    <w:rPr>
+                      <w:rFonts w:eastAsia="Times New Roman"/>
+                      <w:color w:val="000000"/>
+                      <w:lang w:eastAsia="es-CO" w:bidi="ar-SA"/>
+                    </w:rPr>
+                    <w:t>0.0</w:t>
+                  </w:r>
+                </w:p>
+              </w:tc>
+              <w:tc>
+                <w:tcPr>
+                  <w:tcW w:w="2268" w:type="dxa"/>
+                  <w:tcBorders>
+                    <w:top w:val="nil"/>
+                    <w:left w:val="nil"/>
+                    <w:bottom w:val="single" w:sz="4" w:space="0" w:color="auto"/>
+                    <w:right w:val="single" w:sz="4" w:space="0" w:color="auto"/>
+                  </w:tcBorders>
+                  <w:shd w:val="clear" w:color="auto" w:fill="auto"/>
+                  <w:noWrap/>
+                  <w:vAlign w:val="bottom"/>
+                  <w:hideMark/>
+                </w:tcPr>
+                <w:p>
+                  <w:pPr>
+                    <w:spacing w:after="0" w:line="240" w:lineRule="auto"/>
+                    <w:jc w:val="center"/>
+                    <w:rPr>
+                      <w:rFonts w:eastAsia="Times New Roman"/>
+                      <w:color w:val="000000"/>
+                      <w:lang w:eastAsia="es-CO" w:bidi="ar-SA"/>
+                    </w:rPr>
+                  </w:pPr>
+                  <w:r>
+                    <w:rPr>
+                      <w:rFonts w:eastAsia="Times New Roman"/>
+                      <w:color w:val="000000"/>
+                      <w:lang w:eastAsia="es-CO" w:bidi="ar-SA"/>
+                    </w:rPr>
+                    <w:t>1.0</w:t>
+                  </w:r>
+                </w:p>
+              </w:tc>
+              <w:tc>
+                <w:tcPr>
+                  <w:tcW w:w="1352" w:type="dxa"/>
+                  <w:tcBorders>
+                    <w:top w:val="nil"/>
+                    <w:left w:val="nil"/>
+                    <w:bottom w:val="single" w:sz="4" w:space="0" w:color="auto"/>
+                    <w:right w:val="single" w:sz="4" w:space="0" w:color="auto"/>
+                  </w:tcBorders>
+                  <w:shd w:val="clear" w:color="auto" w:fill="auto"/>
+                  <w:noWrap/>
+                  <w:vAlign w:val="bottom"/>
+                  <w:hideMark/>
+                </w:tcPr>
+                <w:p>
+                  <w:pPr>
+                    <w:spacing w:after="0" w:line="240" w:lineRule="auto"/>
+                    <w:jc w:val="center"/>
+                    <w:rPr>
+                      <w:rFonts w:eastAsia="Times New Roman"/>
+                      <w:color w:val="000000"/>
+                      <w:lang w:eastAsia="es-CO" w:bidi="ar-SA"/>
+                    </w:rPr>
+                  </w:pPr>
+                  <w:r>
+                    <w:rPr>
+                      <w:rFonts w:eastAsia="Times New Roman"/>
+                      <w:color w:val="000000"/>
+                      <w:lang w:eastAsia="es-CO" w:bidi="ar-SA"/>
+                    </w:rPr>
+                    <w:t>64.9</w:t>
+                  </w:r>
+                </w:p>
+              </w:tc>
+            </w:tr>
+            <w:tr>
+              <w:trPr>
+                <w:trHeight w:val="300"/>
+              </w:trPr>
+              <w:tc>
+                <w:tcPr>
+                  <w:tcW w:w="1890" w:type="dxa"/>
+                  <w:tcBorders>
+                    <w:top w:val="nil"/>
+                    <w:left w:val="single" w:sz="4" w:space="0" w:color="auto"/>
+                    <w:bottom w:val="single" w:sz="4" w:space="0" w:color="auto"/>
+                    <w:right w:val="single" w:sz="4" w:space="0" w:color="auto"/>
+                  </w:tcBorders>
+                  <w:shd w:val="clear" w:color="auto" w:fill="auto"/>
+                  <w:vAlign w:val="center"/>
+                  <w:hideMark/>
+                </w:tcPr>
+                <w:p>
+                  <w:pPr>
+                    <w:spacing w:after="0" w:line="240" w:lineRule="auto"/>
+                    <w:jc w:val="center"/>
+                    <w:rPr>
+                      <w:rFonts w:ascii="Arial" w:eastAsia="Times New Roman" w:hAnsi="Arial" w:cs="Arial"/>
+                      <w:color w:val="000000"/>
+                      <w:lang w:eastAsia="es-CO" w:bidi="ar-SA"/>
+                    </w:rPr>
+                  </w:pPr>
+                  <w:r>
+                    <w:rPr>
+                      <w:rFonts w:ascii="Arial" w:eastAsia="Times New Roman" w:hAnsi="Arial" w:cs="Arial"/>
+                      <w:color w:val="000000"/>
+                      <w:lang w:eastAsia="es-CO" w:bidi="ar-SA"/>
+                    </w:rPr>
+                    <w:t>2.0</w:t>
+                  </w:r>
+                </w:p>
+              </w:tc>
+              <w:tc>
+                <w:tcPr>
+                  <w:tcW w:w="2410" w:type="dxa"/>
+                  <w:tcBorders>
+                    <w:top w:val="nil"/>
+                    <w:left w:val="nil"/>
+                    <w:bottom w:val="single" w:sz="4" w:space="0" w:color="auto"/>
+                    <w:right w:val="single" w:sz="4" w:space="0" w:color="auto"/>
+                  </w:tcBorders>
+                  <w:shd w:val="clear" w:color="auto" w:fill="auto"/>
+                  <w:noWrap/>
+                  <w:vAlign w:val="bottom"/>
+                  <w:hideMark/>
+                </w:tcPr>
+                <w:p>
+                  <w:pPr>
+                    <w:spacing w:after="0" w:line="240" w:lineRule="auto"/>
+                    <w:jc w:val="center"/>
+                    <w:rPr>
+                      <w:rFonts w:eastAsia="Times New Roman"/>
+                      <w:color w:val="000000"/>
+                      <w:lang w:eastAsia="es-CO" w:bidi="ar-SA"/>
+                    </w:rPr>
+                  </w:pPr>
+                  <w:r>
+                    <w:rPr>
+                      <w:rFonts w:eastAsia="Times New Roman"/>
+                      <w:color w:val="000000"/>
+                      <w:lang w:eastAsia="es-CO" w:bidi="ar-SA"/>
+                    </w:rPr>
+                    <w:t>0.0</w:t>
+                  </w:r>
+                </w:p>
+              </w:tc>
+              <w:tc>
+                <w:tcPr>
+                  <w:tcW w:w="2268" w:type="dxa"/>
+                  <w:tcBorders>
+                    <w:top w:val="nil"/>
+                    <w:left w:val="nil"/>
+                    <w:bottom w:val="single" w:sz="4" w:space="0" w:color="auto"/>
+                    <w:right w:val="single" w:sz="4" w:space="0" w:color="auto"/>
+                  </w:tcBorders>
+                  <w:shd w:val="clear" w:color="auto" w:fill="auto"/>
+                  <w:noWrap/>
+                  <w:vAlign w:val="bottom"/>
+                  <w:hideMark/>
+                </w:tcPr>
+                <w:p>
+                  <w:pPr>
+                    <w:spacing w:after="0" w:line="240" w:lineRule="auto"/>
+                    <w:jc w:val="center"/>
+                    <w:rPr>
+                      <w:rFonts w:eastAsia="Times New Roman"/>
+                      <w:color w:val="000000"/>
+                      <w:lang w:eastAsia="es-CO" w:bidi="ar-SA"/>
+                    </w:rPr>
+                  </w:pPr>
+                  <w:r>
+                    <w:rPr>
+                      <w:rFonts w:eastAsia="Times New Roman"/>
+                      <w:color w:val="000000"/>
+                      <w:lang w:eastAsia="es-CO" w:bidi="ar-SA"/>
+                    </w:rPr>
+                    <w:t>2.0</w:t>
+                  </w:r>
+                </w:p>
+              </w:tc>
+              <w:tc>
+                <w:tcPr>
+                  <w:tcW w:w="1352" w:type="dxa"/>
+                  <w:tcBorders>
+                    <w:top w:val="nil"/>
+                    <w:left w:val="nil"/>
+                    <w:bottom w:val="single" w:sz="4" w:space="0" w:color="auto"/>
+                    <w:right w:val="single" w:sz="4" w:space="0" w:color="auto"/>
+                  </w:tcBorders>
+                  <w:shd w:val="clear" w:color="auto" w:fill="auto"/>
+                  <w:noWrap/>
+                  <w:vAlign w:val="bottom"/>
+                  <w:hideMark/>
+                </w:tcPr>
+                <w:p>
+                  <w:pPr>
+                    <w:spacing w:after="0" w:line="240" w:lineRule="auto"/>
+                    <w:jc w:val="center"/>
+                    <w:rPr>
+                      <w:rFonts w:eastAsia="Times New Roman"/>
+                      <w:color w:val="000000"/>
+                      <w:lang w:eastAsia="es-CO" w:bidi="ar-SA"/>
+                    </w:rPr>
+                  </w:pPr>
+                  <w:r>
+                    <w:rPr>
+                      <w:rFonts w:eastAsia="Times New Roman"/>
+                      <w:color w:val="000000"/>
+                      <w:lang w:eastAsia="es-CO" w:bidi="ar-SA"/>
+                    </w:rPr>
+                    <w:t>53.1</w:t>
+                  </w:r>
+                </w:p>
+              </w:tc>
+            </w:tr>
+            <w:tr>
+              <w:trPr>
+                <w:trHeight w:val="300"/>
+              </w:trPr>
+              <w:tc>
+                <w:tcPr>
+                  <w:tcW w:w="1890" w:type="dxa"/>
+                  <w:tcBorders>
+                    <w:top w:val="nil"/>
+                    <w:left w:val="single" w:sz="4" w:space="0" w:color="auto"/>
+                    <w:bottom w:val="single" w:sz="4" w:space="0" w:color="auto"/>
+                    <w:right w:val="single" w:sz="4" w:space="0" w:color="auto"/>
+                  </w:tcBorders>
+                  <w:shd w:val="clear" w:color="auto" w:fill="auto"/>
+                  <w:vAlign w:val="center"/>
+                  <w:hideMark/>
+                </w:tcPr>
+                <w:p>
+                  <w:pPr>
+                    <w:spacing w:after="0" w:line="240" w:lineRule="auto"/>
+                    <w:jc w:val="center"/>
+                    <w:rPr>
+                      <w:rFonts w:ascii="Arial" w:eastAsia="Times New Roman" w:hAnsi="Arial" w:cs="Arial"/>
+                      <w:color w:val="000000"/>
+                      <w:lang w:eastAsia="es-CO" w:bidi="ar-SA"/>
+                    </w:rPr>
+                  </w:pPr>
+                  <w:r>
+                    <w:rPr>
+                      <w:rFonts w:ascii="Arial" w:eastAsia="Times New Roman" w:hAnsi="Arial" w:cs="Arial"/>
+                      <w:color w:val="000000"/>
+                      <w:lang w:eastAsia="es-CO" w:bidi="ar-SA"/>
+                    </w:rPr>
+                    <w:t>2.0</w:t>
+                  </w:r>
+                </w:p>
+              </w:tc>
+              <w:tc>
+                <w:tcPr>
+                  <w:tcW w:w="2410" w:type="dxa"/>
+                  <w:tcBorders>
+                    <w:top w:val="nil"/>
+                    <w:left w:val="nil"/>
+                    <w:bottom w:val="single" w:sz="4" w:space="0" w:color="auto"/>
+                    <w:right w:val="single" w:sz="4" w:space="0" w:color="auto"/>
+                  </w:tcBorders>
+                  <w:shd w:val="clear" w:color="auto" w:fill="auto"/>
+                  <w:noWrap/>
+                  <w:vAlign w:val="bottom"/>
+                  <w:hideMark/>
+                </w:tcPr>
+                <w:p>
+                  <w:pPr>
+                    <w:spacing w:after="0" w:line="240" w:lineRule="auto"/>
+                    <w:jc w:val="center"/>
+                    <w:rPr>
+                      <w:rFonts w:eastAsia="Times New Roman"/>
+                      <w:color w:val="000000"/>
+                      <w:lang w:eastAsia="es-CO" w:bidi="ar-SA"/>
+                    </w:rPr>
+                  </w:pPr>
+                  <w:r>
+                    <w:rPr>
+                      <w:rFonts w:eastAsia="Times New Roman"/>
+                      <w:color w:val="000000"/>
+                      <w:lang w:eastAsia="es-CO" w:bidi="ar-SA"/>
+                    </w:rPr>
+                    <w:t>0.0</w:t>
+                  </w:r>
+                </w:p>
+              </w:tc>
+              <w:tc>
+                <w:tcPr>
+                  <w:tcW w:w="2268" w:type="dxa"/>
+                  <w:tcBorders>
+                    <w:top w:val="nil"/>
+                    <w:left w:val="nil"/>
+                    <w:bottom w:val="single" w:sz="4" w:space="0" w:color="auto"/>
+                    <w:right w:val="single" w:sz="4" w:space="0" w:color="auto"/>
+                  </w:tcBorders>
+                  <w:shd w:val="clear" w:color="auto" w:fill="auto"/>
+                  <w:noWrap/>
+                  <w:vAlign w:val="bottom"/>
+                  <w:hideMark/>
+                </w:tcPr>
+                <w:p>
+                  <w:pPr>
+                    <w:spacing w:after="0" w:line="240" w:lineRule="auto"/>
+                    <w:jc w:val="center"/>
+                    <w:rPr>
+                      <w:rFonts w:eastAsia="Times New Roman"/>
+                      <w:color w:val="000000"/>
+                      <w:lang w:eastAsia="es-CO" w:bidi="ar-SA"/>
+                    </w:rPr>
+                  </w:pPr>
+                  <w:r>
+                    <w:rPr>
+                      <w:rFonts w:eastAsia="Times New Roman"/>
+                      <w:color w:val="000000"/>
+                      <w:lang w:eastAsia="es-CO" w:bidi="ar-SA"/>
+                    </w:rPr>
+                    <w:t>3.0</w:t>
+                  </w:r>
+                </w:p>
+              </w:tc>
+              <w:tc>
+                <w:tcPr>
+                  <w:tcW w:w="1352" w:type="dxa"/>
+                  <w:tcBorders>
+                    <w:top w:val="nil"/>
+                    <w:left w:val="nil"/>
+                    <w:bottom w:val="single" w:sz="4" w:space="0" w:color="auto"/>
+                    <w:right w:val="single" w:sz="4" w:space="0" w:color="auto"/>
+                  </w:tcBorders>
+                  <w:shd w:val="clear" w:color="auto" w:fill="auto"/>
+                  <w:noWrap/>
+                  <w:vAlign w:val="bottom"/>
+                  <w:hideMark/>
+                </w:tcPr>
+                <w:p>
+                  <w:pPr>
+                    <w:spacing w:after="0" w:line="240" w:lineRule="auto"/>
+                    <w:jc w:val="center"/>
+                    <w:rPr>
+                      <w:rFonts w:eastAsia="Times New Roman"/>
+                      <w:color w:val="000000"/>
+                      <w:lang w:eastAsia="es-CO" w:bidi="ar-SA"/>
+                    </w:rPr>
+                  </w:pPr>
+                  <w:r>
+                    <w:rPr>
+                      <w:rFonts w:eastAsia="Times New Roman"/>
+                      <w:color w:val="000000"/>
+                      <w:lang w:eastAsia="es-CO" w:bidi="ar-SA"/>
+                    </w:rPr>
+                    <w:t>37.9</w:t>
+                  </w:r>
+                </w:p>
+              </w:tc>
+            </w:tr>
+            <w:tr>
+              <w:trPr>
+                <w:trHeight w:val="300"/>
+              </w:trPr>
+              <w:tc>
+                <w:tcPr>
+                  <w:tcW w:w="1890" w:type="dxa"/>
+                  <w:tcBorders>
+                    <w:top w:val="nil"/>
+                    <w:left w:val="single" w:sz="4" w:space="0" w:color="auto"/>
+                    <w:bottom w:val="single" w:sz="4" w:space="0" w:color="auto"/>
+                    <w:right w:val="single" w:sz="4" w:space="0" w:color="auto"/>
+                  </w:tcBorders>
+                  <w:shd w:val="clear" w:color="auto" w:fill="auto"/>
+                  <w:vAlign w:val="center"/>
+                  <w:hideMark/>
+                </w:tcPr>
+                <w:p>
+                  <w:pPr>
+                    <w:spacing w:after="0" w:line="240" w:lineRule="auto"/>
+                    <w:jc w:val="center"/>
+                    <w:rPr>
+                      <w:rFonts w:ascii="Arial" w:eastAsia="Times New Roman" w:hAnsi="Arial" w:cs="Arial"/>
+                      <w:color w:val="000000"/>
+                      <w:lang w:eastAsia="es-CO" w:bidi="ar-SA"/>
+                    </w:rPr>
+                  </w:pPr>
+                  <w:r>
+                    <w:rPr>
+                      <w:rFonts w:ascii="Arial" w:eastAsia="Times New Roman" w:hAnsi="Arial" w:cs="Arial"/>
+                      <w:color w:val="000000"/>
+                      <w:lang w:eastAsia="es-CO" w:bidi="ar-SA"/>
+                    </w:rPr>
+                    <w:t>3.0</w:t>
+                  </w:r>
+                </w:p>
+              </w:tc>
+              <w:tc>
+                <w:tcPr>
+                  <w:tcW w:w="2410" w:type="dxa"/>
+                  <w:tcBorders>
+                    <w:top w:val="nil"/>
+                    <w:left w:val="nil"/>
+                    <w:bottom w:val="single" w:sz="4" w:space="0" w:color="auto"/>
+                    <w:right w:val="single" w:sz="4" w:space="0" w:color="auto"/>
+                  </w:tcBorders>
+                  <w:shd w:val="clear" w:color="auto" w:fill="auto"/>
+                  <w:noWrap/>
+                  <w:vAlign w:val="bottom"/>
+                  <w:hideMark/>
+                </w:tcPr>
+                <w:p>
+                  <w:pPr>
+                    <w:spacing w:after="0" w:line="240" w:lineRule="auto"/>
+                    <w:jc w:val="center"/>
+                    <w:rPr>
+                      <w:rFonts w:eastAsia="Times New Roman"/>
+                      <w:color w:val="000000"/>
+                      <w:lang w:eastAsia="es-CO" w:bidi="ar-SA"/>
+                    </w:rPr>
+                  </w:pPr>
+                  <w:r>
+                    <w:rPr>
+                      <w:rFonts w:eastAsia="Times New Roman"/>
+                      <w:color w:val="000000"/>
+                      <w:lang w:eastAsia="es-CO" w:bidi="ar-SA"/>
+                    </w:rPr>
+                    <w:t>0.0</w:t>
+                  </w:r>
+                </w:p>
+              </w:tc>
+              <w:tc>
+                <w:tcPr>
+                  <w:tcW w:w="2268" w:type="dxa"/>
+                  <w:tcBorders>
+                    <w:top w:val="nil"/>
+                    <w:left w:val="nil"/>
+                    <w:bottom w:val="single" w:sz="4" w:space="0" w:color="auto"/>
+                    <w:right w:val="single" w:sz="4" w:space="0" w:color="auto"/>
+                  </w:tcBorders>
+                  <w:shd w:val="clear" w:color="auto" w:fill="auto"/>
+                  <w:noWrap/>
+                  <w:vAlign w:val="bottom"/>
+                  <w:hideMark/>
+                </w:tcPr>
+                <w:p>
+                  <w:pPr>
+                    <w:spacing w:after="0" w:line="240" w:lineRule="auto"/>
+                    <w:jc w:val="center"/>
+                    <w:rPr>
+                      <w:rFonts w:eastAsia="Times New Roman"/>
+                      <w:color w:val="000000"/>
+                      <w:lang w:eastAsia="es-CO" w:bidi="ar-SA"/>
+                    </w:rPr>
+                  </w:pPr>
+                  <w:r>
+                    <w:rPr>
+                      <w:rFonts w:eastAsia="Times New Roman"/>
+                      <w:color w:val="000000"/>
+                      <w:lang w:eastAsia="es-CO" w:bidi="ar-SA"/>
+                    </w:rPr>
+                    <w:t>1.0</w:t>
+                  </w:r>
+                </w:p>
+              </w:tc>
+              <w:tc>
+                <w:tcPr>
+                  <w:tcW w:w="1352" w:type="dxa"/>
+                  <w:tcBorders>
+                    <w:top w:val="nil"/>
+                    <w:left w:val="nil"/>
+                    <w:bottom w:val="single" w:sz="4" w:space="0" w:color="auto"/>
+                    <w:right w:val="single" w:sz="4" w:space="0" w:color="auto"/>
+                  </w:tcBorders>
+                  <w:shd w:val="clear" w:color="auto" w:fill="auto"/>
+                  <w:noWrap/>
+                  <w:vAlign w:val="bottom"/>
+                  <w:hideMark/>
+                </w:tcPr>
+                <w:p>
+                  <w:pPr>
+                    <w:spacing w:after="0" w:line="240" w:lineRule="auto"/>
+                    <w:jc w:val="center"/>
+                    <w:rPr>
+                      <w:rFonts w:eastAsia="Times New Roman"/>
+                      <w:color w:val="000000"/>
+                      <w:lang w:eastAsia="es-CO" w:bidi="ar-SA"/>
+                    </w:rPr>
+                  </w:pPr>
+                  <w:r>
+                    <w:rPr>
+                      <w:rFonts w:eastAsia="Times New Roman"/>
+                      <w:color w:val="000000"/>
+                      <w:lang w:eastAsia="es-CO" w:bidi="ar-SA"/>
+                    </w:rPr>
+                    <w:t>16.0</w:t>
+                  </w:r>
+                </w:p>
+              </w:tc>
+            </w:tr>
+            <w:tr>
+              <w:trPr>
+                <w:trHeight w:val="300"/>
+              </w:trPr>
+              <w:tc>
+                <w:tcPr>
+                  <w:tcW w:w="1890" w:type="dxa"/>
+                  <w:tcBorders>
+                    <w:top w:val="nil"/>
+                    <w:left w:val="single" w:sz="4" w:space="0" w:color="auto"/>
+                    <w:bottom w:val="single" w:sz="4" w:space="0" w:color="auto"/>
+                    <w:right w:val="single" w:sz="4" w:space="0" w:color="auto"/>
+                  </w:tcBorders>
+                  <w:shd w:val="clear" w:color="auto" w:fill="auto"/>
+                  <w:vAlign w:val="center"/>
+                  <w:hideMark/>
+                </w:tcPr>
+                <w:p>
+                  <w:pPr>
+                    <w:spacing w:after="0" w:line="240" w:lineRule="auto"/>
+                    <w:jc w:val="center"/>
+                    <w:rPr>
+                      <w:rFonts w:ascii="Arial" w:eastAsia="Times New Roman" w:hAnsi="Arial" w:cs="Arial"/>
+                      <w:color w:val="000000"/>
+                      <w:lang w:eastAsia="es-CO" w:bidi="ar-SA"/>
+                    </w:rPr>
+                  </w:pPr>
+                  <w:r>
+                    <w:rPr>
+                      <w:rFonts w:ascii="Arial" w:eastAsia="Times New Roman" w:hAnsi="Arial" w:cs="Arial"/>
+                      <w:color w:val="000000"/>
+                      <w:lang w:eastAsia="es-CO" w:bidi="ar-SA"/>
+                    </w:rPr>
+                    <w:t>3.0</w:t>
+                  </w:r>
+                </w:p>
+              </w:tc>
+              <w:tc>
+                <w:tcPr>
+                  <w:tcW w:w="2410" w:type="dxa"/>
+                  <w:tcBorders>
+                    <w:top w:val="nil"/>
+                    <w:left w:val="nil"/>
+                    <w:bottom w:val="single" w:sz="4" w:space="0" w:color="auto"/>
+                    <w:right w:val="single" w:sz="4" w:space="0" w:color="auto"/>
+                  </w:tcBorders>
+                  <w:shd w:val="clear" w:color="auto" w:fill="auto"/>
+                  <w:noWrap/>
+                  <w:vAlign w:val="bottom"/>
+                  <w:hideMark/>
+                </w:tcPr>
+                <w:p>
+                  <w:pPr>
+                    <w:spacing w:after="0" w:line="240" w:lineRule="auto"/>
+                    <w:jc w:val="center"/>
+                    <w:rPr>
+                      <w:rFonts w:eastAsia="Times New Roman"/>
+                      <w:color w:val="000000"/>
+                      <w:lang w:eastAsia="es-CO" w:bidi="ar-SA"/>
+                    </w:rPr>
+                  </w:pPr>
+                  <w:r>
+                    <w:rPr>
+                      <w:rFonts w:eastAsia="Times New Roman"/>
+                      <w:color w:val="000000"/>
+                      <w:lang w:eastAsia="es-CO" w:bidi="ar-SA"/>
+                    </w:rPr>
+                    <w:t>0.0</w:t>
+                  </w:r>
+                </w:p>
+              </w:tc>
+              <w:tc>
+                <w:tcPr>
+                  <w:tcW w:w="2268" w:type="dxa"/>
+                  <w:tcBorders>
+                    <w:top w:val="nil"/>
+                    <w:left w:val="nil"/>
+                    <w:bottom w:val="single" w:sz="4" w:space="0" w:color="auto"/>
+                    <w:right w:val="single" w:sz="4" w:space="0" w:color="auto"/>
+                  </w:tcBorders>
+                  <w:shd w:val="clear" w:color="auto" w:fill="auto"/>
+                  <w:noWrap/>
+                  <w:vAlign w:val="bottom"/>
+                  <w:hideMark/>
+                </w:tcPr>
+                <w:p>
+                  <w:pPr>
+                    <w:spacing w:after="0" w:line="240" w:lineRule="auto"/>
+                    <w:jc w:val="center"/>
+                    <w:rPr>
+                      <w:rFonts w:eastAsia="Times New Roman"/>
+                      <w:color w:val="000000"/>
+                      <w:lang w:eastAsia="es-CO" w:bidi="ar-SA"/>
+                    </w:rPr>
+                  </w:pPr>
+                  <w:r>
+                    <w:rPr>
+                      <w:rFonts w:eastAsia="Times New Roman"/>
+                      <w:color w:val="000000"/>
+                      <w:lang w:eastAsia="es-CO" w:bidi="ar-SA"/>
+                    </w:rPr>
+                    <w:t>2.0</w:t>
+                  </w:r>
+                </w:p>
+              </w:tc>
+              <w:tc>
+                <w:tcPr>
+                  <w:tcW w:w="1352" w:type="dxa"/>
+                  <w:tcBorders>
+                    <w:top w:val="nil"/>
+                    <w:left w:val="nil"/>
+                    <w:bottom w:val="single" w:sz="4" w:space="0" w:color="auto"/>
+                    <w:right w:val="single" w:sz="4" w:space="0" w:color="auto"/>
+                  </w:tcBorders>
+                  <w:shd w:val="clear" w:color="auto" w:fill="auto"/>
+                  <w:noWrap/>
+                  <w:vAlign w:val="bottom"/>
+                  <w:hideMark/>
+                </w:tcPr>
+                <w:p>
+                  <w:pPr>
+                    <w:spacing w:after="0" w:line="240" w:lineRule="auto"/>
+                    <w:jc w:val="center"/>
+                    <w:rPr>
+                      <w:rFonts w:eastAsia="Times New Roman"/>
+                      <w:color w:val="000000"/>
+                      <w:lang w:eastAsia="es-CO" w:bidi="ar-SA"/>
+                    </w:rPr>
+                  </w:pPr>
+                  <w:r>
+                    <w:rPr>
+                      <w:rFonts w:eastAsia="Times New Roman"/>
+                      <w:color w:val="000000"/>
+                      <w:lang w:eastAsia="es-CO" w:bidi="ar-SA"/>
+                    </w:rPr>
+                    <w:t>95.5</w:t>
+                  </w:r>
+                </w:p>
+              </w:tc>
+            </w:tr>
+            <w:tr>
+              <w:trPr>
+                <w:trHeight w:val="300"/>
+              </w:trPr>
+              <w:tc>
+                <w:tcPr>
+                  <w:tcW w:w="1890" w:type="dxa"/>
+                  <w:tcBorders>
+                    <w:top w:val="nil"/>
+                    <w:left w:val="single" w:sz="4" w:space="0" w:color="auto"/>
+                    <w:bottom w:val="single" w:sz="4" w:space="0" w:color="auto"/>
+                    <w:right w:val="single" w:sz="4" w:space="0" w:color="auto"/>
+                  </w:tcBorders>
+                  <w:shd w:val="clear" w:color="auto" w:fill="auto"/>
+                  <w:vAlign w:val="center"/>
+                  <w:hideMark/>
+                </w:tcPr>
+                <w:p>
+                  <w:pPr>
+                    <w:spacing w:after="0" w:line="240" w:lineRule="auto"/>
+                    <w:jc w:val="center"/>
+                    <w:rPr>
+                      <w:rFonts w:ascii="Arial" w:eastAsia="Times New Roman" w:hAnsi="Arial" w:cs="Arial"/>
+                      <w:color w:val="000000"/>
+                      <w:lang w:eastAsia="es-CO" w:bidi="ar-SA"/>
+                    </w:rPr>
+                  </w:pPr>
+                  <w:r>
+                    <w:rPr>
+                      <w:rFonts w:ascii="Arial" w:eastAsia="Times New Roman" w:hAnsi="Arial" w:cs="Arial"/>
+                      <w:color w:val="000000"/>
+                      <w:lang w:eastAsia="es-CO" w:bidi="ar-SA"/>
+                    </w:rPr>
+                    <w:t>3.0</w:t>
+                  </w:r>
+                </w:p>
+              </w:tc>
+              <w:tc>
+                <w:tcPr>
+                  <w:tcW w:w="2410" w:type="dxa"/>
+                  <w:tcBorders>
+                    <w:top w:val="nil"/>
+                    <w:left w:val="nil"/>
+                    <w:bottom w:val="single" w:sz="4" w:space="0" w:color="auto"/>
+                    <w:right w:val="single" w:sz="4" w:space="0" w:color="auto"/>
+                  </w:tcBorders>
+                  <w:shd w:val="clear" w:color="auto" w:fill="auto"/>
+                  <w:noWrap/>
+                  <w:vAlign w:val="bottom"/>
+                  <w:hideMark/>
+                </w:tcPr>
+                <w:p>
+                  <w:pPr>
+                    <w:spacing w:after="0" w:line="240" w:lineRule="auto"/>
+                    <w:jc w:val="center"/>
+                    <w:rPr>
+                      <w:rFonts w:eastAsia="Times New Roman"/>
+                      <w:color w:val="000000"/>
+                      <w:lang w:eastAsia="es-CO" w:bidi="ar-SA"/>
+                    </w:rPr>
+                  </w:pPr>
+                  <w:r>
+                    <w:rPr>
+                      <w:rFonts w:eastAsia="Times New Roman"/>
+                      <w:color w:val="000000"/>
+                      <w:lang w:eastAsia="es-CO" w:bidi="ar-SA"/>
+                    </w:rPr>
+                    <w:t>0.0</w:t>
+                  </w:r>
+                </w:p>
+              </w:tc>
+              <w:tc>
+                <w:tcPr>
+                  <w:tcW w:w="2268" w:type="dxa"/>
+                  <w:tcBorders>
+                    <w:top w:val="nil"/>
+                    <w:left w:val="nil"/>
+                    <w:bottom w:val="single" w:sz="4" w:space="0" w:color="auto"/>
+                    <w:right w:val="single" w:sz="4" w:space="0" w:color="auto"/>
+                  </w:tcBorders>
+                  <w:shd w:val="clear" w:color="auto" w:fill="auto"/>
+                  <w:noWrap/>
+                  <w:vAlign w:val="bottom"/>
+                  <w:hideMark/>
+                </w:tcPr>
+                <w:p>
+                  <w:pPr>
+                    <w:spacing w:after="0" w:line="240" w:lineRule="auto"/>
+                    <w:jc w:val="center"/>
+                    <w:rPr>
+                      <w:rFonts w:eastAsia="Times New Roman"/>
+                      <w:color w:val="000000"/>
+                      <w:lang w:eastAsia="es-CO" w:bidi="ar-SA"/>
+                    </w:rPr>
+                  </w:pPr>
+                  <w:r>
+                    <w:rPr>
+                      <w:rFonts w:eastAsia="Times New Roman"/>
+                      <w:color w:val="000000"/>
+                      <w:lang w:eastAsia="es-CO" w:bidi="ar-SA"/>
+                    </w:rPr>
+                    <w:t>3.0</w:t>
+                  </w:r>
+                </w:p>
+              </w:tc>
+              <w:tc>
+                <w:tcPr>
+                  <w:tcW w:w="1352" w:type="dxa"/>
+                  <w:tcBorders>
+                    <w:top w:val="nil"/>
+                    <w:left w:val="nil"/>
+                    <w:bottom w:val="single" w:sz="4" w:space="0" w:color="auto"/>
+                    <w:right w:val="single" w:sz="4" w:space="0" w:color="auto"/>
+                  </w:tcBorders>
+                  <w:shd w:val="clear" w:color="auto" w:fill="auto"/>
+                  <w:noWrap/>
+                  <w:vAlign w:val="bottom"/>
+                  <w:hideMark/>
+                </w:tcPr>
+                <w:p>
+                  <w:pPr>
+                    <w:spacing w:after="0" w:line="240" w:lineRule="auto"/>
+                    <w:jc w:val="center"/>
+                    <w:rPr>
+                      <w:rFonts w:eastAsia="Times New Roman"/>
+                      <w:color w:val="000000"/>
+                      <w:lang w:eastAsia="es-CO" w:bidi="ar-SA"/>
+                    </w:rPr>
+                  </w:pPr>
+                  <w:r>
+                    <w:rPr>
+                      <w:rFonts w:eastAsia="Times New Roman"/>
+                      <w:color w:val="000000"/>
+                      <w:lang w:eastAsia="es-CO" w:bidi="ar-SA"/>
+                    </w:rPr>
+                    <w:t>54.0</w:t>
+                  </w:r>
+                </w:p>
+              </w:tc>
+            </w:tr>
+            <w:tr>
+              <w:trPr>
+                <w:trHeight w:val="300"/>
+              </w:trPr>
+              <w:tc>
+                <w:tcPr>
+                  <w:tcW w:w="1890" w:type="dxa"/>
+                  <w:tcBorders>
+                    <w:top w:val="nil"/>
+                    <w:left w:val="single" w:sz="4" w:space="0" w:color="auto"/>
+                    <w:bottom w:val="single" w:sz="4" w:space="0" w:color="auto"/>
+                    <w:right w:val="single" w:sz="4" w:space="0" w:color="auto"/>
+                  </w:tcBorders>
+                  <w:shd w:val="clear" w:color="auto" w:fill="auto"/>
+                  <w:vAlign w:val="center"/>
+                  <w:hideMark/>
+                </w:tcPr>
+                <w:p>
+                  <w:pPr>
+                    <w:spacing w:after="0" w:line="240" w:lineRule="auto"/>
+                    <w:jc w:val="center"/>
+                    <w:rPr>
+                      <w:rFonts w:ascii="Arial" w:eastAsia="Times New Roman" w:hAnsi="Arial" w:cs="Arial"/>
+                      <w:color w:val="000000"/>
+                      <w:lang w:eastAsia="es-CO" w:bidi="ar-SA"/>
+                    </w:rPr>
+                  </w:pPr>
+                  <w:r>
+                    <w:rPr>
+                      <w:rFonts w:ascii="Arial" w:eastAsia="Times New Roman" w:hAnsi="Arial" w:cs="Arial"/>
+                      <w:color w:val="000000"/>
+                      <w:lang w:eastAsia="es-CO" w:bidi="ar-SA"/>
+                    </w:rPr>
+                    <w:t>4.0</w:t>
+                  </w:r>
+                </w:p>
+              </w:tc>
+              <w:tc>
+                <w:tcPr>
+                  <w:tcW w:w="2410" w:type="dxa"/>
+                  <w:tcBorders>
+                    <w:top w:val="nil"/>
+                    <w:left w:val="nil"/>
+                    <w:bottom w:val="single" w:sz="4" w:space="0" w:color="auto"/>
+                    <w:right w:val="single" w:sz="4" w:space="0" w:color="auto"/>
+                  </w:tcBorders>
+                  <w:shd w:val="clear" w:color="auto" w:fill="auto"/>
+                  <w:noWrap/>
+                  <w:vAlign w:val="bottom"/>
+                  <w:hideMark/>
+                </w:tcPr>
+                <w:p>
+                  <w:pPr>
+                    <w:spacing w:after="0" w:line="240" w:lineRule="auto"/>
+                    <w:jc w:val="center"/>
+                    <w:rPr>
+                      <w:rFonts w:eastAsia="Times New Roman"/>
+                      <w:color w:val="000000"/>
+                      <w:lang w:eastAsia="es-CO" w:bidi="ar-SA"/>
+                    </w:rPr>
+                  </w:pPr>
+                  <w:r>
+                    <w:rPr>
+                      <w:rFonts w:eastAsia="Times New Roman"/>
+                      <w:color w:val="000000"/>
+                      <w:lang w:eastAsia="es-CO" w:bidi="ar-SA"/>
+                    </w:rPr>
+                    <w:t>1.0</w:t>
+                  </w:r>
+                </w:p>
+              </w:tc>
+              <w:tc>
+                <w:tcPr>
+                  <w:tcW w:w="2268" w:type="dxa"/>
+                  <w:tcBorders>
+                    <w:top w:val="nil"/>
+                    <w:left w:val="nil"/>
+                    <w:bottom w:val="single" w:sz="4" w:space="0" w:color="auto"/>
+                    <w:right w:val="single" w:sz="4" w:space="0" w:color="auto"/>
+                  </w:tcBorders>
+                  <w:shd w:val="clear" w:color="auto" w:fill="auto"/>
+                  <w:noWrap/>
+                  <w:vAlign w:val="bottom"/>
+                  <w:hideMark/>
+                </w:tcPr>
+                <w:p>
+                  <w:pPr>
+                    <w:spacing w:after="0" w:line="240" w:lineRule="auto"/>
+                    <w:jc w:val="center"/>
+                    <w:rPr>
+                      <w:rFonts w:eastAsia="Times New Roman"/>
+                      <w:color w:val="000000"/>
+                      <w:lang w:eastAsia="es-CO" w:bidi="ar-SA"/>
+                    </w:rPr>
+                  </w:pPr>
+                  <w:r>
+                    <w:rPr>
+                      <w:rFonts w:eastAsia="Times New Roman"/>
+                      <w:color w:val="000000"/>
+                      <w:lang w:eastAsia="es-CO" w:bidi="ar-SA"/>
+                    </w:rPr>
+                    <w:t>1.0</w:t>
+                  </w:r>
+                </w:p>
+              </w:tc>
+              <w:tc>
+                <w:tcPr>
+                  <w:tcW w:w="1352" w:type="dxa"/>
+                  <w:tcBorders>
+                    <w:top w:val="nil"/>
+                    <w:left w:val="nil"/>
+                    <w:bottom w:val="single" w:sz="4" w:space="0" w:color="auto"/>
+                    <w:right w:val="single" w:sz="4" w:space="0" w:color="auto"/>
+                  </w:tcBorders>
+                  <w:shd w:val="clear" w:color="auto" w:fill="auto"/>
+                  <w:noWrap/>
+                  <w:vAlign w:val="bottom"/>
+                  <w:hideMark/>
+                </w:tcPr>
+                <w:p>
+                  <w:pPr>
+                    <w:spacing w:after="0" w:line="240" w:lineRule="auto"/>
+                    <w:jc w:val="center"/>
+                    <w:rPr>
+                      <w:rFonts w:eastAsia="Times New Roman"/>
+                      <w:color w:val="000000"/>
+                      <w:lang w:eastAsia="es-CO" w:bidi="ar-SA"/>
+                    </w:rPr>
+                  </w:pPr>
+                  <w:r>
+                    <w:rPr>
+                      <w:rFonts w:eastAsia="Times New Roman"/>
+                      <w:color w:val="000000"/>
+                      <w:lang w:eastAsia="es-CO" w:bidi="ar-SA"/>
+                    </w:rPr>
+                    <w:t>59.2</w:t>
+                  </w:r>
+                </w:p>
+              </w:tc>
+            </w:tr>
+            <w:tr>
+              <w:trPr>
+                <w:trHeight w:val="300"/>
+              </w:trPr>
+              <w:tc>
+                <w:tcPr>
+                  <w:tcW w:w="1890" w:type="dxa"/>
+                  <w:tcBorders>
+                    <w:top w:val="nil"/>
+                    <w:left w:val="single" w:sz="4" w:space="0" w:color="auto"/>
+                    <w:bottom w:val="single" w:sz="4" w:space="0" w:color="auto"/>
+                    <w:right w:val="single" w:sz="4" w:space="0" w:color="auto"/>
+                  </w:tcBorders>
+                  <w:shd w:val="clear" w:color="auto" w:fill="auto"/>
+                  <w:vAlign w:val="center"/>
+                  <w:hideMark/>
+                </w:tcPr>
+                <w:p>
+                  <w:pPr>
+                    <w:spacing w:after="0" w:line="240" w:lineRule="auto"/>
+                    <w:jc w:val="center"/>
+                    <w:rPr>
+                      <w:rFonts w:ascii="Arial" w:eastAsia="Times New Roman" w:hAnsi="Arial" w:cs="Arial"/>
+                      <w:color w:val="000000"/>
+                      <w:lang w:eastAsia="es-CO" w:bidi="ar-SA"/>
+                    </w:rPr>
+                  </w:pPr>
+                  <w:r>
+                    <w:rPr>
+                      <w:rFonts w:ascii="Arial" w:eastAsia="Times New Roman" w:hAnsi="Arial" w:cs="Arial"/>
+                      <w:color w:val="000000"/>
+                      <w:lang w:eastAsia="es-CO" w:bidi="ar-SA"/>
+                    </w:rPr>
+                    <w:t>4.0</w:t>
+                  </w:r>
+                </w:p>
+              </w:tc>
+              <w:tc>
+                <w:tcPr>
+                  <w:tcW w:w="2410" w:type="dxa"/>
+                  <w:tcBorders>
+                    <w:top w:val="nil"/>
+                    <w:left w:val="nil"/>
+                    <w:bottom w:val="single" w:sz="4" w:space="0" w:color="auto"/>
+                    <w:right w:val="single" w:sz="4" w:space="0" w:color="auto"/>
+                  </w:tcBorders>
+                  <w:shd w:val="clear" w:color="auto" w:fill="auto"/>
+                  <w:noWrap/>
+                  <w:vAlign w:val="bottom"/>
+                  <w:hideMark/>
+                </w:tcPr>
+                <w:p>
+                  <w:pPr>
+                    <w:spacing w:after="0" w:line="240" w:lineRule="auto"/>
+                    <w:jc w:val="center"/>
+                    <w:rPr>
+                      <w:rFonts w:eastAsia="Times New Roman"/>
+                      <w:color w:val="000000"/>
+                      <w:lang w:eastAsia="es-CO" w:bidi="ar-SA"/>
+                    </w:rPr>
+                  </w:pPr>
+                  <w:r>
+                    <w:rPr>
+                      <w:rFonts w:eastAsia="Times New Roman"/>
+                      <w:color w:val="000000"/>
+                      <w:lang w:eastAsia="es-CO" w:bidi="ar-SA"/>
+                    </w:rPr>
+                    <w:t>1.0</w:t>
+                  </w:r>
+                </w:p>
+              </w:tc>
+              <w:tc>
+                <w:tcPr>
+                  <w:tcW w:w="2268" w:type="dxa"/>
+                  <w:tcBorders>
+                    <w:top w:val="nil"/>
+                    <w:left w:val="nil"/>
+                    <w:bottom w:val="single" w:sz="4" w:space="0" w:color="auto"/>
+                    <w:right w:val="single" w:sz="4" w:space="0" w:color="auto"/>
+                  </w:tcBorders>
+                  <w:shd w:val="clear" w:color="auto" w:fill="auto"/>
+                  <w:noWrap/>
+                  <w:vAlign w:val="bottom"/>
+                  <w:hideMark/>
+                </w:tcPr>
+                <w:p>
+                  <w:pPr>
+                    <w:spacing w:after="0" w:line="240" w:lineRule="auto"/>
+                    <w:jc w:val="center"/>
+                    <w:rPr>
+                      <w:rFonts w:eastAsia="Times New Roman"/>
+                      <w:color w:val="000000"/>
+                      <w:lang w:eastAsia="es-CO" w:bidi="ar-SA"/>
+                    </w:rPr>
+                  </w:pPr>
+                  <w:r>
+                    <w:rPr>
+                      <w:rFonts w:eastAsia="Times New Roman"/>
+                      <w:color w:val="000000"/>
+                      <w:lang w:eastAsia="es-CO" w:bidi="ar-SA"/>
+                    </w:rPr>
+                    <w:t>2.0</w:t>
+                  </w:r>
+                </w:p>
+              </w:tc>
+              <w:tc>
+                <w:tcPr>
+                  <w:tcW w:w="1352" w:type="dxa"/>
+                  <w:tcBorders>
+                    <w:top w:val="nil"/>
+                    <w:left w:val="nil"/>
+                    <w:bottom w:val="single" w:sz="4" w:space="0" w:color="auto"/>
+                    <w:right w:val="single" w:sz="4" w:space="0" w:color="auto"/>
+                  </w:tcBorders>
+                  <w:shd w:val="clear" w:color="auto" w:fill="auto"/>
+                  <w:noWrap/>
+                  <w:vAlign w:val="bottom"/>
+                  <w:hideMark/>
+                </w:tcPr>
+                <w:p>
+                  <w:pPr>
+                    <w:spacing w:after="0" w:line="240" w:lineRule="auto"/>
+                    <w:jc w:val="center"/>
+                    <w:rPr>
+                      <w:rFonts w:eastAsia="Times New Roman"/>
+                      <w:color w:val="000000"/>
+                      <w:lang w:eastAsia="es-CO" w:bidi="ar-SA"/>
+                    </w:rPr>
+                  </w:pPr>
+                  <w:r>
+                    <w:rPr>
+                      <w:rFonts w:eastAsia="Times New Roman"/>
+                      <w:color w:val="000000"/>
+                      <w:lang w:eastAsia="es-CO" w:bidi="ar-SA"/>
+                    </w:rPr>
+                    <w:t>26.2</w:t>
+                  </w:r>
+                </w:p>
+              </w:tc>
+            </w:tr>
+            <w:tr>
+              <w:trPr>
+                <w:trHeight w:val="300"/>
+              </w:trPr>
+              <w:tc>
+                <w:tcPr>
+                  <w:tcW w:w="1890" w:type="dxa"/>
+                  <w:tcBorders>
+                    <w:top w:val="nil"/>
+                    <w:left w:val="single" w:sz="4" w:space="0" w:color="auto"/>
+                    <w:bottom w:val="single" w:sz="4" w:space="0" w:color="auto"/>
+                    <w:right w:val="single" w:sz="4" w:space="0" w:color="auto"/>
+                  </w:tcBorders>
+                  <w:shd w:val="clear" w:color="auto" w:fill="auto"/>
+                  <w:vAlign w:val="center"/>
+                  <w:hideMark/>
+                </w:tcPr>
+                <w:p>
+                  <w:pPr>
+                    <w:spacing w:after="0" w:line="240" w:lineRule="auto"/>
+                    <w:jc w:val="center"/>
+                    <w:rPr>
+                      <w:rFonts w:ascii="Arial" w:eastAsia="Times New Roman" w:hAnsi="Arial" w:cs="Arial"/>
+                      <w:color w:val="000000"/>
+                      <w:lang w:eastAsia="es-CO" w:bidi="ar-SA"/>
+                    </w:rPr>
+                  </w:pPr>
+                  <w:r>
+                    <w:rPr>
+                      <w:rFonts w:ascii="Arial" w:eastAsia="Times New Roman" w:hAnsi="Arial" w:cs="Arial"/>
+                      <w:color w:val="000000"/>
+                      <w:lang w:eastAsia="es-CO" w:bidi="ar-SA"/>
+                    </w:rPr>
+                    <w:t>4.0</w:t>
+                  </w:r>
+                </w:p>
+              </w:tc>
+              <w:tc>
+                <w:tcPr>
+                  <w:tcW w:w="2410" w:type="dxa"/>
+                  <w:tcBorders>
+                    <w:top w:val="nil"/>
+                    <w:left w:val="nil"/>
+                    <w:bottom w:val="single" w:sz="4" w:space="0" w:color="auto"/>
+                    <w:right w:val="single" w:sz="4" w:space="0" w:color="auto"/>
+                  </w:tcBorders>
+                  <w:shd w:val="clear" w:color="auto" w:fill="auto"/>
+                  <w:noWrap/>
+                  <w:vAlign w:val="bottom"/>
+                  <w:hideMark/>
+                </w:tcPr>
+                <w:p>
+                  <w:pPr>
+                    <w:spacing w:after="0" w:line="240" w:lineRule="auto"/>
+                    <w:jc w:val="center"/>
+                    <w:rPr>
+                      <w:rFonts w:eastAsia="Times New Roman"/>
+                      <w:color w:val="000000"/>
+                      <w:lang w:eastAsia="es-CO" w:bidi="ar-SA"/>
+                    </w:rPr>
+                  </w:pPr>
+                  <w:r>
+                    <w:rPr>
+                      <w:rFonts w:eastAsia="Times New Roman"/>
+                      <w:color w:val="000000"/>
+                      <w:lang w:eastAsia="es-CO" w:bidi="ar-SA"/>
+                    </w:rPr>
+                    <w:t>1.0</w:t>
+                  </w:r>
+                </w:p>
+              </w:tc>
+              <w:tc>
+                <w:tcPr>
+                  <w:tcW w:w="2268" w:type="dxa"/>
+                  <w:tcBorders>
+                    <w:top w:val="nil"/>
+                    <w:left w:val="nil"/>
+                    <w:bottom w:val="single" w:sz="4" w:space="0" w:color="auto"/>
+                    <w:right w:val="single" w:sz="4" w:space="0" w:color="auto"/>
+                  </w:tcBorders>
+                  <w:shd w:val="clear" w:color="auto" w:fill="auto"/>
+                  <w:noWrap/>
+                  <w:vAlign w:val="bottom"/>
+                  <w:hideMark/>
+                </w:tcPr>
+                <w:p>
+                  <w:pPr>
+                    <w:spacing w:after="0" w:line="240" w:lineRule="auto"/>
+                    <w:jc w:val="center"/>
+                    <w:rPr>
+                      <w:rFonts w:eastAsia="Times New Roman"/>
+                      <w:color w:val="000000"/>
+                      <w:lang w:eastAsia="es-CO" w:bidi="ar-SA"/>
+                    </w:rPr>
+                  </w:pPr>
+                  <w:r>
+                    <w:rPr>
+                      <w:rFonts w:eastAsia="Times New Roman"/>
+                      <w:color w:val="000000"/>
+                      <w:lang w:eastAsia="es-CO" w:bidi="ar-SA"/>
+                    </w:rPr>
+                    <w:t>3.0</w:t>
+                  </w:r>
+                </w:p>
+              </w:tc>
+              <w:tc>
+                <w:tcPr>
+                  <w:tcW w:w="1352" w:type="dxa"/>
+                  <w:tcBorders>
+                    <w:top w:val="nil"/>
+                    <w:left w:val="nil"/>
+                    <w:bottom w:val="single" w:sz="4" w:space="0" w:color="auto"/>
+                    <w:right w:val="single" w:sz="4" w:space="0" w:color="auto"/>
+                  </w:tcBorders>
+                  <w:shd w:val="clear" w:color="auto" w:fill="auto"/>
+                  <w:noWrap/>
+                  <w:vAlign w:val="bottom"/>
+                  <w:hideMark/>
+                </w:tcPr>
+                <w:p>
+                  <w:pPr>
+                    <w:spacing w:after="0" w:line="240" w:lineRule="auto"/>
+                    <w:jc w:val="center"/>
+                    <w:rPr>
+                      <w:rFonts w:eastAsia="Times New Roman"/>
+                      <w:color w:val="000000"/>
+                      <w:lang w:eastAsia="es-CO" w:bidi="ar-SA"/>
+                    </w:rPr>
+                  </w:pPr>
+                  <w:r>
+                    <w:rPr>
+                      <w:rFonts w:eastAsia="Times New Roman"/>
+                      <w:color w:val="000000"/>
+                      <w:lang w:eastAsia="es-CO" w:bidi="ar-SA"/>
+                    </w:rPr>
+                    <w:t>50.7</w:t>
+                  </w:r>
+                </w:p>
+              </w:tc>
+            </w:tr>
+            <w:tr>
+              <w:trPr>
+                <w:trHeight w:val="300"/>
+              </w:trPr>
+              <w:tc>
+                <w:tcPr>
+                  <w:tcW w:w="1890" w:type="dxa"/>
+                  <w:tcBorders>
+                    <w:top w:val="nil"/>
+                    <w:left w:val="single" w:sz="4" w:space="0" w:color="auto"/>
+                    <w:bottom w:val="single" w:sz="4" w:space="0" w:color="auto"/>
+                    <w:right w:val="single" w:sz="4" w:space="0" w:color="auto"/>
+                  </w:tcBorders>
+                  <w:shd w:val="clear" w:color="auto" w:fill="auto"/>
+                  <w:vAlign w:val="center"/>
+                  <w:hideMark/>
+                </w:tcPr>
+                <w:p>
+                  <w:pPr>
+                    <w:spacing w:after="0" w:line="240" w:lineRule="auto"/>
+                    <w:jc w:val="center"/>
+                    <w:rPr>
+                      <w:rFonts w:ascii="Arial" w:eastAsia="Times New Roman" w:hAnsi="Arial" w:cs="Arial"/>
+                      <w:color w:val="000000"/>
+                      <w:lang w:eastAsia="es-CO" w:bidi="ar-SA"/>
+                    </w:rPr>
+                  </w:pPr>
+                  <w:r>
+                    <w:rPr>
+                      <w:rFonts w:ascii="Arial" w:eastAsia="Times New Roman" w:hAnsi="Arial" w:cs="Arial"/>
+                      <w:color w:val="000000"/>
+                      <w:lang w:eastAsia="es-CO" w:bidi="ar-SA"/>
+                    </w:rPr>
+                    <w:t>5.0</w:t>
+                  </w:r>
+                </w:p>
+              </w:tc>
+              <w:tc>
+                <w:tcPr>
+                  <w:tcW w:w="2410" w:type="dxa"/>
+                  <w:tcBorders>
+                    <w:top w:val="nil"/>
+                    <w:left w:val="nil"/>
+                    <w:bottom w:val="single" w:sz="4" w:space="0" w:color="auto"/>
+                    <w:right w:val="single" w:sz="4" w:space="0" w:color="auto"/>
+                  </w:tcBorders>
+                  <w:shd w:val="clear" w:color="auto" w:fill="auto"/>
+                  <w:noWrap/>
+                  <w:vAlign w:val="bottom"/>
+                  <w:hideMark/>
+                </w:tcPr>
+                <w:p>
+                  <w:pPr>
+                    <w:spacing w:after="0" w:line="240" w:lineRule="auto"/>
+                    <w:jc w:val="center"/>
+                    <w:rPr>
+                      <w:rFonts w:eastAsia="Times New Roman"/>
+                      <w:color w:val="000000"/>
+                      <w:lang w:eastAsia="es-CO" w:bidi="ar-SA"/>
+                    </w:rPr>
+                  </w:pPr>
+                  <w:r>
+                    <w:rPr>
+                      <w:rFonts w:eastAsia="Times New Roman"/>
+                      <w:color w:val="000000"/>
+                      <w:lang w:eastAsia="es-CO" w:bidi="ar-SA"/>
+                    </w:rPr>
+                    <w:t>1.0</w:t>
+                  </w:r>
+                </w:p>
+              </w:tc>
+              <w:tc>
+                <w:tcPr>
+                  <w:tcW w:w="2268" w:type="dxa"/>
+                  <w:tcBorders>
+                    <w:top w:val="nil"/>
+                    <w:left w:val="nil"/>
+                    <w:bottom w:val="single" w:sz="4" w:space="0" w:color="auto"/>
+                    <w:right w:val="single" w:sz="4" w:space="0" w:color="auto"/>
+                  </w:tcBorders>
+                  <w:shd w:val="clear" w:color="auto" w:fill="auto"/>
+                  <w:noWrap/>
+                  <w:vAlign w:val="bottom"/>
+                  <w:hideMark/>
+                </w:tcPr>
+                <w:p>
+                  <w:pPr>
+                    <w:spacing w:after="0" w:line="240" w:lineRule="auto"/>
+                    <w:jc w:val="center"/>
+                    <w:rPr>
+                      <w:rFonts w:eastAsia="Times New Roman"/>
+                      <w:color w:val="000000"/>
+                      <w:lang w:eastAsia="es-CO" w:bidi="ar-SA"/>
+                    </w:rPr>
+                  </w:pPr>
+                  <w:r>
+                    <w:rPr>
+                      <w:rFonts w:eastAsia="Times New Roman"/>
+                      <w:color w:val="000000"/>
+                      <w:lang w:eastAsia="es-CO" w:bidi="ar-SA"/>
+                    </w:rPr>
+                    <w:t>1.0</w:t>
+                  </w:r>
+                </w:p>
+              </w:tc>
+              <w:tc>
+                <w:tcPr>
+                  <w:tcW w:w="1352" w:type="dxa"/>
+                  <w:tcBorders>
+                    <w:top w:val="nil"/>
+                    <w:left w:val="nil"/>
+                    <w:bottom w:val="single" w:sz="4" w:space="0" w:color="auto"/>
+                    <w:right w:val="single" w:sz="4" w:space="0" w:color="auto"/>
+                  </w:tcBorders>
+                  <w:shd w:val="clear" w:color="auto" w:fill="auto"/>
+                  <w:noWrap/>
+                  <w:vAlign w:val="bottom"/>
+                  <w:hideMark/>
+                </w:tcPr>
+                <w:p>
+                  <w:pPr>
+                    <w:spacing w:after="0" w:line="240" w:lineRule="auto"/>
+                    <w:jc w:val="center"/>
+                    <w:rPr>
+                      <w:rFonts w:eastAsia="Times New Roman"/>
+                      <w:color w:val="000000"/>
+                      <w:lang w:eastAsia="es-CO" w:bidi="ar-SA"/>
+                    </w:rPr>
+                  </w:pPr>
+                  <w:r>
+                    <w:rPr>
+                      <w:rFonts w:eastAsia="Times New Roman"/>
+                      <w:color w:val="000000"/>
+                      <w:lang w:eastAsia="es-CO" w:bidi="ar-SA"/>
+                    </w:rPr>
+                    <w:t>80.7</w:t>
+                  </w:r>
+                </w:p>
+              </w:tc>
+            </w:tr>
+            <w:tr>
+              <w:trPr>
+                <w:trHeight w:val="300"/>
+              </w:trPr>
+              <w:tc>
+                <w:tcPr>
+                  <w:tcW w:w="1890" w:type="dxa"/>
+                  <w:tcBorders>
+                    <w:top w:val="nil"/>
+                    <w:left w:val="single" w:sz="4" w:space="0" w:color="auto"/>
+                    <w:bottom w:val="single" w:sz="4" w:space="0" w:color="auto"/>
+                    <w:right w:val="single" w:sz="4" w:space="0" w:color="auto"/>
+                  </w:tcBorders>
+                  <w:shd w:val="clear" w:color="auto" w:fill="auto"/>
+                  <w:vAlign w:val="center"/>
+                  <w:hideMark/>
+                </w:tcPr>
+                <w:p>
+                  <w:pPr>
+                    <w:spacing w:after="0" w:line="240" w:lineRule="auto"/>
+                    <w:jc w:val="center"/>
+                    <w:rPr>
+                      <w:rFonts w:ascii="Arial" w:eastAsia="Times New Roman" w:hAnsi="Arial" w:cs="Arial"/>
+                      <w:color w:val="000000"/>
+                      <w:lang w:eastAsia="es-CO" w:bidi="ar-SA"/>
+                    </w:rPr>
+                  </w:pPr>
+                  <w:r>
+                    <w:rPr>
+                      <w:rFonts w:ascii="Arial" w:eastAsia="Times New Roman" w:hAnsi="Arial" w:cs="Arial"/>
+                      <w:color w:val="000000"/>
+                      <w:lang w:eastAsia="es-CO" w:bidi="ar-SA"/>
+                    </w:rPr>
+                    <w:t>5.0</w:t>
+                  </w:r>
+                </w:p>
+              </w:tc>
+              <w:tc>
+                <w:tcPr>
+                  <w:tcW w:w="2410" w:type="dxa"/>
+                  <w:tcBorders>
+                    <w:top w:val="nil"/>
+                    <w:left w:val="nil"/>
+                    <w:bottom w:val="single" w:sz="4" w:space="0" w:color="auto"/>
+                    <w:right w:val="single" w:sz="4" w:space="0" w:color="auto"/>
+                  </w:tcBorders>
+                  <w:shd w:val="clear" w:color="auto" w:fill="auto"/>
+                  <w:noWrap/>
+                  <w:vAlign w:val="bottom"/>
+                  <w:hideMark/>
+                </w:tcPr>
+                <w:p>
+                  <w:pPr>
+                    <w:spacing w:after="0" w:line="240" w:lineRule="auto"/>
+                    <w:jc w:val="center"/>
+                    <w:rPr>
+                      <w:rFonts w:eastAsia="Times New Roman"/>
+                      <w:color w:val="000000"/>
+                      <w:lang w:eastAsia="es-CO" w:bidi="ar-SA"/>
+                    </w:rPr>
+                  </w:pPr>
+                  <w:r>
+                    <w:rPr>
+                      <w:rFonts w:eastAsia="Times New Roman"/>
+                      <w:color w:val="000000"/>
+                      <w:lang w:eastAsia="es-CO" w:bidi="ar-SA"/>
+                    </w:rPr>
+                    <w:t>1.0</w:t>
+                  </w:r>
+                </w:p>
+              </w:tc>
+              <w:tc>
+                <w:tcPr>
+                  <w:tcW w:w="2268" w:type="dxa"/>
+                  <w:tcBorders>
+                    <w:top w:val="nil"/>
+                    <w:left w:val="nil"/>
+                    <w:bottom w:val="single" w:sz="4" w:space="0" w:color="auto"/>
+                    <w:right w:val="single" w:sz="4" w:space="0" w:color="auto"/>
+                  </w:tcBorders>
+                  <w:shd w:val="clear" w:color="auto" w:fill="auto"/>
+                  <w:noWrap/>
+                  <w:vAlign w:val="bottom"/>
+                  <w:hideMark/>
+                </w:tcPr>
+                <w:p>
+                  <w:pPr>
+                    <w:spacing w:after="0" w:line="240" w:lineRule="auto"/>
+                    <w:jc w:val="center"/>
+                    <w:rPr>
+                      <w:rFonts w:eastAsia="Times New Roman"/>
+                      <w:color w:val="000000"/>
+                      <w:lang w:eastAsia="es-CO" w:bidi="ar-SA"/>
+                    </w:rPr>
+                  </w:pPr>
+                  <w:r>
+                    <w:rPr>
+                      <w:rFonts w:eastAsia="Times New Roman"/>
+                      <w:color w:val="000000"/>
+                      <w:lang w:eastAsia="es-CO" w:bidi="ar-SA"/>
+                    </w:rPr>
+                    <w:t>2.0</w:t>
+                  </w:r>
+                </w:p>
+              </w:tc>
+              <w:tc>
+                <w:tcPr>
+                  <w:tcW w:w="1352" w:type="dxa"/>
+                  <w:tcBorders>
+                    <w:top w:val="nil"/>
+                    <w:left w:val="nil"/>
+                    <w:bottom w:val="single" w:sz="4" w:space="0" w:color="auto"/>
+                    <w:right w:val="single" w:sz="4" w:space="0" w:color="auto"/>
+                  </w:tcBorders>
+                  <w:shd w:val="clear" w:color="auto" w:fill="auto"/>
+                  <w:noWrap/>
+                  <w:vAlign w:val="bottom"/>
+                  <w:hideMark/>
+                </w:tcPr>
+                <w:p>
+                  <w:pPr>
+                    <w:spacing w:after="0" w:line="240" w:lineRule="auto"/>
+                    <w:jc w:val="center"/>
+                    <w:rPr>
+                      <w:rFonts w:eastAsia="Times New Roman"/>
+                      <w:color w:val="000000"/>
+                      <w:lang w:eastAsia="es-CO" w:bidi="ar-SA"/>
+                    </w:rPr>
+                  </w:pPr>
+                  <w:r>
+                    <w:rPr>
+                      <w:rFonts w:eastAsia="Times New Roman"/>
+                      <w:color w:val="000000"/>
+                      <w:lang w:eastAsia="es-CO" w:bidi="ar-SA"/>
+                    </w:rPr>
+                    <w:t>69.7</w:t>
+                  </w:r>
+                </w:p>
+              </w:tc>
+            </w:tr>
+            <w:tr>
+              <w:trPr>
+                <w:trHeight w:val="300"/>
+              </w:trPr>
+              <w:tc>
+                <w:tcPr>
+                  <w:tcW w:w="1890" w:type="dxa"/>
+                  <w:tcBorders>
+                    <w:top w:val="nil"/>
+                    <w:left w:val="single" w:sz="4" w:space="0" w:color="auto"/>
+                    <w:bottom w:val="single" w:sz="4" w:space="0" w:color="auto"/>
+                    <w:right w:val="single" w:sz="4" w:space="0" w:color="auto"/>
+                  </w:tcBorders>
+                  <w:shd w:val="clear" w:color="auto" w:fill="auto"/>
+                  <w:vAlign w:val="center"/>
+                  <w:hideMark/>
+                </w:tcPr>
+                <w:p>
+                  <w:pPr>
+                    <w:spacing w:after="0" w:line="240" w:lineRule="auto"/>
+                    <w:jc w:val="center"/>
+                    <w:rPr>
+                      <w:rFonts w:ascii="Arial" w:eastAsia="Times New Roman" w:hAnsi="Arial" w:cs="Arial"/>
+                      <w:color w:val="000000"/>
+                      <w:lang w:eastAsia="es-CO" w:bidi="ar-SA"/>
+                    </w:rPr>
+                  </w:pPr>
+                  <w:r>
+                    <w:rPr>
+                      <w:rFonts w:ascii="Arial" w:eastAsia="Times New Roman" w:hAnsi="Arial" w:cs="Arial"/>
+                      <w:color w:val="000000"/>
+                      <w:lang w:eastAsia="es-CO" w:bidi="ar-SA"/>
+                    </w:rPr>
+                    <w:t>5.0</w:t>
+                  </w:r>
+                </w:p>
+              </w:tc>
+              <w:tc>
+                <w:tcPr>
+                  <w:tcW w:w="2410" w:type="dxa"/>
+                  <w:tcBorders>
+                    <w:top w:val="nil"/>
+                    <w:left w:val="nil"/>
+                    <w:bottom w:val="single" w:sz="4" w:space="0" w:color="auto"/>
+                    <w:right w:val="single" w:sz="4" w:space="0" w:color="auto"/>
+                  </w:tcBorders>
+                  <w:shd w:val="clear" w:color="auto" w:fill="auto"/>
+                  <w:noWrap/>
+                  <w:vAlign w:val="bottom"/>
+                  <w:hideMark/>
+                </w:tcPr>
+                <w:p>
+                  <w:pPr>
+                    <w:spacing w:after="0" w:line="240" w:lineRule="auto"/>
+                    <w:jc w:val="center"/>
+                    <w:rPr>
+                      <w:rFonts w:eastAsia="Times New Roman"/>
+                      <w:color w:val="000000"/>
+                      <w:lang w:eastAsia="es-CO" w:bidi="ar-SA"/>
+                    </w:rPr>
+                  </w:pPr>
+                  <w:r>
+                    <w:rPr>
+                      <w:rFonts w:eastAsia="Times New Roman"/>
+                      <w:color w:val="000000"/>
+                      <w:lang w:eastAsia="es-CO" w:bidi="ar-SA"/>
+                    </w:rPr>
+                    <w:t>1.0</w:t>
+                  </w:r>
+                </w:p>
+              </w:tc>
+              <w:tc>
+                <w:tcPr>
+                  <w:tcW w:w="2268" w:type="dxa"/>
+                  <w:tcBorders>
+                    <w:top w:val="nil"/>
+                    <w:left w:val="nil"/>
+                    <w:bottom w:val="single" w:sz="4" w:space="0" w:color="auto"/>
+                    <w:right w:val="single" w:sz="4" w:space="0" w:color="auto"/>
+                  </w:tcBorders>
+                  <w:shd w:val="clear" w:color="auto" w:fill="auto"/>
+                  <w:noWrap/>
+                  <w:vAlign w:val="bottom"/>
+                  <w:hideMark/>
+                </w:tcPr>
+                <w:p>
+                  <w:pPr>
+                    <w:spacing w:after="0" w:line="240" w:lineRule="auto"/>
+                    <w:jc w:val="center"/>
+                    <w:rPr>
+                      <w:rFonts w:eastAsia="Times New Roman"/>
+                      <w:color w:val="000000"/>
+                      <w:lang w:eastAsia="es-CO" w:bidi="ar-SA"/>
+                    </w:rPr>
+                  </w:pPr>
+                  <w:r>
+                    <w:rPr>
+                      <w:rFonts w:eastAsia="Times New Roman"/>
+                      <w:color w:val="000000"/>
+                      <w:lang w:eastAsia="es-CO" w:bidi="ar-SA"/>
+                    </w:rPr>
+                    <w:t>3.0</w:t>
+                  </w:r>
+                </w:p>
+              </w:tc>
+              <w:tc>
+                <w:tcPr>
+                  <w:tcW w:w="1352" w:type="dxa"/>
+                  <w:tcBorders>
+                    <w:top w:val="nil"/>
+                    <w:left w:val="nil"/>
+                    <w:bottom w:val="single" w:sz="4" w:space="0" w:color="auto"/>
+                    <w:right w:val="single" w:sz="4" w:space="0" w:color="auto"/>
+                  </w:tcBorders>
+                  <w:shd w:val="clear" w:color="auto" w:fill="auto"/>
+                  <w:noWrap/>
+                  <w:vAlign w:val="bottom"/>
+                  <w:hideMark/>
+                </w:tcPr>
+                <w:p>
+                  <w:pPr>
+                    <w:spacing w:after="0" w:line="240" w:lineRule="auto"/>
+                    <w:jc w:val="center"/>
+                    <w:rPr>
+                      <w:rFonts w:eastAsia="Times New Roman"/>
+                      <w:color w:val="000000"/>
+                      <w:lang w:eastAsia="es-CO" w:bidi="ar-SA"/>
+                    </w:rPr>
+                  </w:pPr>
+                  <w:r>
+                    <w:rPr>
+                      <w:rFonts w:eastAsia="Times New Roman"/>
+                      <w:color w:val="000000"/>
+                      <w:lang w:eastAsia="es-CO" w:bidi="ar-SA"/>
+                    </w:rPr>
+                    <w:t>54.7</w:t>
+                  </w:r>
+                </w:p>
+              </w:tc>
+            </w:tr>
+            <w:tr>
+              <w:trPr>
+                <w:trHeight w:val="300"/>
+              </w:trPr>
+              <w:tc>
+                <w:tcPr>
+                  <w:tcW w:w="1890" w:type="dxa"/>
+                  <w:tcBorders>
+                    <w:top w:val="nil"/>
+                    <w:left w:val="single" w:sz="4" w:space="0" w:color="auto"/>
+                    <w:bottom w:val="single" w:sz="4" w:space="0" w:color="auto"/>
+                    <w:right w:val="single" w:sz="4" w:space="0" w:color="auto"/>
+                  </w:tcBorders>
+                  <w:shd w:val="clear" w:color="auto" w:fill="auto"/>
+                  <w:vAlign w:val="center"/>
+                  <w:hideMark/>
+                </w:tcPr>
+                <w:p>
+                  <w:pPr>
+                    <w:spacing w:after="0" w:line="240" w:lineRule="auto"/>
+                    <w:jc w:val="center"/>
+                    <w:rPr>
+                      <w:rFonts w:ascii="Arial" w:eastAsia="Times New Roman" w:hAnsi="Arial" w:cs="Arial"/>
+                      <w:color w:val="000000"/>
+                      <w:lang w:eastAsia="es-CO" w:bidi="ar-SA"/>
+                    </w:rPr>
+                  </w:pPr>
+                  <w:r>
+                    <w:rPr>
+                      <w:rFonts w:ascii="Arial" w:eastAsia="Times New Roman" w:hAnsi="Arial" w:cs="Arial"/>
+                      <w:color w:val="000000"/>
+                      <w:lang w:eastAsia="es-CO" w:bidi="ar-SA"/>
+                    </w:rPr>
+                    <w:t>6.0</w:t>
+                  </w:r>
+                </w:p>
+              </w:tc>
+              <w:tc>
+                <w:tcPr>
+                  <w:tcW w:w="2410" w:type="dxa"/>
+                  <w:tcBorders>
+                    <w:top w:val="nil"/>
+                    <w:left w:val="nil"/>
+                    <w:bottom w:val="single" w:sz="4" w:space="0" w:color="auto"/>
+                    <w:right w:val="single" w:sz="4" w:space="0" w:color="auto"/>
+                  </w:tcBorders>
+                  <w:shd w:val="clear" w:color="auto" w:fill="auto"/>
+                  <w:noWrap/>
+                  <w:vAlign w:val="bottom"/>
+                  <w:hideMark/>
+                </w:tcPr>
+                <w:p>
+                  <w:pPr>
+                    <w:spacing w:after="0" w:line="240" w:lineRule="auto"/>
+                    <w:jc w:val="center"/>
+                    <w:rPr>
+                      <w:rFonts w:eastAsia="Times New Roman"/>
+                      <w:color w:val="000000"/>
+                      <w:lang w:eastAsia="es-CO" w:bidi="ar-SA"/>
+                    </w:rPr>
+                  </w:pPr>
+                  <w:r>
+                    <w:rPr>
+                      <w:rFonts w:eastAsia="Times New Roman"/>
+                      <w:color w:val="000000"/>
+                      <w:lang w:eastAsia="es-CO" w:bidi="ar-SA"/>
+                    </w:rPr>
+                    <w:t>1.0</w:t>
+                  </w:r>
+                </w:p>
+              </w:tc>
+              <w:tc>
+                <w:tcPr>
+                  <w:tcW w:w="2268" w:type="dxa"/>
+                  <w:tcBorders>
+                    <w:top w:val="nil"/>
+                    <w:left w:val="nil"/>
+                    <w:bottom w:val="single" w:sz="4" w:space="0" w:color="auto"/>
+                    <w:right w:val="single" w:sz="4" w:space="0" w:color="auto"/>
+                  </w:tcBorders>
+                  <w:shd w:val="clear" w:color="auto" w:fill="auto"/>
+                  <w:noWrap/>
+                  <w:vAlign w:val="bottom"/>
+                  <w:hideMark/>
+                </w:tcPr>
+                <w:p>
+                  <w:pPr>
+                    <w:spacing w:after="0" w:line="240" w:lineRule="auto"/>
+                    <w:jc w:val="center"/>
+                    <w:rPr>
+                      <w:rFonts w:eastAsia="Times New Roman"/>
+                      <w:color w:val="000000"/>
+                      <w:lang w:eastAsia="es-CO" w:bidi="ar-SA"/>
+                    </w:rPr>
+                  </w:pPr>
+                  <w:r>
+                    <w:rPr>
+                      <w:rFonts w:eastAsia="Times New Roman"/>
+                      <w:color w:val="000000"/>
+                      <w:lang w:eastAsia="es-CO" w:bidi="ar-SA"/>
+                    </w:rPr>
+                    <w:t>1.0</w:t>
+                  </w:r>
+                </w:p>
+              </w:tc>
+              <w:tc>
+                <w:tcPr>
+                  <w:tcW w:w="1352" w:type="dxa"/>
+                  <w:tcBorders>
+                    <w:top w:val="nil"/>
+                    <w:left w:val="nil"/>
+                    <w:bottom w:val="single" w:sz="4" w:space="0" w:color="auto"/>
+                    <w:right w:val="single" w:sz="4" w:space="0" w:color="auto"/>
+                  </w:tcBorders>
+                  <w:shd w:val="clear" w:color="auto" w:fill="auto"/>
+                  <w:noWrap/>
+                  <w:vAlign w:val="bottom"/>
+                  <w:hideMark/>
+                </w:tcPr>
+                <w:p>
+                  <w:pPr>
+                    <w:spacing w:after="0" w:line="240" w:lineRule="auto"/>
+                    <w:jc w:val="center"/>
+                    <w:rPr>
+                      <w:rFonts w:eastAsia="Times New Roman"/>
+                      <w:color w:val="000000"/>
+                      <w:lang w:eastAsia="es-CO" w:bidi="ar-SA"/>
+                    </w:rPr>
+                  </w:pPr>
+                  <w:r>
+                    <w:rPr>
+                      <w:rFonts w:eastAsia="Times New Roman"/>
+                      <w:color w:val="000000"/>
+                      <w:lang w:eastAsia="es-CO" w:bidi="ar-SA"/>
+                    </w:rPr>
+                    <w:t>46.1</w:t>
+                  </w:r>
+                </w:p>
+              </w:tc>
+            </w:tr>
+            <w:tr>
+              <w:trPr>
+                <w:trHeight w:val="300"/>
+              </w:trPr>
+              <w:tc>
+                <w:tcPr>
+                  <w:tcW w:w="1890" w:type="dxa"/>
+                  <w:tcBorders>
+                    <w:top w:val="nil"/>
+                    <w:left w:val="single" w:sz="4" w:space="0" w:color="auto"/>
+                    <w:bottom w:val="single" w:sz="4" w:space="0" w:color="auto"/>
+                    <w:right w:val="single" w:sz="4" w:space="0" w:color="auto"/>
+                  </w:tcBorders>
+                  <w:shd w:val="clear" w:color="auto" w:fill="auto"/>
+                  <w:vAlign w:val="center"/>
+                  <w:hideMark/>
+                </w:tcPr>
+                <w:p>
+                  <w:pPr>
+                    <w:spacing w:after="0" w:line="240" w:lineRule="auto"/>
+                    <w:jc w:val="center"/>
+                    <w:rPr>
+                      <w:rFonts w:ascii="Arial" w:eastAsia="Times New Roman" w:hAnsi="Arial" w:cs="Arial"/>
+                      <w:color w:val="000000"/>
+                      <w:lang w:eastAsia="es-CO" w:bidi="ar-SA"/>
+                    </w:rPr>
+                  </w:pPr>
+                  <w:r>
+                    <w:rPr>
+                      <w:rFonts w:ascii="Arial" w:eastAsia="Times New Roman" w:hAnsi="Arial" w:cs="Arial"/>
+                      <w:color w:val="000000"/>
+                      <w:lang w:eastAsia="es-CO" w:bidi="ar-SA"/>
+                    </w:rPr>
+                    <w:t>6.0</w:t>
+                  </w:r>
+                </w:p>
+              </w:tc>
+              <w:tc>
+                <w:tcPr>
+                  <w:tcW w:w="2410" w:type="dxa"/>
+                  <w:tcBorders>
+                    <w:top w:val="nil"/>
+                    <w:left w:val="nil"/>
+                    <w:bottom w:val="single" w:sz="4" w:space="0" w:color="auto"/>
+                    <w:right w:val="single" w:sz="4" w:space="0" w:color="auto"/>
+                  </w:tcBorders>
+                  <w:shd w:val="clear" w:color="auto" w:fill="auto"/>
+                  <w:noWrap/>
+                  <w:vAlign w:val="bottom"/>
+                  <w:hideMark/>
+                </w:tcPr>
+                <w:p>
+                  <w:pPr>
+                    <w:spacing w:after="0" w:line="240" w:lineRule="auto"/>
+                    <w:jc w:val="center"/>
+                    <w:rPr>
+                      <w:rFonts w:eastAsia="Times New Roman"/>
+                      <w:color w:val="000000"/>
+                      <w:lang w:eastAsia="es-CO" w:bidi="ar-SA"/>
+                    </w:rPr>
+                  </w:pPr>
+                  <w:r>
+                    <w:rPr>
+                      <w:rFonts w:eastAsia="Times New Roman"/>
+                      <w:color w:val="000000"/>
+                      <w:lang w:eastAsia="es-CO" w:bidi="ar-SA"/>
+                    </w:rPr>
+                    <w:t>1.0</w:t>
+                  </w:r>
+                </w:p>
+              </w:tc>
+              <w:tc>
+                <w:tcPr>
+                  <w:tcW w:w="2268" w:type="dxa"/>
+                  <w:tcBorders>
+                    <w:top w:val="nil"/>
+                    <w:left w:val="nil"/>
+                    <w:bottom w:val="single" w:sz="4" w:space="0" w:color="auto"/>
+                    <w:right w:val="single" w:sz="4" w:space="0" w:color="auto"/>
+                  </w:tcBorders>
+                  <w:shd w:val="clear" w:color="auto" w:fill="auto"/>
+                  <w:noWrap/>
+                  <w:vAlign w:val="bottom"/>
+                  <w:hideMark/>
+                </w:tcPr>
+                <w:p>
+                  <w:pPr>
+                    <w:spacing w:after="0" w:line="240" w:lineRule="auto"/>
+                    <w:jc w:val="center"/>
+                    <w:rPr>
+                      <w:rFonts w:eastAsia="Times New Roman"/>
+                      <w:color w:val="000000"/>
+                      <w:lang w:eastAsia="es-CO" w:bidi="ar-SA"/>
+                    </w:rPr>
+                  </w:pPr>
+                  <w:r>
+                    <w:rPr>
+                      <w:rFonts w:eastAsia="Times New Roman"/>
+                      <w:color w:val="000000"/>
+                      <w:lang w:eastAsia="es-CO" w:bidi="ar-SA"/>
+                    </w:rPr>
+                    <w:t>2.0</w:t>
+                  </w:r>
+                </w:p>
+              </w:tc>
+              <w:tc>
+                <w:tcPr>
+                  <w:tcW w:w="1352" w:type="dxa"/>
+                  <w:tcBorders>
+                    <w:top w:val="nil"/>
+                    <w:left w:val="nil"/>
+                    <w:bottom w:val="single" w:sz="4" w:space="0" w:color="auto"/>
+                    <w:right w:val="single" w:sz="4" w:space="0" w:color="auto"/>
+                  </w:tcBorders>
+                  <w:shd w:val="clear" w:color="auto" w:fill="auto"/>
+                  <w:noWrap/>
+                  <w:vAlign w:val="bottom"/>
+                  <w:hideMark/>
+                </w:tcPr>
+                <w:p>
+                  <w:pPr>
+                    <w:spacing w:after="0" w:line="240" w:lineRule="auto"/>
+                    <w:jc w:val="center"/>
+                    <w:rPr>
+                      <w:rFonts w:eastAsia="Times New Roman"/>
+                      <w:color w:val="000000"/>
+                      <w:lang w:eastAsia="es-CO" w:bidi="ar-SA"/>
+                    </w:rPr>
+                  </w:pPr>
+                  <w:r>
+                    <w:rPr>
+                      <w:rFonts w:eastAsia="Times New Roman"/>
+                      <w:color w:val="000000"/>
+                      <w:lang w:eastAsia="es-CO" w:bidi="ar-SA"/>
+                    </w:rPr>
+                    <w:t>51.0</w:t>
+                  </w:r>
+                </w:p>
+              </w:tc>
+            </w:tr>
+            <w:tr>
+              <w:trPr>
+                <w:trHeight w:val="300"/>
+              </w:trPr>
+              <w:tc>
+                <w:tcPr>
+                  <w:tcW w:w="1890" w:type="dxa"/>
+                  <w:tcBorders>
+                    <w:top w:val="nil"/>
+                    <w:left w:val="single" w:sz="4" w:space="0" w:color="auto"/>
+                    <w:bottom w:val="single" w:sz="4" w:space="0" w:color="auto"/>
+                    <w:right w:val="single" w:sz="4" w:space="0" w:color="auto"/>
+                  </w:tcBorders>
+                  <w:shd w:val="clear" w:color="auto" w:fill="auto"/>
+                  <w:vAlign w:val="center"/>
+                  <w:hideMark/>
+                </w:tcPr>
+                <w:p>
+                  <w:pPr>
+                    <w:spacing w:after="0" w:line="240" w:lineRule="auto"/>
+                    <w:jc w:val="center"/>
+                    <w:rPr>
+                      <w:rFonts w:ascii="Arial" w:eastAsia="Times New Roman" w:hAnsi="Arial" w:cs="Arial"/>
+                      <w:color w:val="000000"/>
+                      <w:lang w:eastAsia="es-CO" w:bidi="ar-SA"/>
+                    </w:rPr>
+                  </w:pPr>
+                  <w:r>
+                    <w:rPr>
+                      <w:rFonts w:ascii="Arial" w:eastAsia="Times New Roman" w:hAnsi="Arial" w:cs="Arial"/>
+                      <w:color w:val="000000"/>
+                      <w:lang w:eastAsia="es-CO" w:bidi="ar-SA"/>
+                    </w:rPr>
+                    <w:t>6.0</w:t>
+                  </w:r>
+                </w:p>
+              </w:tc>
+              <w:tc>
+                <w:tcPr>
+                  <w:tcW w:w="2410" w:type="dxa"/>
+                  <w:tcBorders>
+                    <w:top w:val="nil"/>
+                    <w:left w:val="nil"/>
+                    <w:bottom w:val="single" w:sz="4" w:space="0" w:color="auto"/>
+                    <w:right w:val="single" w:sz="4" w:space="0" w:color="auto"/>
+                  </w:tcBorders>
+                  <w:shd w:val="clear" w:color="auto" w:fill="auto"/>
+                  <w:noWrap/>
+                  <w:vAlign w:val="bottom"/>
+                  <w:hideMark/>
+                </w:tcPr>
+                <w:p>
+                  <w:pPr>
+                    <w:spacing w:after="0" w:line="240" w:lineRule="auto"/>
+                    <w:jc w:val="center"/>
+                    <w:rPr>
+                      <w:rFonts w:eastAsia="Times New Roman"/>
+                      <w:color w:val="000000"/>
+                      <w:lang w:eastAsia="es-CO" w:bidi="ar-SA"/>
+                    </w:rPr>
+                  </w:pPr>
+                  <w:r>
+                    <w:rPr>
+                      <w:rFonts w:eastAsia="Times New Roman"/>
+                      <w:color w:val="000000"/>
+                      <w:lang w:eastAsia="es-CO" w:bidi="ar-SA"/>
+                    </w:rPr>
+                    <w:t>1.0</w:t>
+                  </w:r>
+                </w:p>
+              </w:tc>
+              <w:tc>
+                <w:tcPr>
+                  <w:tcW w:w="2268" w:type="dxa"/>
+                  <w:tcBorders>
+                    <w:top w:val="nil"/>
+                    <w:left w:val="nil"/>
+                    <w:bottom w:val="single" w:sz="4" w:space="0" w:color="auto"/>
+                    <w:right w:val="single" w:sz="4" w:space="0" w:color="auto"/>
+                  </w:tcBorders>
+                  <w:shd w:val="clear" w:color="auto" w:fill="auto"/>
+                  <w:noWrap/>
+                  <w:vAlign w:val="bottom"/>
+                  <w:hideMark/>
+                </w:tcPr>
+                <w:p>
+                  <w:pPr>
+                    <w:spacing w:after="0" w:line="240" w:lineRule="auto"/>
+                    <w:jc w:val="center"/>
+                    <w:rPr>
+                      <w:rFonts w:eastAsia="Times New Roman"/>
+                      <w:color w:val="000000"/>
+                      <w:lang w:eastAsia="es-CO" w:bidi="ar-SA"/>
+                    </w:rPr>
+                  </w:pPr>
+                  <w:r>
+                    <w:rPr>
+                      <w:rFonts w:eastAsia="Times New Roman"/>
+                      <w:color w:val="000000"/>
+                      <w:lang w:eastAsia="es-CO" w:bidi="ar-SA"/>
+                    </w:rPr>
+                    <w:t>3.0</w:t>
+                  </w:r>
+                </w:p>
+              </w:tc>
+              <w:tc>
+                <w:tcPr>
+                  <w:tcW w:w="1352" w:type="dxa"/>
+                  <w:tcBorders>
+                    <w:top w:val="nil"/>
+                    <w:left w:val="nil"/>
+                    <w:bottom w:val="single" w:sz="4" w:space="0" w:color="auto"/>
+                    <w:right w:val="single" w:sz="4" w:space="0" w:color="auto"/>
+                  </w:tcBorders>
+                  <w:shd w:val="clear" w:color="auto" w:fill="auto"/>
+                  <w:noWrap/>
+                  <w:vAlign w:val="bottom"/>
+                  <w:hideMark/>
+                </w:tcPr>
+                <w:p>
+                  <w:pPr>
+                    <w:spacing w:after="0" w:line="240" w:lineRule="auto"/>
+                    <w:jc w:val="center"/>
+                    <w:rPr>
+                      <w:rFonts w:eastAsia="Times New Roman"/>
+                      <w:color w:val="000000"/>
+                      <w:lang w:eastAsia="es-CO" w:bidi="ar-SA"/>
+                    </w:rPr>
+                  </w:pPr>
+                  <w:r>
+                    <w:rPr>
+                      <w:rFonts w:eastAsia="Times New Roman"/>
+                      <w:color w:val="000000"/>
+                      <w:lang w:eastAsia="es-CO" w:bidi="ar-SA"/>
+                    </w:rPr>
+                    <w:t>46.1</w:t>
+                  </w:r>
+                </w:p>
+              </w:tc>
+            </w:tr>
+          </w:tbl>
+          <w:p>
+            <w:pPr>
+              <w:pStyle w:val="LO-normal"/>
+              <w:widowControl w:val="0"/>
+              <w:pBdr>
+                <w:top w:val="nil"/>
+                <w:left w:val="nil"/>
+                <w:bottom w:val="nil"/>
+                <w:right w:val="nil"/>
+                <w:between w:val="nil"/>
+              </w:pBdr>
+              <w:jc w:val="both"/>
+              <w:rPr>
+                <w:rFonts w:ascii="Arial" w:eastAsia="Arial" w:hAnsi="Arial" w:cs="Arial"/>
+                <w:color w:val="000000"/>
+              </w:rPr>
+            </w:pPr>
+          </w:p>
+          <w:p>
+            <w:pPr>
+              <w:pStyle w:val="LO-normal"/>
+              <w:widowControl w:val="0"/>
+              <w:pBdr>
+                <w:top w:val="nil"/>
+                <w:left w:val="nil"/>
+                <w:bottom w:val="nil"/>
+                <w:right w:val="nil"/>
+                <w:between w:val="nil"/>
+              </w:pBdr>
+              <w:jc w:val="both"/>
+              <w:rPr>
+                <w:rFonts w:ascii="Arial" w:eastAsia="Arial" w:hAnsi="Arial" w:cs="Arial"/>
+                <w:color w:val="000000"/>
+              </w:rPr>
+            </w:pPr>
+            <w:r>
+              <w:rPr>
+                <w:rFonts w:ascii="Arial" w:eastAsia="Arial" w:hAnsi="Arial" w:cs="Arial"/>
+                <w:color w:val="000000"/>
+              </w:rPr>
+              <w:t>Salida esperada de acuerdo a la tabla anterior:</w:t>
+            </w:r>
+          </w:p>
+          <w:p>
+            <w:pPr>
+              <w:pStyle w:val="LO-normal"/>
+              <w:widowControl w:val="0"/>
+              <w:pBdr>
+                <w:top w:val="nil"/>
+                <w:left w:val="nil"/>
+                <w:bottom w:val="nil"/>
+                <w:right w:val="nil"/>
+                <w:between w:val="nil"/>
+              </w:pBdr>
+              <w:jc w:val="both"/>
+              <w:rPr>
+                <w:rFonts w:ascii="Arial" w:eastAsia="Arial" w:hAnsi="Arial" w:cs="Arial"/>
+                <w:color w:val="000000"/>
+              </w:rPr>
+            </w:pPr>
+            <w:r>
+              <w:rPr>
+                <w:rFonts w:ascii="Arial" w:eastAsia="Arial" w:hAnsi="Arial" w:cs="Arial"/>
+                <w:color w:val="000000"/>
+              </w:rPr>
+              <w:t>8</w:t>
+            </w:r>
+            <w:r>
+              <w:rPr>
+                <w:rFonts w:ascii="Arial" w:eastAsia="Arial" w:hAnsi="Arial" w:cs="Arial"/>
+                <w:color w:val="000000"/>
+              </w:rPr>
+              <w:br/>
+              <w:t>1</w:t>
+            </w:r>
+            <w:r>
+              <w:rPr>
+                <w:rFonts w:ascii="Arial" w:eastAsia="Arial" w:hAnsi="Arial" w:cs="Arial"/>
+                <w:color w:val="000000"/>
+              </w:rPr>
+              <w:br/>
+              <w:t>historia</w:t>
+            </w:r>
+            <w:r>
+              <w:rPr>
+                <w:rFonts w:ascii="Arial" w:eastAsia="Arial" w:hAnsi="Arial" w:cs="Arial"/>
+                <w:color w:val="000000"/>
+              </w:rPr>
+              <w:br/>
+              <w:t>marcela</w:t>
+            </w:r>
+          </w:p>
+          <w:p>
+            <w:pPr>
+              <w:pStyle w:val="LO-normal"/>
+              <w:widowControl w:val="0"/>
+              <w:pBdr>
+                <w:top w:val="nil"/>
+                <w:left w:val="nil"/>
+                <w:bottom w:val="nil"/>
+                <w:right w:val="nil"/>
+                <w:between w:val="nil"/>
+              </w:pBdr>
+              <w:jc w:val="both"/>
+              <w:rPr>
+                <w:rFonts w:ascii="Arial" w:eastAsia="Arial" w:hAnsi="Arial" w:cs="Arial"/>
+                <w:color w:val="000000"/>
+              </w:rPr>
+            </w:pPr>
+          </w:p>
+          <w:p>
+            <w:pPr>
+              <w:pStyle w:val="LO-normal"/>
+              <w:widowControl w:val="0"/>
+              <w:pBdr>
+                <w:top w:val="nil"/>
+                <w:left w:val="nil"/>
+                <w:bottom w:val="nil"/>
+                <w:right w:val="nil"/>
+                <w:between w:val="nil"/>
+              </w:pBdr>
+              <w:jc w:val="both"/>
+              <w:rPr>
+                <w:rFonts w:ascii="Arial" w:eastAsia="Arial" w:hAnsi="Arial" w:cs="Arial"/>
+                <w:color w:val="000000"/>
+              </w:rPr>
+            </w:pPr>
+            <w:r>
+              <w:rPr>
+                <w:rFonts w:ascii="Arial" w:eastAsia="Arial" w:hAnsi="Arial" w:cs="Arial"/>
+                <w:color w:val="000000"/>
+              </w:rPr>
+              <w:t>Para el ingreso de datos por consola:</w:t>
+            </w:r>
+          </w:p>
+          <w:p>
+            <w:pPr>
+              <w:pStyle w:val="LO-normal"/>
+              <w:widowControl w:val="0"/>
+              <w:pBdr>
+                <w:top w:val="nil"/>
+                <w:left w:val="nil"/>
+                <w:bottom w:val="nil"/>
+                <w:right w:val="nil"/>
+                <w:between w:val="nil"/>
+              </w:pBdr>
+              <w:jc w:val="both"/>
+              <w:rPr>
+                <w:rFonts w:ascii="Arial" w:eastAsia="Arial" w:hAnsi="Arial" w:cs="Arial"/>
+                <w:color w:val="000000"/>
+              </w:rPr>
+            </w:pPr>
+          </w:p>
+          <w:tbl>
+            <w:tblPr>
               <w:tblW w:w="5102" w:type="dxa"/>
               <w:jc w:val="center"/>
-              <w:tblInd w:w="0" w:type="dxa"/>
               <w:tblBorders>
                 <w:top w:val="single" w:sz="8" w:space="0" w:color="000000"/>
                 <w:left w:val="single" w:sz="8" w:space="0" w:color="000000"/>
@@ -3491,13 +6342,6 @@
                       <w:color w:val="000000"/>
                     </w:rPr>
                     <w:br/>
-                  </w:r>
-                  <w:r>
-                    <w:rPr>
-                      <w:rFonts w:ascii="Arial" w:eastAsia="Arial" w:hAnsi="Arial" w:cs="Arial"/>
-                      <w:color w:val="000000"/>
-                    </w:rPr>
-                    <w:lastRenderedPageBreak/>
                     <w:t>2.0 0.0 1.0 64.9</w:t>
                   </w:r>
                   <w:r>
@@ -3658,7 +6502,6 @@
                       <w:rFonts w:ascii="Arial" w:eastAsia="Arial" w:hAnsi="Arial" w:cs="Arial"/>
                       <w:color w:val="000000"/>
                     </w:rPr>
-                    <w:lastRenderedPageBreak/>
                     <w:t>Salida del programa</w:t>
                   </w:r>
                 </w:p>
@@ -3700,6 +6543,7 @@
                       <w:rFonts w:ascii="Arial" w:eastAsia="Arial" w:hAnsi="Arial" w:cs="Arial"/>
                       <w:color w:val="000000"/>
                     </w:rPr>
+                    <w:lastRenderedPageBreak/>
                     <w:t>8</w:t>
                   </w:r>
                   <w:r>
@@ -3730,93 +6574,6 @@
               </w:tc>
             </w:tr>
           </w:tbl>
-          <w:p>
-            <w:pPr>
-              <w:pStyle w:val="LO-normal"/>
-              <w:widowControl w:val="0"/>
-              <w:pBdr>
-                <w:top w:val="nil"/>
-                <w:left w:val="nil"/>
-                <w:bottom w:val="nil"/>
-                <w:right w:val="nil"/>
-                <w:between w:val="nil"/>
-              </w:pBdr>
-              <w:jc w:val="both"/>
-              <w:rPr>
-                <w:rFonts w:ascii="Arial" w:eastAsia="Arial" w:hAnsi="Arial" w:cs="Arial"/>
-                <w:color w:val="000000"/>
-              </w:rPr>
-            </w:pPr>
-            <w:r>
-              <w:rPr>
-                <w:rFonts w:ascii="Arial" w:eastAsia="Arial" w:hAnsi="Arial" w:cs="Arial"/>
-                <w:color w:val="000000"/>
-              </w:rPr>
-              <w:tab/>
-              <w:t xml:space="preserve"> </w:t>
-            </w:r>
-            <w:r>
-              <w:rPr>
-                <w:rFonts w:ascii="Arial" w:eastAsia="Arial" w:hAnsi="Arial" w:cs="Arial"/>
-                <w:color w:val="000000"/>
-              </w:rPr>
-              <w:tab/>
-              <w:t xml:space="preserve"> </w:t>
-            </w:r>
-            <w:r>
-              <w:rPr>
-                <w:rFonts w:ascii="Arial" w:eastAsia="Arial" w:hAnsi="Arial" w:cs="Arial"/>
-                <w:color w:val="000000"/>
-              </w:rPr>
-              <w:tab/>
-              <w:t xml:space="preserve"> </w:t>
-            </w:r>
-            <w:r>
-              <w:rPr>
-                <w:rFonts w:ascii="Arial" w:eastAsia="Arial" w:hAnsi="Arial" w:cs="Arial"/>
-                <w:color w:val="000000"/>
-              </w:rPr>
-              <w:tab/>
-            </w:r>
-          </w:p>
-          <w:p>
-            <w:pPr>
-              <w:pStyle w:val="LO-normal"/>
-              <w:widowControl w:val="0"/>
-              <w:pBdr>
-                <w:top w:val="nil"/>
-                <w:left w:val="nil"/>
-                <w:bottom w:val="nil"/>
-                <w:right w:val="nil"/>
-                <w:between w:val="nil"/>
-              </w:pBdr>
-              <w:jc w:val="both"/>
-              <w:rPr>
-                <w:rFonts w:ascii="Arial" w:eastAsia="Arial" w:hAnsi="Arial" w:cs="Arial"/>
-                <w:color w:val="000000"/>
-              </w:rPr>
-            </w:pPr>
-            <w:r>
-              <w:rPr>
-                <w:rFonts w:ascii="Arial" w:eastAsia="Arial" w:hAnsi="Arial" w:cs="Arial"/>
-                <w:color w:val="000000"/>
-              </w:rPr>
-              <w:t xml:space="preserve">Otro aspecto importante es el formato de entrada de los datos, la primera línea de la entrada se trata del número de registros que se deben leer. Las líneas de los </w:t>
-            </w:r>
-            <w:r>
-              <w:rPr>
-                <w:rFonts w:ascii="Arial" w:eastAsia="Arial" w:hAnsi="Arial" w:cs="Arial"/>
-              </w:rPr>
-              <w:t>registros tienen</w:t>
-            </w:r>
-            <w:r>
-              <w:rPr>
-                <w:rFonts w:ascii="Arial" w:eastAsia="Arial" w:hAnsi="Arial" w:cs="Arial"/>
-                <w:color w:val="000000"/>
-              </w:rPr>
-              <w:t xml:space="preserve"> un formato de tabla, el orden de las columnas es: nombre, género, materia y calificación, las columnas están separadas por un espacio. Se recomienda copiar y pegar este ejemplo en la terminal para realizar pruebas.</w:t>
-            </w:r>
-          </w:p>
           <w:p>
             <w:pPr>
               <w:pStyle w:val="LO-normal"/>
@@ -4209,7 +6966,7 @@
                 <w:shd w:val="clear" w:color="auto" w:fill="FFFFFF"/>
                 <w:lang w:eastAsia="es-CO" w:bidi="ar-SA"/>
               </w:rPr>
-              <w:t xml:space="preserve"> en donde se encuentre el método principal de ejecución del programa, y en la cual se instancie</w:t>
+              <w:t xml:space="preserve"> </w:t>
             </w:r>
             <w:r>
               <w:rPr>
@@ -4218,63 +6975,7 @@
                 <w:shd w:val="clear" w:color="auto" w:fill="FFFFFF"/>
                 <w:lang w:eastAsia="es-CO" w:bidi="ar-SA"/>
               </w:rPr>
-              <w:t>n</w:t>
-            </w:r>
-            <w:r>
-              <w:rPr>
-                <w:rFonts w:ascii="Arial" w:eastAsia="Times New Roman" w:hAnsi="Arial" w:cs="Arial"/>
-                <w:color w:val="000000"/>
-                <w:shd w:val="clear" w:color="auto" w:fill="FFFFFF"/>
-                <w:lang w:eastAsia="es-CO" w:bidi="ar-SA"/>
-              </w:rPr>
-              <w:t xml:space="preserve"> </w:t>
-            </w:r>
-            <w:r>
-              <w:rPr>
-                <w:rFonts w:ascii="Arial" w:eastAsia="Times New Roman" w:hAnsi="Arial" w:cs="Arial"/>
-                <w:color w:val="000000"/>
-                <w:shd w:val="clear" w:color="auto" w:fill="FFFFFF"/>
-                <w:lang w:eastAsia="es-CO" w:bidi="ar-SA"/>
-              </w:rPr>
-              <w:t>los</w:t>
-            </w:r>
-            <w:r>
-              <w:rPr>
-                <w:rFonts w:ascii="Arial" w:eastAsia="Times New Roman" w:hAnsi="Arial" w:cs="Arial"/>
-                <w:color w:val="000000"/>
-                <w:shd w:val="clear" w:color="auto" w:fill="FFFFFF"/>
-                <w:lang w:eastAsia="es-CO" w:bidi="ar-SA"/>
-              </w:rPr>
-              <w:t xml:space="preserve"> objeto</w:t>
-            </w:r>
-            <w:r>
-              <w:rPr>
-                <w:rFonts w:ascii="Arial" w:eastAsia="Times New Roman" w:hAnsi="Arial" w:cs="Arial"/>
-                <w:color w:val="000000"/>
-                <w:shd w:val="clear" w:color="auto" w:fill="FFFFFF"/>
-                <w:lang w:eastAsia="es-CO" w:bidi="ar-SA"/>
-              </w:rPr>
-              <w:t>s</w:t>
-            </w:r>
-            <w:r>
-              <w:rPr>
-                <w:rFonts w:ascii="Arial" w:eastAsia="Times New Roman" w:hAnsi="Arial" w:cs="Arial"/>
-                <w:color w:val="000000"/>
-                <w:shd w:val="clear" w:color="auto" w:fill="FFFFFF"/>
-                <w:lang w:eastAsia="es-CO" w:bidi="ar-SA"/>
-              </w:rPr>
-              <w:t xml:space="preserve"> de tipo </w:t>
-            </w:r>
-            <w:r>
-              <w:rPr>
-                <w:rFonts w:ascii="Arial" w:eastAsia="Times New Roman" w:hAnsi="Arial" w:cs="Arial"/>
-                <w:b/>
-                <w:bCs/>
-                <w:color w:val="000000"/>
-                <w:shd w:val="clear" w:color="auto" w:fill="FFFFFF"/>
-                <w:lang w:eastAsia="es-CO" w:bidi="ar-SA"/>
-              </w:rPr>
-              <w:t>Estudiante</w:t>
+              <w:t>en la cual se soliciten los datos por consola</w:t>
             </w:r>
             <w:r>
               <w:rPr>
@@ -4482,7 +7183,6 @@
                 <w:color w:val="000000"/>
                 <w:lang w:val="es-CO" w:bidi="ar-SA"/>
               </w:rPr>
-              <w:lastRenderedPageBreak/>
               <w:t>Utilizar botones para procesar los datos ingresados.</w:t>
             </w:r>
           </w:p>
@@ -4516,6 +7216,7 @@
                 <w:color w:val="000000"/>
                 <w:lang w:eastAsia="es-CO" w:bidi="ar-SA"/>
               </w:rPr>
+              <w:lastRenderedPageBreak/>
               <w:drawing>
                 <wp:anchor distT="0" distB="0" distL="114300" distR="114300" simplePos="0" relativeHeight="251658240" behindDoc="0" locked="0" layoutInCell="1" allowOverlap="1" wp14:anchorId="2A1969BE" wp14:editId="6F9D70CF">
                   <wp:simplePos x="0" y="0"/>
@@ -4901,7 +7602,6 @@
                 <w:ilvl w:val="0"/>
                 <w:numId w:val="3"/>
               </w:numPr>
-              <w:spacing w:after="160" w:line="259" w:lineRule="auto"/>
               <w:jc w:val="both"/>
               <w:rPr>
                 <w:rFonts w:ascii="Arial" w:eastAsia="Arial" w:hAnsi="Arial" w:cs="Arial"/>
@@ -4922,7 +7622,6 @@
                 <w:ilvl w:val="0"/>
                 <w:numId w:val="3"/>
               </w:numPr>
-              <w:spacing w:after="160" w:line="259" w:lineRule="auto"/>
               <w:jc w:val="both"/>
               <w:rPr>
                 <w:rFonts w:ascii="Arial" w:eastAsia="Arial" w:hAnsi="Arial" w:cs="Arial"/>
@@ -4946,19 +7645,51 @@
               </w:rPr>
               <w:t xml:space="preserve">, usted puede presentar un diseño propio que cumpla con los requerimientos </w:t>
             </w:r>
+            <w:r>
+              <w:rPr>
+                <w:rFonts w:ascii="Arial" w:eastAsia="Arial" w:hAnsi="Arial" w:cs="Arial"/>
+              </w:rPr>
+              <w:t>mínimos</w:t>
+            </w:r>
+            <w:r>
+              <w:rPr>
+                <w:rFonts w:ascii="Arial" w:eastAsia="Arial" w:hAnsi="Arial" w:cs="Arial"/>
+              </w:rPr>
+              <w:t xml:space="preserve"> solicitados para la GUI.</w:t>
+            </w:r>
+          </w:p>
+          <w:p>
+            <w:pPr>
+              <w:pStyle w:val="LO-normal"/>
+              <w:widowControl w:val="0"/>
+              <w:numPr>
+                <w:ilvl w:val="0"/>
+                <w:numId w:val="3"/>
+              </w:numPr>
+              <w:jc w:val="both"/>
+              <w:rPr>
+                <w:rFonts w:ascii="Arial" w:eastAsia="Arial" w:hAnsi="Arial" w:cs="Arial"/>
+              </w:rPr>
+            </w:pPr>
+            <w:r>
+              <w:rPr>
+                <w:rFonts w:ascii="Arial" w:eastAsia="Arial" w:hAnsi="Arial" w:cs="Arial"/>
+              </w:rPr>
+              <w:t xml:space="preserve">A la actividad de </w:t>
+            </w:r>
             <w:proofErr w:type="spellStart"/>
             <w:r>
               <w:rPr>
                 <w:rFonts w:ascii="Arial" w:eastAsia="Arial" w:hAnsi="Arial" w:cs="Arial"/>
               </w:rPr>
-              <w:t>minimos</w:t>
+              <w:t>codgrade</w:t>
             </w:r>
             <w:proofErr w:type="spellEnd"/>
             <w:r>
               <w:rPr>
                 <w:rFonts w:ascii="Arial" w:eastAsia="Arial" w:hAnsi="Arial" w:cs="Arial"/>
               </w:rPr>
-              <w:t xml:space="preserve"> solicitados para la GUI.</w:t>
+              <w:t xml:space="preserve"> correspondiente deberá subir los archivos de Persona.java, Estudiante.java y reto3.java.</w:t>
             </w:r>
           </w:p>
         </w:tc>

</xml_diff>

<commit_message>
Retos: soluciones reto 30-39
</commit_message>
<xml_diff>
--- a/Retos/Reto 3/Enunciados/Reto30.docx
+++ b/Retos/Reto 3/Enunciados/Reto30.docx
@@ -6799,7 +6799,7 @@
               <w:textAlignment w:val="baseline"/>
               <w:rPr>
                 <w:rFonts w:ascii="Arial" w:eastAsia="Times New Roman" w:hAnsi="Arial" w:cs="Arial"/>
-                <w:color w:val="000000"/>
+                <w:color w:val="000000" w:themeColor="text1"/>
                 <w:lang w:eastAsia="es-CO" w:bidi="ar-SA"/>
               </w:rPr>
             </w:pPr>
@@ -6928,14 +6928,14 @@
               <w:textAlignment w:val="baseline"/>
               <w:rPr>
                 <w:rFonts w:ascii="Arial" w:eastAsia="Times New Roman" w:hAnsi="Arial" w:cs="Arial"/>
-                <w:color w:val="000000"/>
+                <w:color w:val="000000" w:themeColor="text1"/>
                 <w:lang w:eastAsia="es-CO" w:bidi="ar-SA"/>
               </w:rPr>
             </w:pPr>
             <w:r>
               <w:rPr>
                 <w:rFonts w:ascii="Arial" w:eastAsia="Times New Roman" w:hAnsi="Arial" w:cs="Arial"/>
-                <w:color w:val="000000"/>
+                <w:color w:val="000000" w:themeColor="text1"/>
                 <w:shd w:val="clear" w:color="auto" w:fill="FFFFFF"/>
                 <w:lang w:eastAsia="es-CO" w:bidi="ar-SA"/>
               </w:rPr>
@@ -6944,7 +6944,7 @@
             <w:r>
               <w:rPr>
                 <w:rFonts w:ascii="Arial" w:eastAsia="Times New Roman" w:hAnsi="Arial" w:cs="Arial"/>
-                <w:color w:val="000000"/>
+                <w:color w:val="000000" w:themeColor="text1"/>
                 <w:shd w:val="clear" w:color="auto" w:fill="FFFFFF"/>
                 <w:lang w:eastAsia="es-CO" w:bidi="ar-SA"/>
               </w:rPr>
@@ -6953,7 +6953,7 @@
             <w:r>
               <w:rPr>
                 <w:rFonts w:ascii="Arial" w:eastAsia="Times New Roman" w:hAnsi="Arial" w:cs="Arial"/>
-                <w:color w:val="000000"/>
+                <w:color w:val="000000" w:themeColor="text1"/>
                 <w:shd w:val="clear" w:color="auto" w:fill="FFFFFF"/>
                 <w:lang w:eastAsia="es-CO" w:bidi="ar-SA"/>
               </w:rPr>
@@ -6962,7 +6962,7 @@
             <w:r>
               <w:rPr>
                 <w:rFonts w:ascii="Arial" w:eastAsia="Times New Roman" w:hAnsi="Arial" w:cs="Arial"/>
-                <w:color w:val="000000"/>
+                <w:color w:val="000000" w:themeColor="text1"/>
                 <w:shd w:val="clear" w:color="auto" w:fill="FFFFFF"/>
                 <w:lang w:eastAsia="es-CO" w:bidi="ar-SA"/>
               </w:rPr>
@@ -6971,7 +6971,7 @@
             <w:r>
               <w:rPr>
                 <w:rFonts w:ascii="Arial" w:eastAsia="Times New Roman" w:hAnsi="Arial" w:cs="Arial"/>
-                <w:color w:val="000000"/>
+                <w:color w:val="000000" w:themeColor="text1"/>
                 <w:shd w:val="clear" w:color="auto" w:fill="FFFFFF"/>
                 <w:lang w:eastAsia="es-CO" w:bidi="ar-SA"/>
               </w:rPr>
@@ -6980,7 +6980,7 @@
             <w:r>
               <w:rPr>
                 <w:rFonts w:ascii="Arial" w:eastAsia="Times New Roman" w:hAnsi="Arial" w:cs="Arial"/>
-                <w:color w:val="000000"/>
+                <w:color w:val="000000" w:themeColor="text1"/>
                 <w:shd w:val="clear" w:color="auto" w:fill="FFFFFF"/>
                 <w:lang w:eastAsia="es-CO" w:bidi="ar-SA"/>
               </w:rPr>
@@ -7054,60 +7054,16 @@
               <w:rPr>
                 <w:rFonts w:eastAsia="Times New Roman"/>
                 <w:color w:val="000000"/>
-                <w:lang w:val="pt-BR" w:bidi="ar-SA"/>
+                <w:lang w:val="es-CO" w:bidi="ar-SA"/>
               </w:rPr>
             </w:pPr>
             <w:r>
               <w:rPr>
                 <w:rFonts w:eastAsia="Times New Roman"/>
                 <w:color w:val="000000"/>
-                <w:lang w:val="pt-BR" w:bidi="ar-SA"/>
-              </w:rPr>
-              <w:t xml:space="preserve">Utilizar campos de texto para </w:t>
-            </w:r>
-            <w:r>
-              <w:rPr>
-                <w:rFonts w:eastAsia="Times New Roman"/>
-                <w:color w:val="000000"/>
-                <w:lang w:val="pt-BR" w:bidi="ar-SA"/>
-              </w:rPr>
-              <w:t xml:space="preserve">ingressar </w:t>
-            </w:r>
-            <w:proofErr w:type="spellStart"/>
-            <w:r>
-              <w:rPr>
-                <w:rFonts w:eastAsia="Times New Roman"/>
-                <w:color w:val="000000"/>
-                <w:lang w:val="pt-BR" w:bidi="ar-SA"/>
-              </w:rPr>
-              <w:t>los</w:t>
-            </w:r>
-            <w:proofErr w:type="spellEnd"/>
-            <w:r>
-              <w:rPr>
-                <w:rFonts w:eastAsia="Times New Roman"/>
-                <w:color w:val="000000"/>
-                <w:lang w:val="pt-BR" w:bidi="ar-SA"/>
-              </w:rPr>
-              <w:t xml:space="preserve"> </w:t>
-            </w:r>
-            <w:proofErr w:type="spellStart"/>
-            <w:r>
-              <w:rPr>
-                <w:rFonts w:eastAsia="Times New Roman"/>
-                <w:color w:val="000000"/>
-                <w:lang w:val="pt-BR" w:bidi="ar-SA"/>
-              </w:rPr>
-              <w:t>datos</w:t>
-            </w:r>
-            <w:proofErr w:type="spellEnd"/>
-            <w:r>
-              <w:rPr>
-                <w:rFonts w:eastAsia="Times New Roman"/>
-                <w:color w:val="000000"/>
-                <w:lang w:val="pt-BR" w:bidi="ar-SA"/>
-              </w:rPr>
-              <w:t>.</w:t>
+                <w:lang w:val="es-CO" w:bidi="ar-SA"/>
+              </w:rPr>
+              <w:t>Utilizar campos de texto para ingresar los datos.</w:t>
             </w:r>
           </w:p>
           <w:p>

</xml_diff>